<commit_message>
Ch.8 & Ch.10 with sidebars
</commit_message>
<xml_diff>
--- a/docx version/Chapter 8.docx
+++ b/docx version/Chapter 8.docx
@@ -47,6 +47,436 @@
           <w:rFonts w:ascii="Times New Roman" w:hAnsi="Times New Roman"/>
         </w:rPr>
       </w:pPr>
+      <w:r>
+        <w:rPr>
+          <w:rFonts w:ascii="Times New Roman" w:hAnsi="Times New Roman"/>
+          <w:noProof/>
+        </w:rPr>
+        <mc:AlternateContent>
+          <mc:Choice Requires="wpg">
+            <w:drawing>
+              <wp:anchor distT="0" distB="0" distL="114300" distR="114300" simplePos="0" relativeHeight="251669504" behindDoc="0" locked="0" layoutInCell="1" allowOverlap="1" wp14:anchorId="7508B8F2" wp14:editId="52D652CA">
+                <wp:simplePos x="0" y="0"/>
+                <wp:positionH relativeFrom="column">
+                  <wp:posOffset>-1278890</wp:posOffset>
+                </wp:positionH>
+                <wp:positionV relativeFrom="paragraph">
+                  <wp:posOffset>321310</wp:posOffset>
+                </wp:positionV>
+                <wp:extent cx="1142789" cy="1854200"/>
+                <wp:effectExtent l="0" t="0" r="635" b="0"/>
+                <wp:wrapNone/>
+                <wp:docPr id="11" name="组合 11"/>
+                <wp:cNvGraphicFramePr/>
+                <a:graphic xmlns:a="http://schemas.openxmlformats.org/drawingml/2006/main">
+                  <a:graphicData uri="http://schemas.microsoft.com/office/word/2010/wordprocessingGroup">
+                    <wpg:wgp>
+                      <wpg:cNvGrpSpPr/>
+                      <wpg:grpSpPr>
+                        <a:xfrm>
+                          <a:off x="0" y="0"/>
+                          <a:ext cx="1142789" cy="1854200"/>
+                          <a:chOff x="0" y="0"/>
+                          <a:chExt cx="1142789" cy="1854200"/>
+                        </a:xfrm>
+                      </wpg:grpSpPr>
+                      <wps:wsp>
+                        <wps:cNvPr id="217" name="文本框 2"/>
+                        <wps:cNvSpPr txBox="1">
+                          <a:spLocks noChangeArrowheads="1"/>
+                        </wps:cNvSpPr>
+                        <wps:spPr bwMode="auto">
+                          <a:xfrm>
+                            <a:off x="0" y="0"/>
+                            <a:ext cx="1142789" cy="1854200"/>
+                          </a:xfrm>
+                          <a:prstGeom prst="rect">
+                            <a:avLst/>
+                          </a:prstGeom>
+                          <a:solidFill>
+                            <a:srgbClr val="E7E6E6"/>
+                          </a:solidFill>
+                          <a:ln w="9525">
+                            <a:noFill/>
+                            <a:miter lim="800000"/>
+                            <a:headEnd/>
+                            <a:tailEnd/>
+                          </a:ln>
+                        </wps:spPr>
+                        <wps:txbx>
+                          <w:txbxContent>
+                            <w:p>
+                              <w:pPr>
+                                <w:spacing w:line="200" w:lineRule="exact"/>
+                                <w:rPr>
+                                  <w:rFonts w:ascii="黑体" w:eastAsia="黑体" w:hAnsi="黑体" w:hint="eastAsia"/>
+                                  <w:sz w:val="15"/>
+                                  <w:szCs w:val="15"/>
+                                </w:rPr>
+                              </w:pPr>
+                              <w:r>
+                                <w:rPr>
+                                  <w:rFonts w:ascii="NimbusSanL-Bold" w:hAnsi="NimbusSanL-Bold" w:cs="NimbusSanL-Bold"/>
+                                  <w:b/>
+                                  <w:bCs/>
+                                  <w:kern w:val="0"/>
+                                  <w:sz w:val="16"/>
+                                  <w:szCs w:val="16"/>
+                                </w:rPr>
+                                <w:t>Seymour Cray</w:t>
+                              </w:r>
+                              <w:r>
+                                <w:rPr>
+                                  <w:rFonts w:ascii="黑体" w:eastAsia="黑体" w:hAnsi="黑体" w:hint="eastAsia"/>
+                                  <w:sz w:val="15"/>
+                                  <w:szCs w:val="15"/>
+                                </w:rPr>
+                                <w:t xml:space="preserve"> </w:t>
+                              </w:r>
+                              <w:r>
+                                <w:rPr>
+                                  <w:rFonts w:ascii="黑体" w:eastAsia="黑体" w:hAnsi="黑体" w:hint="eastAsia"/>
+                                  <w:sz w:val="15"/>
+                                  <w:szCs w:val="15"/>
+                                </w:rPr>
+                                <w:t>(</w:t>
+                              </w:r>
+                              <w:r>
+                                <w:rPr>
+                                  <w:rFonts w:ascii="黑体" w:eastAsia="黑体" w:hAnsi="黑体"/>
+                                  <w:sz w:val="15"/>
+                                  <w:szCs w:val="15"/>
+                                </w:rPr>
+                                <w:t>1925-1996</w:t>
+                              </w:r>
+                              <w:r>
+                                <w:rPr>
+                                  <w:rFonts w:ascii="黑体" w:eastAsia="黑体" w:hAnsi="黑体"/>
+                                  <w:sz w:val="15"/>
+                                  <w:szCs w:val="15"/>
+                                </w:rPr>
+                                <w:t>)</w:t>
+                              </w:r>
+                              <w:r>
+                                <w:rPr>
+                                  <w:rFonts w:ascii="黑体" w:eastAsia="黑体" w:hAnsi="黑体" w:hint="eastAsia"/>
+                                  <w:sz w:val="15"/>
+                                  <w:szCs w:val="15"/>
+                                </w:rPr>
+                                <w:t>是</w:t>
+                              </w:r>
+                              <w:r>
+                                <w:rPr>
+                                  <w:rFonts w:ascii="黑体" w:eastAsia="黑体" w:hAnsi="黑体" w:hint="eastAsia"/>
+                                  <w:sz w:val="15"/>
+                                  <w:szCs w:val="15"/>
+                                </w:rPr>
+                                <w:t>1</w:t>
+                              </w:r>
+                              <w:r>
+                                <w:rPr>
+                                  <w:rFonts w:ascii="黑体" w:eastAsia="黑体" w:hAnsi="黑体"/>
+                                  <w:sz w:val="15"/>
+                                  <w:szCs w:val="15"/>
+                                </w:rPr>
+                                <w:t>976年</w:t>
+                              </w:r>
+                              <w:r>
+                                <w:rPr>
+                                  <w:rFonts w:ascii="黑体" w:eastAsia="黑体" w:hAnsi="黑体" w:hint="eastAsia"/>
+                                  <w:sz w:val="15"/>
+                                  <w:szCs w:val="15"/>
+                                </w:rPr>
+                                <w:t>第一个采用向量架构的，并且在商业上取得成功的超级计算机Cray</w:t>
+                              </w:r>
+                              <w:r>
+                                <w:rPr>
+                                  <w:rFonts w:ascii="黑体" w:eastAsia="黑体" w:hAnsi="黑体"/>
+                                  <w:sz w:val="15"/>
+                                  <w:szCs w:val="15"/>
+                                </w:rPr>
+                                <w:t>-1的</w:t>
+                              </w:r>
+                              <w:r>
+                                <w:rPr>
+                                  <w:rFonts w:ascii="黑体" w:eastAsia="黑体" w:hAnsi="黑体" w:hint="eastAsia"/>
+                                  <w:sz w:val="15"/>
+                                  <w:szCs w:val="15"/>
+                                </w:rPr>
+                                <w:t>架构师。Cray</w:t>
+                              </w:r>
+                              <w:r>
+                                <w:rPr>
+                                  <w:rFonts w:ascii="黑体" w:eastAsia="黑体" w:hAnsi="黑体"/>
+                                  <w:sz w:val="15"/>
+                                  <w:szCs w:val="15"/>
+                                </w:rPr>
+                                <w:t>-1是</w:t>
+                              </w:r>
+                              <w:r>
+                                <w:rPr>
+                                  <w:rFonts w:ascii="黑体" w:eastAsia="黑体" w:hAnsi="黑体" w:hint="eastAsia"/>
+                                  <w:sz w:val="15"/>
+                                  <w:szCs w:val="15"/>
+                                </w:rPr>
+                                <w:t>一颗明珠，即使没有使用向量指令，它也是世界上最快</w:t>
+                              </w:r>
+                              <w:r>
+                                <w:rPr>
+                                  <w:rFonts w:ascii="黑体" w:eastAsia="黑体" w:hAnsi="黑体"/>
+                                  <w:sz w:val="15"/>
+                                  <w:szCs w:val="15"/>
+                                </w:rPr>
+                                <w:t>的</w:t>
+                              </w:r>
+                              <w:r>
+                                <w:rPr>
+                                  <w:rFonts w:ascii="黑体" w:eastAsia="黑体" w:hAnsi="黑体" w:hint="eastAsia"/>
+                                  <w:sz w:val="15"/>
+                                  <w:szCs w:val="15"/>
+                                </w:rPr>
+                                <w:t>计算机。</w:t>
+                              </w:r>
+                            </w:p>
+                            <w:p>
+                              <w:pPr>
+                                <w:rPr>
+                                  <w:rFonts w:ascii="黑体" w:eastAsia="黑体" w:hAnsi="黑体"/>
+                                  <w:b/>
+                                  <w:sz w:val="18"/>
+                                  <w:szCs w:val="18"/>
+                                </w:rPr>
+                              </w:pPr>
+                            </w:p>
+                          </w:txbxContent>
+                        </wps:txbx>
+                        <wps:bodyPr rot="0" vert="horz" wrap="square" lIns="91440" tIns="45720" rIns="91440" bIns="45720" anchor="t" anchorCtr="0">
+                          <a:noAutofit/>
+                        </wps:bodyPr>
+                      </wps:wsp>
+                      <pic:pic xmlns:pic="http://schemas.openxmlformats.org/drawingml/2006/picture">
+                        <pic:nvPicPr>
+                          <pic:cNvPr id="10" name="图片 10"/>
+                          <pic:cNvPicPr>
+                            <a:picLocks noChangeAspect="1"/>
+                          </pic:cNvPicPr>
+                        </pic:nvPicPr>
+                        <pic:blipFill>
+                          <a:blip r:embed="rId5" cstate="print">
+                            <a:extLst>
+                              <a:ext uri="{28A0092B-C50C-407E-A947-70E740481C1C}">
+                                <a14:useLocalDpi xmlns:a14="http://schemas.microsoft.com/office/drawing/2010/main" val="0"/>
+                              </a:ext>
+                            </a:extLst>
+                          </a:blip>
+                          <a:srcRect/>
+                          <a:stretch>
+                            <a:fillRect/>
+                          </a:stretch>
+                        </pic:blipFill>
+                        <pic:spPr bwMode="auto">
+                          <a:xfrm>
+                            <a:off x="57150" y="1231900"/>
+                            <a:ext cx="1041400" cy="584200"/>
+                          </a:xfrm>
+                          <a:prstGeom prst="rect">
+                            <a:avLst/>
+                          </a:prstGeom>
+                          <a:noFill/>
+                          <a:ln>
+                            <a:noFill/>
+                          </a:ln>
+                        </pic:spPr>
+                      </pic:pic>
+                    </wpg:wgp>
+                  </a:graphicData>
+                </a:graphic>
+              </wp:anchor>
+            </w:drawing>
+          </mc:Choice>
+          <mc:Fallback>
+            <w:pict>
+              <v:group w14:anchorId="7508B8F2" id="组合 11" o:spid="_x0000_s1026" style="position:absolute;left:0;text-align:left;margin-left:-100.7pt;margin-top:25.3pt;width:90pt;height:146pt;z-index:251669504" coordsize="11427,18542" o:gfxdata="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">
+                <v:shapetype id="_x0000_t202" coordsize="21600,21600" o:spt="202" path="m,l,21600r21600,l21600,xe">
+                  <v:stroke joinstyle="miter"/>
+                  <v:path gradientshapeok="t" o:connecttype="rect"/>
+                </v:shapetype>
+                <v:shape id="_x0000_s1027" type="#_x0000_t202" style="position:absolute;width:11427;height:18542;visibility:visible;mso-wrap-style:square;v-text-anchor:top" o:gfxdata="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" fillcolor="#e7e6e6" stroked="f">
+                  <v:textbox>
+                    <w:txbxContent>
+                      <w:p>
+                        <w:pPr>
+                          <w:spacing w:line="200" w:lineRule="exact"/>
+                          <w:rPr>
+                            <w:rFonts w:ascii="黑体" w:eastAsia="黑体" w:hAnsi="黑体" w:hint="eastAsia"/>
+                            <w:sz w:val="15"/>
+                            <w:szCs w:val="15"/>
+                          </w:rPr>
+                        </w:pPr>
+                        <w:r>
+                          <w:rPr>
+                            <w:rFonts w:ascii="NimbusSanL-Bold" w:hAnsi="NimbusSanL-Bold" w:cs="NimbusSanL-Bold"/>
+                            <w:b/>
+                            <w:bCs/>
+                            <w:kern w:val="0"/>
+                            <w:sz w:val="16"/>
+                            <w:szCs w:val="16"/>
+                          </w:rPr>
+                          <w:t>Seymour Cray</w:t>
+                        </w:r>
+                        <w:r>
+                          <w:rPr>
+                            <w:rFonts w:ascii="黑体" w:eastAsia="黑体" w:hAnsi="黑体" w:hint="eastAsia"/>
+                            <w:sz w:val="15"/>
+                            <w:szCs w:val="15"/>
+                          </w:rPr>
+                          <w:t xml:space="preserve"> </w:t>
+                        </w:r>
+                        <w:r>
+                          <w:rPr>
+                            <w:rFonts w:ascii="黑体" w:eastAsia="黑体" w:hAnsi="黑体" w:hint="eastAsia"/>
+                            <w:sz w:val="15"/>
+                            <w:szCs w:val="15"/>
+                          </w:rPr>
+                          <w:t>(</w:t>
+                        </w:r>
+                        <w:r>
+                          <w:rPr>
+                            <w:rFonts w:ascii="黑体" w:eastAsia="黑体" w:hAnsi="黑体"/>
+                            <w:sz w:val="15"/>
+                            <w:szCs w:val="15"/>
+                          </w:rPr>
+                          <w:t>1925-1996</w:t>
+                        </w:r>
+                        <w:r>
+                          <w:rPr>
+                            <w:rFonts w:ascii="黑体" w:eastAsia="黑体" w:hAnsi="黑体"/>
+                            <w:sz w:val="15"/>
+                            <w:szCs w:val="15"/>
+                          </w:rPr>
+                          <w:t>)</w:t>
+                        </w:r>
+                        <w:r>
+                          <w:rPr>
+                            <w:rFonts w:ascii="黑体" w:eastAsia="黑体" w:hAnsi="黑体" w:hint="eastAsia"/>
+                            <w:sz w:val="15"/>
+                            <w:szCs w:val="15"/>
+                          </w:rPr>
+                          <w:t>是</w:t>
+                        </w:r>
+                        <w:r>
+                          <w:rPr>
+                            <w:rFonts w:ascii="黑体" w:eastAsia="黑体" w:hAnsi="黑体" w:hint="eastAsia"/>
+                            <w:sz w:val="15"/>
+                            <w:szCs w:val="15"/>
+                          </w:rPr>
+                          <w:t>1</w:t>
+                        </w:r>
+                        <w:r>
+                          <w:rPr>
+                            <w:rFonts w:ascii="黑体" w:eastAsia="黑体" w:hAnsi="黑体"/>
+                            <w:sz w:val="15"/>
+                            <w:szCs w:val="15"/>
+                          </w:rPr>
+                          <w:t>976年</w:t>
+                        </w:r>
+                        <w:r>
+                          <w:rPr>
+                            <w:rFonts w:ascii="黑体" w:eastAsia="黑体" w:hAnsi="黑体" w:hint="eastAsia"/>
+                            <w:sz w:val="15"/>
+                            <w:szCs w:val="15"/>
+                          </w:rPr>
+                          <w:t>第一个采用向量架构的，并且在商业上取得成功的超级计算机Cray</w:t>
+                        </w:r>
+                        <w:r>
+                          <w:rPr>
+                            <w:rFonts w:ascii="黑体" w:eastAsia="黑体" w:hAnsi="黑体"/>
+                            <w:sz w:val="15"/>
+                            <w:szCs w:val="15"/>
+                          </w:rPr>
+                          <w:t>-1的</w:t>
+                        </w:r>
+                        <w:r>
+                          <w:rPr>
+                            <w:rFonts w:ascii="黑体" w:eastAsia="黑体" w:hAnsi="黑体" w:hint="eastAsia"/>
+                            <w:sz w:val="15"/>
+                            <w:szCs w:val="15"/>
+                          </w:rPr>
+                          <w:t>架构师。Cray</w:t>
+                        </w:r>
+                        <w:r>
+                          <w:rPr>
+                            <w:rFonts w:ascii="黑体" w:eastAsia="黑体" w:hAnsi="黑体"/>
+                            <w:sz w:val="15"/>
+                            <w:szCs w:val="15"/>
+                          </w:rPr>
+                          <w:t>-1是</w:t>
+                        </w:r>
+                        <w:r>
+                          <w:rPr>
+                            <w:rFonts w:ascii="黑体" w:eastAsia="黑体" w:hAnsi="黑体" w:hint="eastAsia"/>
+                            <w:sz w:val="15"/>
+                            <w:szCs w:val="15"/>
+                          </w:rPr>
+                          <w:t>一颗明珠，即使没有使用向量指令，它也是世界上最快</w:t>
+                        </w:r>
+                        <w:r>
+                          <w:rPr>
+                            <w:rFonts w:ascii="黑体" w:eastAsia="黑体" w:hAnsi="黑体"/>
+                            <w:sz w:val="15"/>
+                            <w:szCs w:val="15"/>
+                          </w:rPr>
+                          <w:t>的</w:t>
+                        </w:r>
+                        <w:r>
+                          <w:rPr>
+                            <w:rFonts w:ascii="黑体" w:eastAsia="黑体" w:hAnsi="黑体" w:hint="eastAsia"/>
+                            <w:sz w:val="15"/>
+                            <w:szCs w:val="15"/>
+                          </w:rPr>
+                          <w:t>计算机。</w:t>
+                        </w:r>
+                      </w:p>
+                      <w:p>
+                        <w:pPr>
+                          <w:rPr>
+                            <w:rFonts w:ascii="黑体" w:eastAsia="黑体" w:hAnsi="黑体"/>
+                            <w:b/>
+                            <w:sz w:val="18"/>
+                            <w:szCs w:val="18"/>
+                          </w:rPr>
+                        </w:pPr>
+                      </w:p>
+                    </w:txbxContent>
+                  </v:textbox>
+                </v:shape>
+                <v:shapetype id="_x0000_t75" coordsize="21600,21600" o:spt="75" o:preferrelative="t" path="m@4@5l@4@11@9@11@9@5xe" filled="f" stroked="f">
+                  <v:stroke joinstyle="miter"/>
+                  <v:formulas>
+                    <v:f eqn="if lineDrawn pixelLineWidth 0"/>
+                    <v:f eqn="sum @0 1 0"/>
+                    <v:f eqn="sum 0 0 @1"/>
+                    <v:f eqn="prod @2 1 2"/>
+                    <v:f eqn="prod @3 21600 pixelWidth"/>
+                    <v:f eqn="prod @3 21600 pixelHeight"/>
+                    <v:f eqn="sum @0 0 1"/>
+                    <v:f eqn="prod @6 1 2"/>
+                    <v:f eqn="prod @7 21600 pixelWidth"/>
+                    <v:f eqn="sum @8 21600 0"/>
+                    <v:f eqn="prod @7 21600 pixelHeight"/>
+                    <v:f eqn="sum @10 21600 0"/>
+                  </v:formulas>
+                  <v:path o:extrusionok="f" gradientshapeok="t" o:connecttype="rect"/>
+                  <o:lock v:ext="edit" aspectratio="t"/>
+                </v:shapetype>
+                <v:shape id="图片 10" o:spid="_x0000_s1028" type="#_x0000_t75" style="position:absolute;left:571;top:12319;width:10414;height:5842;visibility:visible;mso-wrap-style:square" o:gfxdata="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">
+                  <v:imagedata r:id="rId6" o:title=""/>
+                </v:shape>
+              </v:group>
+            </w:pict>
+          </mc:Fallback>
+        </mc:AlternateContent>
+      </w:r>
     </w:p>
     <w:p>
       <w:pPr>
@@ -419,6 +849,750 @@
       </w:pPr>
       <w:r>
         <w:rPr>
+          <w:rFonts w:ascii="Times New Roman" w:eastAsia="宋体" w:hAnsi="Times New Roman"/>
+          <w:noProof/>
+          <w:color w:val="595959" w:themeColor="text1" w:themeTint="A6"/>
+          <w:sz w:val="24"/>
+          <w:szCs w:val="24"/>
+        </w:rPr>
+        <mc:AlternateContent>
+          <mc:Choice Requires="wps">
+            <w:drawing>
+              <wp:anchor distT="45720" distB="45720" distL="114300" distR="114300" simplePos="0" relativeHeight="251671552" behindDoc="0" locked="0" layoutInCell="1" allowOverlap="1" wp14:anchorId="5E20C779" wp14:editId="7C3E28DA">
+                <wp:simplePos x="0" y="0"/>
+                <wp:positionH relativeFrom="leftMargin">
+                  <wp:posOffset>254000</wp:posOffset>
+                </wp:positionH>
+                <wp:positionV relativeFrom="paragraph">
+                  <wp:posOffset>521970</wp:posOffset>
+                </wp:positionV>
+                <wp:extent cx="1155065" cy="2266950"/>
+                <wp:effectExtent l="0" t="0" r="6985" b="0"/>
+                <wp:wrapNone/>
+                <wp:docPr id="12" name="文本框 12"/>
+                <wp:cNvGraphicFramePr>
+                  <a:graphicFrameLocks xmlns:a="http://schemas.openxmlformats.org/drawingml/2006/main"/>
+                </wp:cNvGraphicFramePr>
+                <a:graphic xmlns:a="http://schemas.openxmlformats.org/drawingml/2006/main">
+                  <a:graphicData uri="http://schemas.microsoft.com/office/word/2010/wordprocessingShape">
+                    <wps:wsp>
+                      <wps:cNvSpPr txBox="1">
+                        <a:spLocks noChangeArrowheads="1"/>
+                      </wps:cNvSpPr>
+                      <wps:spPr bwMode="auto">
+                        <a:xfrm>
+                          <a:off x="0" y="0"/>
+                          <a:ext cx="1155065" cy="2266950"/>
+                        </a:xfrm>
+                        <a:prstGeom prst="rect">
+                          <a:avLst/>
+                        </a:prstGeom>
+                        <a:solidFill>
+                          <a:schemeClr val="bg2"/>
+                        </a:solidFill>
+                        <a:ln w="9525">
+                          <a:noFill/>
+                          <a:miter lim="800000"/>
+                          <a:headEnd/>
+                          <a:tailEnd/>
+                        </a:ln>
+                      </wps:spPr>
+                      <wps:txbx>
+                        <w:txbxContent>
+                          <w:p>
+                            <w:pPr>
+                              <w:spacing w:line="200" w:lineRule="exact"/>
+                              <w:jc w:val="distribute"/>
+                              <w:rPr>
+                                <w:rFonts w:ascii="Times New Roman" w:eastAsia="黑体" w:hAnsi="Times New Roman"/>
+                                <w:sz w:val="15"/>
+                                <w:szCs w:val="15"/>
+                              </w:rPr>
+                            </w:pPr>
+                            <w:r>
+                              <w:rPr>
+                                <w:rFonts w:ascii="Times New Roman" w:eastAsia="黑体" w:hAnsi="Times New Roman"/>
+                                <w:sz w:val="15"/>
+                                <w:szCs w:val="15"/>
+                              </w:rPr>
+                              <w:t>1997</w:t>
+                            </w:r>
+                            <w:r>
+                              <w:rPr>
+                                <w:rFonts w:ascii="Times New Roman" w:eastAsia="黑体" w:hAnsi="Times New Roman"/>
+                                <w:sz w:val="15"/>
+                                <w:szCs w:val="15"/>
+                              </w:rPr>
+                              <w:t>年的英特尔多媒体扩展（</w:t>
+                            </w:r>
+                            <w:r>
+                              <w:rPr>
+                                <w:rFonts w:ascii="Times New Roman" w:eastAsia="黑体" w:hAnsi="Times New Roman"/>
+                                <w:sz w:val="15"/>
+                                <w:szCs w:val="15"/>
+                              </w:rPr>
+                              <w:t>MMX</w:t>
+                            </w:r>
+                            <w:r>
+                              <w:rPr>
+                                <w:rFonts w:ascii="Times New Roman" w:eastAsia="黑体" w:hAnsi="Times New Roman"/>
+                                <w:sz w:val="15"/>
+                                <w:szCs w:val="15"/>
+                              </w:rPr>
+                              <w:t>）使</w:t>
+                            </w:r>
+                            <w:r>
+                              <w:rPr>
+                                <w:rFonts w:ascii="Times New Roman" w:eastAsia="黑体" w:hAnsi="Times New Roman"/>
+                                <w:sz w:val="15"/>
+                                <w:szCs w:val="15"/>
+                              </w:rPr>
+                              <w:t>SIMD</w:t>
+                            </w:r>
+                            <w:r>
+                              <w:rPr>
+                                <w:rFonts w:ascii="Times New Roman" w:eastAsia="黑体" w:hAnsi="Times New Roman" w:hint="eastAsia"/>
+                                <w:sz w:val="15"/>
+                                <w:szCs w:val="15"/>
+                              </w:rPr>
+                              <w:t>流行起来</w:t>
+                            </w:r>
+                            <w:r>
+                              <w:rPr>
+                                <w:rFonts w:ascii="Times New Roman" w:eastAsia="黑体" w:hAnsi="Times New Roman"/>
+                                <w:sz w:val="15"/>
+                                <w:szCs w:val="15"/>
+                              </w:rPr>
+                              <w:t>。它们</w:t>
+                            </w:r>
+                            <w:r>
+                              <w:rPr>
+                                <w:rFonts w:ascii="Times New Roman" w:eastAsia="黑体" w:hAnsi="Times New Roman" w:hint="eastAsia"/>
+                                <w:sz w:val="15"/>
+                                <w:szCs w:val="15"/>
+                              </w:rPr>
+                              <w:t>通过</w:t>
+                            </w:r>
+                            <w:r>
+                              <w:rPr>
+                                <w:rFonts w:ascii="Times New Roman" w:eastAsia="黑体" w:hAnsi="Times New Roman"/>
+                                <w:sz w:val="15"/>
+                                <w:szCs w:val="15"/>
+                              </w:rPr>
+                              <w:t>1999</w:t>
+                            </w:r>
+                            <w:r>
+                              <w:rPr>
+                                <w:rFonts w:ascii="Times New Roman" w:eastAsia="黑体" w:hAnsi="Times New Roman"/>
+                                <w:sz w:val="15"/>
+                                <w:szCs w:val="15"/>
+                              </w:rPr>
+                              <w:t>年</w:t>
+                            </w:r>
+                            <w:r>
+                              <w:rPr>
+                                <w:rFonts w:ascii="Times New Roman" w:eastAsia="黑体" w:hAnsi="Times New Roman" w:hint="eastAsia"/>
+                                <w:sz w:val="15"/>
+                                <w:szCs w:val="15"/>
+                              </w:rPr>
+                              <w:t>的</w:t>
+                            </w:r>
+                            <w:r>
+                              <w:rPr>
+                                <w:rFonts w:ascii="Times New Roman" w:eastAsia="黑体" w:hAnsi="Times New Roman"/>
+                                <w:sz w:val="15"/>
+                                <w:szCs w:val="15"/>
+                              </w:rPr>
+                              <w:t>流媒体</w:t>
+                            </w:r>
+                            <w:r>
+                              <w:rPr>
+                                <w:rFonts w:ascii="Times New Roman" w:eastAsia="黑体" w:hAnsi="Times New Roman"/>
+                                <w:sz w:val="15"/>
+                                <w:szCs w:val="15"/>
+                              </w:rPr>
+                              <w:t>SIMD</w:t>
+                            </w:r>
+                            <w:r>
+                              <w:rPr>
+                                <w:rFonts w:ascii="Times New Roman" w:eastAsia="黑体" w:hAnsi="Times New Roman"/>
+                                <w:sz w:val="15"/>
+                                <w:szCs w:val="15"/>
+                              </w:rPr>
+                              <w:t>扩展（</w:t>
+                            </w:r>
+                            <w:r>
+                              <w:rPr>
+                                <w:rFonts w:ascii="Times New Roman" w:eastAsia="黑体" w:hAnsi="Times New Roman"/>
+                                <w:sz w:val="15"/>
+                                <w:szCs w:val="15"/>
+                              </w:rPr>
+                              <w:t>SSE</w:t>
+                            </w:r>
+                            <w:r>
+                              <w:rPr>
+                                <w:rFonts w:ascii="Times New Roman" w:eastAsia="黑体" w:hAnsi="Times New Roman"/>
+                                <w:sz w:val="15"/>
+                                <w:szCs w:val="15"/>
+                              </w:rPr>
+                              <w:t>, Streaming SIMD Extensions</w:t>
+                            </w:r>
+                            <w:r>
+                              <w:rPr>
+                                <w:rFonts w:ascii="Times New Roman" w:eastAsia="黑体" w:hAnsi="Times New Roman"/>
+                                <w:sz w:val="15"/>
+                                <w:szCs w:val="15"/>
+                              </w:rPr>
+                              <w:t>）和</w:t>
+                            </w:r>
+                            <w:r>
+                              <w:rPr>
+                                <w:rFonts w:ascii="Times New Roman" w:eastAsia="黑体" w:hAnsi="Times New Roman"/>
+                                <w:sz w:val="15"/>
+                                <w:szCs w:val="15"/>
+                              </w:rPr>
+                              <w:t>2010</w:t>
+                            </w:r>
+                            <w:r>
+                              <w:rPr>
+                                <w:rFonts w:ascii="Times New Roman" w:eastAsia="黑体" w:hAnsi="Times New Roman"/>
+                                <w:sz w:val="15"/>
+                                <w:szCs w:val="15"/>
+                              </w:rPr>
+                              <w:t>年的高级</w:t>
+                            </w:r>
+                            <w:r>
+                              <w:rPr>
+                                <w:rFonts w:ascii="Times New Roman" w:eastAsia="黑体" w:hAnsi="Times New Roman" w:hint="eastAsia"/>
+                                <w:sz w:val="15"/>
+                                <w:szCs w:val="15"/>
+                              </w:rPr>
+                              <w:t>向</w:t>
+                            </w:r>
+                            <w:r>
+                              <w:rPr>
+                                <w:rFonts w:ascii="Times New Roman" w:eastAsia="黑体" w:hAnsi="Times New Roman"/>
+                                <w:sz w:val="15"/>
+                                <w:szCs w:val="15"/>
+                              </w:rPr>
+                              <w:t>量扩展（</w:t>
+                            </w:r>
+                            <w:r>
+                              <w:rPr>
+                                <w:rFonts w:ascii="Times New Roman" w:eastAsia="黑体" w:hAnsi="Times New Roman"/>
+                                <w:sz w:val="15"/>
+                                <w:szCs w:val="15"/>
+                              </w:rPr>
+                              <w:t>AVX</w:t>
+                            </w:r>
+                            <w:r>
+                              <w:rPr>
+                                <w:rFonts w:ascii="Times New Roman" w:eastAsia="黑体" w:hAnsi="Times New Roman"/>
+                                <w:sz w:val="15"/>
+                                <w:szCs w:val="15"/>
+                              </w:rPr>
+                              <w:t>）得到了接受和扩展。</w:t>
+                            </w:r>
+                            <w:r>
+                              <w:rPr>
+                                <w:rFonts w:ascii="Times New Roman" w:eastAsia="黑体" w:hAnsi="Times New Roman"/>
+                                <w:sz w:val="15"/>
+                                <w:szCs w:val="15"/>
+                              </w:rPr>
+                              <w:t>MMX</w:t>
+                            </w:r>
+                            <w:r>
+                              <w:rPr>
+                                <w:rFonts w:ascii="Times New Roman" w:eastAsia="黑体" w:hAnsi="Times New Roman"/>
+                                <w:sz w:val="15"/>
+                                <w:szCs w:val="15"/>
+                              </w:rPr>
+                              <w:t>的</w:t>
+                            </w:r>
+                            <w:r>
+                              <w:rPr>
+                                <w:rFonts w:ascii="Times New Roman" w:eastAsia="黑体" w:hAnsi="Times New Roman" w:hint="eastAsia"/>
+                                <w:sz w:val="15"/>
+                                <w:szCs w:val="15"/>
+                              </w:rPr>
+                              <w:t>名声</w:t>
+                            </w:r>
+                            <w:r>
+                              <w:rPr>
+                                <w:rFonts w:ascii="Times New Roman" w:eastAsia="黑体" w:hAnsi="Times New Roman"/>
+                                <w:sz w:val="15"/>
+                                <w:szCs w:val="15"/>
+                              </w:rPr>
+                              <w:t>在英特尔的</w:t>
+                            </w:r>
+                            <w:r>
+                              <w:rPr>
+                                <w:rFonts w:ascii="Times New Roman" w:eastAsia="黑体" w:hAnsi="Times New Roman" w:hint="eastAsia"/>
+                                <w:sz w:val="15"/>
+                                <w:szCs w:val="15"/>
+                              </w:rPr>
+                              <w:t>一则</w:t>
+                            </w:r>
+                            <w:r>
+                              <w:rPr>
+                                <w:rFonts w:ascii="Times New Roman" w:eastAsia="黑体" w:hAnsi="Times New Roman"/>
+                                <w:sz w:val="15"/>
+                                <w:szCs w:val="15"/>
+                              </w:rPr>
+                              <w:t>广告中</w:t>
+                            </w:r>
+                            <w:r>
+                              <w:rPr>
+                                <w:rFonts w:ascii="Times New Roman" w:eastAsia="黑体" w:hAnsi="Times New Roman" w:hint="eastAsia"/>
+                                <w:sz w:val="15"/>
+                                <w:szCs w:val="15"/>
+                              </w:rPr>
+                              <w:t>得到了宣扬</w:t>
+                            </w:r>
+                            <w:r>
+                              <w:rPr>
+                                <w:rFonts w:ascii="Times New Roman" w:eastAsia="黑体" w:hAnsi="Times New Roman"/>
+                                <w:sz w:val="15"/>
+                                <w:szCs w:val="15"/>
+                              </w:rPr>
+                              <w:t>，该</w:t>
+                            </w:r>
+                            <w:r>
+                              <w:rPr>
+                                <w:rFonts w:ascii="Times New Roman" w:eastAsia="黑体" w:hAnsi="Times New Roman" w:hint="eastAsia"/>
+                                <w:sz w:val="15"/>
+                                <w:szCs w:val="15"/>
+                              </w:rPr>
+                              <w:t>广告的内容是</w:t>
+                            </w:r>
+                            <w:r>
+                              <w:rPr>
+                                <w:rFonts w:ascii="Times New Roman" w:eastAsia="黑体" w:hAnsi="Times New Roman"/>
+                                <w:sz w:val="15"/>
+                                <w:szCs w:val="15"/>
+                              </w:rPr>
+                              <w:t>一种采用彩色干净套装的半导体产品线的光纤工作者</w:t>
+                            </w:r>
+                            <w:r>
+                              <w:rPr>
+                                <w:rFonts w:ascii="Times New Roman" w:eastAsia="黑体" w:hAnsi="Times New Roman" w:hint="eastAsia"/>
+                                <w:sz w:val="15"/>
+                                <w:szCs w:val="15"/>
+                              </w:rPr>
+                              <w:t>在跳迪斯科</w:t>
+                            </w:r>
+                            <w:r>
+                              <w:rPr>
+                                <w:rFonts w:ascii="Times New Roman" w:eastAsia="黑体" w:hAnsi="Times New Roman" w:hint="eastAsia"/>
+                                <w:sz w:val="15"/>
+                                <w:szCs w:val="15"/>
+                              </w:rPr>
+                              <w:t>(</w:t>
+                            </w:r>
+                            <w:r>
+                              <w:rPr>
+                                <w:rFonts w:ascii="Times New Roman" w:eastAsia="黑体" w:hAnsi="Times New Roman"/>
+                                <w:sz w:val="15"/>
+                                <w:szCs w:val="15"/>
+                              </w:rPr>
+                              <w:t>https</w:t>
+                            </w:r>
+                            <w:r>
+                              <w:rPr>
+                                <w:rFonts w:ascii="Times New Roman" w:eastAsia="黑体" w:hAnsi="Times New Roman"/>
+                                <w:sz w:val="15"/>
+                                <w:szCs w:val="15"/>
+                              </w:rPr>
+                              <w:t>：</w:t>
+                            </w:r>
+                            <w:r>
+                              <w:rPr>
+                                <w:rFonts w:ascii="Times New Roman" w:eastAsia="黑体" w:hAnsi="Times New Roman"/>
+                                <w:sz w:val="15"/>
+                                <w:szCs w:val="15"/>
+                              </w:rPr>
+                              <w:t>//www.youtube.com/watch?v=paU16B-bZEA</w:t>
+                            </w:r>
+                            <w:r>
+                              <w:rPr>
+                                <w:rFonts w:ascii="Times New Roman" w:eastAsia="黑体" w:hAnsi="Times New Roman" w:hint="eastAsia"/>
+                                <w:sz w:val="15"/>
+                                <w:szCs w:val="15"/>
+                              </w:rPr>
+                              <w:t>)</w:t>
+                            </w:r>
+                            <w:r>
+                              <w:rPr>
+                                <w:rFonts w:ascii="Times New Roman" w:eastAsia="黑体" w:hAnsi="Times New Roman"/>
+                                <w:sz w:val="15"/>
+                                <w:szCs w:val="15"/>
+                              </w:rPr>
+                              <w:t>。</w:t>
+                            </w:r>
+                          </w:p>
+                        </w:txbxContent>
+                      </wps:txbx>
+                      <wps:bodyPr rot="0" vert="horz" wrap="square" lIns="91440" tIns="45720" rIns="91440" bIns="45720" anchor="t" anchorCtr="0">
+                        <a:noAutofit/>
+                      </wps:bodyPr>
+                    </wps:wsp>
+                  </a:graphicData>
+                </a:graphic>
+                <wp14:sizeRelH relativeFrom="margin">
+                  <wp14:pctWidth>0</wp14:pctWidth>
+                </wp14:sizeRelH>
+                <wp14:sizeRelV relativeFrom="margin">
+                  <wp14:pctHeight>0</wp14:pctHeight>
+                </wp14:sizeRelV>
+              </wp:anchor>
+            </w:drawing>
+          </mc:Choice>
+          <mc:Fallback>
+            <w:pict>
+              <v:shape w14:anchorId="5E20C779" id="文本框 12" o:spid="_x0000_s1029" type="#_x0000_t202" style="position:absolute;left:0;text-align:left;margin-left:20pt;margin-top:41.1pt;width:90.95pt;height:178.5pt;z-index:251671552;visibility:visible;mso-wrap-style:square;mso-width-percent:0;mso-height-percent:0;mso-wrap-distance-left:9pt;mso-wrap-distance-top:3.6pt;mso-wrap-distance-right:9pt;mso-wrap-distance-bottom:3.6pt;mso-position-horizontal:absolute;mso-position-horizontal-relative:left-margin-area;mso-position-vertical:absolute;mso-position-vertical-relative:text;mso-width-percent:0;mso-height-percent:0;mso-width-relative:margin;mso-height-relative:margin;v-text-anchor:top" o:gfxdata="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" fillcolor="#e7e6e6 [3214]" stroked="f">
+                <v:textbox>
+                  <w:txbxContent>
+                    <w:p>
+                      <w:pPr>
+                        <w:spacing w:line="200" w:lineRule="exact"/>
+                        <w:jc w:val="distribute"/>
+                        <w:rPr>
+                          <w:rFonts w:ascii="Times New Roman" w:eastAsia="黑体" w:hAnsi="Times New Roman"/>
+                          <w:sz w:val="15"/>
+                          <w:szCs w:val="15"/>
+                        </w:rPr>
+                      </w:pPr>
+                      <w:r>
+                        <w:rPr>
+                          <w:rFonts w:ascii="Times New Roman" w:eastAsia="黑体" w:hAnsi="Times New Roman"/>
+                          <w:sz w:val="15"/>
+                          <w:szCs w:val="15"/>
+                        </w:rPr>
+                        <w:t>1997</w:t>
+                      </w:r>
+                      <w:r>
+                        <w:rPr>
+                          <w:rFonts w:ascii="Times New Roman" w:eastAsia="黑体" w:hAnsi="Times New Roman"/>
+                          <w:sz w:val="15"/>
+                          <w:szCs w:val="15"/>
+                        </w:rPr>
+                        <w:t>年的英特尔多媒体扩展（</w:t>
+                      </w:r>
+                      <w:r>
+                        <w:rPr>
+                          <w:rFonts w:ascii="Times New Roman" w:eastAsia="黑体" w:hAnsi="Times New Roman"/>
+                          <w:sz w:val="15"/>
+                          <w:szCs w:val="15"/>
+                        </w:rPr>
+                        <w:t>MMX</w:t>
+                      </w:r>
+                      <w:r>
+                        <w:rPr>
+                          <w:rFonts w:ascii="Times New Roman" w:eastAsia="黑体" w:hAnsi="Times New Roman"/>
+                          <w:sz w:val="15"/>
+                          <w:szCs w:val="15"/>
+                        </w:rPr>
+                        <w:t>）使</w:t>
+                      </w:r>
+                      <w:r>
+                        <w:rPr>
+                          <w:rFonts w:ascii="Times New Roman" w:eastAsia="黑体" w:hAnsi="Times New Roman"/>
+                          <w:sz w:val="15"/>
+                          <w:szCs w:val="15"/>
+                        </w:rPr>
+                        <w:t>SIMD</w:t>
+                      </w:r>
+                      <w:r>
+                        <w:rPr>
+                          <w:rFonts w:ascii="Times New Roman" w:eastAsia="黑体" w:hAnsi="Times New Roman" w:hint="eastAsia"/>
+                          <w:sz w:val="15"/>
+                          <w:szCs w:val="15"/>
+                        </w:rPr>
+                        <w:t>流行起来</w:t>
+                      </w:r>
+                      <w:r>
+                        <w:rPr>
+                          <w:rFonts w:ascii="Times New Roman" w:eastAsia="黑体" w:hAnsi="Times New Roman"/>
+                          <w:sz w:val="15"/>
+                          <w:szCs w:val="15"/>
+                        </w:rPr>
+                        <w:t>。它们</w:t>
+                      </w:r>
+                      <w:r>
+                        <w:rPr>
+                          <w:rFonts w:ascii="Times New Roman" w:eastAsia="黑体" w:hAnsi="Times New Roman" w:hint="eastAsia"/>
+                          <w:sz w:val="15"/>
+                          <w:szCs w:val="15"/>
+                        </w:rPr>
+                        <w:t>通过</w:t>
+                      </w:r>
+                      <w:r>
+                        <w:rPr>
+                          <w:rFonts w:ascii="Times New Roman" w:eastAsia="黑体" w:hAnsi="Times New Roman"/>
+                          <w:sz w:val="15"/>
+                          <w:szCs w:val="15"/>
+                        </w:rPr>
+                        <w:t>1999</w:t>
+                      </w:r>
+                      <w:r>
+                        <w:rPr>
+                          <w:rFonts w:ascii="Times New Roman" w:eastAsia="黑体" w:hAnsi="Times New Roman"/>
+                          <w:sz w:val="15"/>
+                          <w:szCs w:val="15"/>
+                        </w:rPr>
+                        <w:t>年</w:t>
+                      </w:r>
+                      <w:r>
+                        <w:rPr>
+                          <w:rFonts w:ascii="Times New Roman" w:eastAsia="黑体" w:hAnsi="Times New Roman" w:hint="eastAsia"/>
+                          <w:sz w:val="15"/>
+                          <w:szCs w:val="15"/>
+                        </w:rPr>
+                        <w:t>的</w:t>
+                      </w:r>
+                      <w:r>
+                        <w:rPr>
+                          <w:rFonts w:ascii="Times New Roman" w:eastAsia="黑体" w:hAnsi="Times New Roman"/>
+                          <w:sz w:val="15"/>
+                          <w:szCs w:val="15"/>
+                        </w:rPr>
+                        <w:t>流媒体</w:t>
+                      </w:r>
+                      <w:r>
+                        <w:rPr>
+                          <w:rFonts w:ascii="Times New Roman" w:eastAsia="黑体" w:hAnsi="Times New Roman"/>
+                          <w:sz w:val="15"/>
+                          <w:szCs w:val="15"/>
+                        </w:rPr>
+                        <w:t>SIMD</w:t>
+                      </w:r>
+                      <w:r>
+                        <w:rPr>
+                          <w:rFonts w:ascii="Times New Roman" w:eastAsia="黑体" w:hAnsi="Times New Roman"/>
+                          <w:sz w:val="15"/>
+                          <w:szCs w:val="15"/>
+                        </w:rPr>
+                        <w:t>扩展（</w:t>
+                      </w:r>
+                      <w:r>
+                        <w:rPr>
+                          <w:rFonts w:ascii="Times New Roman" w:eastAsia="黑体" w:hAnsi="Times New Roman"/>
+                          <w:sz w:val="15"/>
+                          <w:szCs w:val="15"/>
+                        </w:rPr>
+                        <w:t>SSE</w:t>
+                      </w:r>
+                      <w:r>
+                        <w:rPr>
+                          <w:rFonts w:ascii="Times New Roman" w:eastAsia="黑体" w:hAnsi="Times New Roman"/>
+                          <w:sz w:val="15"/>
+                          <w:szCs w:val="15"/>
+                        </w:rPr>
+                        <w:t>, Streaming SIMD Extensions</w:t>
+                      </w:r>
+                      <w:r>
+                        <w:rPr>
+                          <w:rFonts w:ascii="Times New Roman" w:eastAsia="黑体" w:hAnsi="Times New Roman"/>
+                          <w:sz w:val="15"/>
+                          <w:szCs w:val="15"/>
+                        </w:rPr>
+                        <w:t>）和</w:t>
+                      </w:r>
+                      <w:r>
+                        <w:rPr>
+                          <w:rFonts w:ascii="Times New Roman" w:eastAsia="黑体" w:hAnsi="Times New Roman"/>
+                          <w:sz w:val="15"/>
+                          <w:szCs w:val="15"/>
+                        </w:rPr>
+                        <w:t>2010</w:t>
+                      </w:r>
+                      <w:r>
+                        <w:rPr>
+                          <w:rFonts w:ascii="Times New Roman" w:eastAsia="黑体" w:hAnsi="Times New Roman"/>
+                          <w:sz w:val="15"/>
+                          <w:szCs w:val="15"/>
+                        </w:rPr>
+                        <w:t>年的高级</w:t>
+                      </w:r>
+                      <w:r>
+                        <w:rPr>
+                          <w:rFonts w:ascii="Times New Roman" w:eastAsia="黑体" w:hAnsi="Times New Roman" w:hint="eastAsia"/>
+                          <w:sz w:val="15"/>
+                          <w:szCs w:val="15"/>
+                        </w:rPr>
+                        <w:t>向</w:t>
+                      </w:r>
+                      <w:r>
+                        <w:rPr>
+                          <w:rFonts w:ascii="Times New Roman" w:eastAsia="黑体" w:hAnsi="Times New Roman"/>
+                          <w:sz w:val="15"/>
+                          <w:szCs w:val="15"/>
+                        </w:rPr>
+                        <w:t>量扩展（</w:t>
+                      </w:r>
+                      <w:r>
+                        <w:rPr>
+                          <w:rFonts w:ascii="Times New Roman" w:eastAsia="黑体" w:hAnsi="Times New Roman"/>
+                          <w:sz w:val="15"/>
+                          <w:szCs w:val="15"/>
+                        </w:rPr>
+                        <w:t>AVX</w:t>
+                      </w:r>
+                      <w:r>
+                        <w:rPr>
+                          <w:rFonts w:ascii="Times New Roman" w:eastAsia="黑体" w:hAnsi="Times New Roman"/>
+                          <w:sz w:val="15"/>
+                          <w:szCs w:val="15"/>
+                        </w:rPr>
+                        <w:t>）得到了接受和扩展。</w:t>
+                      </w:r>
+                      <w:r>
+                        <w:rPr>
+                          <w:rFonts w:ascii="Times New Roman" w:eastAsia="黑体" w:hAnsi="Times New Roman"/>
+                          <w:sz w:val="15"/>
+                          <w:szCs w:val="15"/>
+                        </w:rPr>
+                        <w:t>MMX</w:t>
+                      </w:r>
+                      <w:r>
+                        <w:rPr>
+                          <w:rFonts w:ascii="Times New Roman" w:eastAsia="黑体" w:hAnsi="Times New Roman"/>
+                          <w:sz w:val="15"/>
+                          <w:szCs w:val="15"/>
+                        </w:rPr>
+                        <w:t>的</w:t>
+                      </w:r>
+                      <w:r>
+                        <w:rPr>
+                          <w:rFonts w:ascii="Times New Roman" w:eastAsia="黑体" w:hAnsi="Times New Roman" w:hint="eastAsia"/>
+                          <w:sz w:val="15"/>
+                          <w:szCs w:val="15"/>
+                        </w:rPr>
+                        <w:t>名声</w:t>
+                      </w:r>
+                      <w:r>
+                        <w:rPr>
+                          <w:rFonts w:ascii="Times New Roman" w:eastAsia="黑体" w:hAnsi="Times New Roman"/>
+                          <w:sz w:val="15"/>
+                          <w:szCs w:val="15"/>
+                        </w:rPr>
+                        <w:t>在英特尔的</w:t>
+                      </w:r>
+                      <w:r>
+                        <w:rPr>
+                          <w:rFonts w:ascii="Times New Roman" w:eastAsia="黑体" w:hAnsi="Times New Roman" w:hint="eastAsia"/>
+                          <w:sz w:val="15"/>
+                          <w:szCs w:val="15"/>
+                        </w:rPr>
+                        <w:t>一则</w:t>
+                      </w:r>
+                      <w:r>
+                        <w:rPr>
+                          <w:rFonts w:ascii="Times New Roman" w:eastAsia="黑体" w:hAnsi="Times New Roman"/>
+                          <w:sz w:val="15"/>
+                          <w:szCs w:val="15"/>
+                        </w:rPr>
+                        <w:t>广告中</w:t>
+                      </w:r>
+                      <w:r>
+                        <w:rPr>
+                          <w:rFonts w:ascii="Times New Roman" w:eastAsia="黑体" w:hAnsi="Times New Roman" w:hint="eastAsia"/>
+                          <w:sz w:val="15"/>
+                          <w:szCs w:val="15"/>
+                        </w:rPr>
+                        <w:t>得到了宣扬</w:t>
+                      </w:r>
+                      <w:r>
+                        <w:rPr>
+                          <w:rFonts w:ascii="Times New Roman" w:eastAsia="黑体" w:hAnsi="Times New Roman"/>
+                          <w:sz w:val="15"/>
+                          <w:szCs w:val="15"/>
+                        </w:rPr>
+                        <w:t>，该</w:t>
+                      </w:r>
+                      <w:r>
+                        <w:rPr>
+                          <w:rFonts w:ascii="Times New Roman" w:eastAsia="黑体" w:hAnsi="Times New Roman" w:hint="eastAsia"/>
+                          <w:sz w:val="15"/>
+                          <w:szCs w:val="15"/>
+                        </w:rPr>
+                        <w:t>广告的内容是</w:t>
+                      </w:r>
+                      <w:r>
+                        <w:rPr>
+                          <w:rFonts w:ascii="Times New Roman" w:eastAsia="黑体" w:hAnsi="Times New Roman"/>
+                          <w:sz w:val="15"/>
+                          <w:szCs w:val="15"/>
+                        </w:rPr>
+                        <w:t>一种采用彩色干净套装的半导体产品线的光纤工作者</w:t>
+                      </w:r>
+                      <w:r>
+                        <w:rPr>
+                          <w:rFonts w:ascii="Times New Roman" w:eastAsia="黑体" w:hAnsi="Times New Roman" w:hint="eastAsia"/>
+                          <w:sz w:val="15"/>
+                          <w:szCs w:val="15"/>
+                        </w:rPr>
+                        <w:t>在跳迪斯科</w:t>
+                      </w:r>
+                      <w:r>
+                        <w:rPr>
+                          <w:rFonts w:ascii="Times New Roman" w:eastAsia="黑体" w:hAnsi="Times New Roman" w:hint="eastAsia"/>
+                          <w:sz w:val="15"/>
+                          <w:szCs w:val="15"/>
+                        </w:rPr>
+                        <w:t>(</w:t>
+                      </w:r>
+                      <w:r>
+                        <w:rPr>
+                          <w:rFonts w:ascii="Times New Roman" w:eastAsia="黑体" w:hAnsi="Times New Roman"/>
+                          <w:sz w:val="15"/>
+                          <w:szCs w:val="15"/>
+                        </w:rPr>
+                        <w:t>https</w:t>
+                      </w:r>
+                      <w:r>
+                        <w:rPr>
+                          <w:rFonts w:ascii="Times New Roman" w:eastAsia="黑体" w:hAnsi="Times New Roman"/>
+                          <w:sz w:val="15"/>
+                          <w:szCs w:val="15"/>
+                        </w:rPr>
+                        <w:t>：</w:t>
+                      </w:r>
+                      <w:r>
+                        <w:rPr>
+                          <w:rFonts w:ascii="Times New Roman" w:eastAsia="黑体" w:hAnsi="Times New Roman"/>
+                          <w:sz w:val="15"/>
+                          <w:szCs w:val="15"/>
+                        </w:rPr>
+                        <w:t>//www.youtube.com/watch?v=paU16B-bZEA</w:t>
+                      </w:r>
+                      <w:r>
+                        <w:rPr>
+                          <w:rFonts w:ascii="Times New Roman" w:eastAsia="黑体" w:hAnsi="Times New Roman" w:hint="eastAsia"/>
+                          <w:sz w:val="15"/>
+                          <w:szCs w:val="15"/>
+                        </w:rPr>
+                        <w:t>)</w:t>
+                      </w:r>
+                      <w:r>
+                        <w:rPr>
+                          <w:rFonts w:ascii="Times New Roman" w:eastAsia="黑体" w:hAnsi="Times New Roman"/>
+                          <w:sz w:val="15"/>
+                          <w:szCs w:val="15"/>
+                        </w:rPr>
+                        <w:t>。</w:t>
+                      </w:r>
+                    </w:p>
+                  </w:txbxContent>
+                </v:textbox>
+                <w10:wrap anchorx="margin"/>
+              </v:shape>
+            </w:pict>
+          </mc:Fallback>
+        </mc:AlternateContent>
+      </w:r>
+      <w:r>
+        <w:rPr>
           <w:rFonts w:ascii="Times New Roman" w:eastAsia="宋体" w:hAnsi="Times New Roman" w:hint="eastAsia"/>
           <w:szCs w:val="21"/>
         </w:rPr>
@@ -596,7 +1770,7 @@
           <w:szCs w:val="21"/>
         </w:rPr>
         <w:drawing>
-          <wp:anchor distT="0" distB="0" distL="114300" distR="114300" simplePos="0" relativeHeight="251662336" behindDoc="0" locked="0" layoutInCell="1" allowOverlap="1" wp14:anchorId="419EA65B" wp14:editId="77B8EDC1">
+          <wp:anchor distT="0" distB="0" distL="114300" distR="114300" simplePos="0" relativeHeight="251661312" behindDoc="0" locked="0" layoutInCell="1" allowOverlap="1" wp14:anchorId="419EA65B" wp14:editId="4D116450">
             <wp:simplePos x="0" y="0"/>
             <wp:positionH relativeFrom="margin">
               <wp:align>center</wp:align>
@@ -619,7 +1793,7 @@
                     <pic:cNvPicPr/>
                   </pic:nvPicPr>
                   <pic:blipFill>
-                    <a:blip r:embed="rId5">
+                    <a:blip r:embed="rId7">
                       <a:extLst>
                         <a:ext uri="{28A0092B-C50C-407E-A947-70E740481C1C}">
                           <a14:useLocalDpi xmlns:a14="http://schemas.microsoft.com/office/drawing/2010/main" val="0"/>
@@ -2721,7 +3895,7 @@
           <w:szCs w:val="21"/>
         </w:rPr>
         <w:drawing>
-          <wp:inline distT="0" distB="0" distL="0" distR="0" wp14:anchorId="3E6532F2" wp14:editId="349D81F7">
+          <wp:inline distT="0" distB="0" distL="0" distR="0" wp14:anchorId="3E6532F2" wp14:editId="4951D357">
             <wp:extent cx="3797300" cy="1027289"/>
             <wp:effectExtent l="0" t="0" r="0" b="1905"/>
             <wp:docPr id="4" name="图片 4"/>
@@ -2736,7 +3910,7 @@
                     <pic:cNvPicPr/>
                   </pic:nvPicPr>
                   <pic:blipFill>
-                    <a:blip r:embed="rId6">
+                    <a:blip r:embed="rId8">
                       <a:extLst>
                         <a:ext uri="{28A0092B-C50C-407E-A947-70E740481C1C}">
                           <a14:useLocalDpi xmlns:a14="http://schemas.microsoft.com/office/drawing/2010/main" val="0"/>
@@ -2784,7 +3958,301 @@
         <mc:AlternateContent>
           <mc:Choice Requires="wps">
             <w:drawing>
-              <wp:anchor distT="0" distB="0" distL="114300" distR="114300" simplePos="0" relativeHeight="251659264" behindDoc="0" locked="0" layoutInCell="1" allowOverlap="1" wp14:anchorId="69FC9602" wp14:editId="17795FFD">
+              <wp:anchor distT="45720" distB="45720" distL="114300" distR="114300" simplePos="0" relativeHeight="251673600" behindDoc="0" locked="0" layoutInCell="1" allowOverlap="1" wp14:anchorId="1C649F0F" wp14:editId="2310B61A">
+                <wp:simplePos x="0" y="0"/>
+                <wp:positionH relativeFrom="leftMargin">
+                  <wp:posOffset>196850</wp:posOffset>
+                </wp:positionH>
+                <wp:positionV relativeFrom="paragraph">
+                  <wp:posOffset>1062990</wp:posOffset>
+                </wp:positionV>
+                <wp:extent cx="1155065" cy="1238250"/>
+                <wp:effectExtent l="0" t="0" r="6985" b="0"/>
+                <wp:wrapNone/>
+                <wp:docPr id="13" name="文本框 13"/>
+                <wp:cNvGraphicFramePr>
+                  <a:graphicFrameLocks xmlns:a="http://schemas.openxmlformats.org/drawingml/2006/main"/>
+                </wp:cNvGraphicFramePr>
+                <a:graphic xmlns:a="http://schemas.openxmlformats.org/drawingml/2006/main">
+                  <a:graphicData uri="http://schemas.microsoft.com/office/word/2010/wordprocessingShape">
+                    <wps:wsp>
+                      <wps:cNvSpPr txBox="1">
+                        <a:spLocks noChangeArrowheads="1"/>
+                      </wps:cNvSpPr>
+                      <wps:spPr bwMode="auto">
+                        <a:xfrm>
+                          <a:off x="0" y="0"/>
+                          <a:ext cx="1155065" cy="1238250"/>
+                        </a:xfrm>
+                        <a:prstGeom prst="rect">
+                          <a:avLst/>
+                        </a:prstGeom>
+                        <a:solidFill>
+                          <a:schemeClr val="bg2"/>
+                        </a:solidFill>
+                        <a:ln w="9525">
+                          <a:noFill/>
+                          <a:miter lim="800000"/>
+                          <a:headEnd/>
+                          <a:tailEnd/>
+                        </a:ln>
+                      </wps:spPr>
+                      <wps:txbx>
+                        <w:txbxContent>
+                          <w:p>
+                            <w:pPr>
+                              <w:spacing w:line="200" w:lineRule="exact"/>
+                              <w:rPr>
+                                <w:rFonts w:ascii="Times New Roman" w:eastAsia="黑体" w:hAnsi="Times New Roman"/>
+                                <w:sz w:val="15"/>
+                                <w:szCs w:val="15"/>
+                              </w:rPr>
+                            </w:pPr>
+                            <w:r>
+                              <w:rPr>
+                                <w:rFonts w:ascii="Times New Roman" w:eastAsia="黑体" w:hAnsi="Times New Roman"/>
+                                <w:sz w:val="15"/>
+                                <w:szCs w:val="15"/>
+                              </w:rPr>
+                              <w:t>为了避免</w:t>
+                            </w:r>
+                            <w:r>
+                              <w:rPr>
+                                <w:rFonts w:ascii="Times New Roman" w:eastAsia="黑体" w:hAnsi="Times New Roman" w:hint="eastAsia"/>
+                                <w:sz w:val="15"/>
+                                <w:szCs w:val="15"/>
+                              </w:rPr>
+                              <w:t>上下文切换时间</w:t>
+                            </w:r>
+                            <w:r>
+                              <w:rPr>
+                                <w:rFonts w:ascii="Times New Roman" w:eastAsia="黑体" w:hAnsi="Times New Roman" w:hint="eastAsia"/>
+                                <w:sz w:val="15"/>
+                                <w:szCs w:val="15"/>
+                              </w:rPr>
+                              <w:t>过</w:t>
+                            </w:r>
+                            <w:r>
+                              <w:rPr>
+                                <w:rFonts w:ascii="Times New Roman" w:eastAsia="黑体" w:hAnsi="Times New Roman" w:hint="eastAsia"/>
+                                <w:sz w:val="15"/>
+                                <w:szCs w:val="15"/>
+                              </w:rPr>
+                              <w:t>慢</w:t>
+                            </w:r>
+                            <w:r>
+                              <w:rPr>
+                                <w:rFonts w:ascii="Times New Roman" w:eastAsia="黑体" w:hAnsi="Times New Roman" w:hint="eastAsia"/>
+                                <w:sz w:val="15"/>
+                                <w:szCs w:val="15"/>
+                              </w:rPr>
+                              <w:t>，</w:t>
+                            </w:r>
+                            <w:r>
+                              <w:rPr>
+                                <w:rFonts w:ascii="Times New Roman" w:eastAsia="黑体" w:hAnsi="Times New Roman" w:hint="eastAsia"/>
+                                <w:sz w:val="15"/>
+                                <w:szCs w:val="15"/>
+                              </w:rPr>
+                              <w:t>英特尔</w:t>
+                            </w:r>
+                            <w:r>
+                              <w:rPr>
+                                <w:rFonts w:ascii="Times New Roman" w:eastAsia="黑体" w:hAnsi="Times New Roman" w:hint="eastAsia"/>
+                                <w:sz w:val="15"/>
+                                <w:szCs w:val="15"/>
+                              </w:rPr>
+                              <w:t>尽量</w:t>
+                            </w:r>
+                            <w:r>
+                              <w:rPr>
+                                <w:rFonts w:ascii="Times New Roman" w:eastAsia="黑体" w:hAnsi="Times New Roman" w:hint="eastAsia"/>
+                                <w:sz w:val="15"/>
+                                <w:szCs w:val="15"/>
+                              </w:rPr>
+                              <w:t>避免在原始</w:t>
+                            </w:r>
+                            <w:r>
+                              <w:rPr>
+                                <w:rFonts w:ascii="Times New Roman" w:eastAsia="黑体" w:hAnsi="Times New Roman"/>
+                                <w:sz w:val="15"/>
+                                <w:szCs w:val="15"/>
+                              </w:rPr>
+                              <w:t>MMX SIMD</w:t>
+                            </w:r>
+                            <w:r>
+                              <w:rPr>
+                                <w:rFonts w:ascii="Times New Roman" w:eastAsia="黑体" w:hAnsi="Times New Roman"/>
+                                <w:sz w:val="15"/>
+                                <w:szCs w:val="15"/>
+                              </w:rPr>
+                              <w:t>扩展中添加寄存器。它只是重用现有的浮点寄存器，这意味着没有额外的上下文切换，但程序无法</w:t>
+                            </w:r>
+                            <w:r>
+                              <w:rPr>
+                                <w:rFonts w:ascii="Times New Roman" w:eastAsia="黑体" w:hAnsi="Times New Roman" w:hint="eastAsia"/>
+                                <w:sz w:val="15"/>
+                                <w:szCs w:val="15"/>
+                              </w:rPr>
+                              <w:t>同时出现</w:t>
+                            </w:r>
+                            <w:r>
+                              <w:rPr>
+                                <w:rFonts w:ascii="Times New Roman" w:eastAsia="黑体" w:hAnsi="Times New Roman"/>
+                                <w:sz w:val="15"/>
+                                <w:szCs w:val="15"/>
+                              </w:rPr>
+                              <w:t>浮点和多媒体指令。</w:t>
+                            </w:r>
+                          </w:p>
+                        </w:txbxContent>
+                      </wps:txbx>
+                      <wps:bodyPr rot="0" vert="horz" wrap="square" lIns="91440" tIns="45720" rIns="91440" bIns="45720" anchor="t" anchorCtr="0">
+                        <a:noAutofit/>
+                      </wps:bodyPr>
+                    </wps:wsp>
+                  </a:graphicData>
+                </a:graphic>
+                <wp14:sizeRelH relativeFrom="margin">
+                  <wp14:pctWidth>0</wp14:pctWidth>
+                </wp14:sizeRelH>
+                <wp14:sizeRelV relativeFrom="margin">
+                  <wp14:pctHeight>0</wp14:pctHeight>
+                </wp14:sizeRelV>
+              </wp:anchor>
+            </w:drawing>
+          </mc:Choice>
+          <mc:Fallback>
+            <w:pict>
+              <v:shape w14:anchorId="1C649F0F" id="文本框 13" o:spid="_x0000_s1030" type="#_x0000_t202" style="position:absolute;left:0;text-align:left;margin-left:15.5pt;margin-top:83.7pt;width:90.95pt;height:97.5pt;z-index:251673600;visibility:visible;mso-wrap-style:square;mso-width-percent:0;mso-height-percent:0;mso-wrap-distance-left:9pt;mso-wrap-distance-top:3.6pt;mso-wrap-distance-right:9pt;mso-wrap-distance-bottom:3.6pt;mso-position-horizontal:absolute;mso-position-horizontal-relative:left-margin-area;mso-position-vertical:absolute;mso-position-vertical-relative:text;mso-width-percent:0;mso-height-percent:0;mso-width-relative:margin;mso-height-relative:margin;v-text-anchor:top" o:gfxdata="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" fillcolor="#e7e6e6 [3214]" stroked="f">
+                <v:textbox>
+                  <w:txbxContent>
+                    <w:p>
+                      <w:pPr>
+                        <w:spacing w:line="200" w:lineRule="exact"/>
+                        <w:rPr>
+                          <w:rFonts w:ascii="Times New Roman" w:eastAsia="黑体" w:hAnsi="Times New Roman"/>
+                          <w:sz w:val="15"/>
+                          <w:szCs w:val="15"/>
+                        </w:rPr>
+                      </w:pPr>
+                      <w:r>
+                        <w:rPr>
+                          <w:rFonts w:ascii="Times New Roman" w:eastAsia="黑体" w:hAnsi="Times New Roman"/>
+                          <w:sz w:val="15"/>
+                          <w:szCs w:val="15"/>
+                        </w:rPr>
+                        <w:t>为了避免</w:t>
+                      </w:r>
+                      <w:r>
+                        <w:rPr>
+                          <w:rFonts w:ascii="Times New Roman" w:eastAsia="黑体" w:hAnsi="Times New Roman" w:hint="eastAsia"/>
+                          <w:sz w:val="15"/>
+                          <w:szCs w:val="15"/>
+                        </w:rPr>
+                        <w:t>上下文切换时间</w:t>
+                      </w:r>
+                      <w:r>
+                        <w:rPr>
+                          <w:rFonts w:ascii="Times New Roman" w:eastAsia="黑体" w:hAnsi="Times New Roman" w:hint="eastAsia"/>
+                          <w:sz w:val="15"/>
+                          <w:szCs w:val="15"/>
+                        </w:rPr>
+                        <w:t>过</w:t>
+                      </w:r>
+                      <w:r>
+                        <w:rPr>
+                          <w:rFonts w:ascii="Times New Roman" w:eastAsia="黑体" w:hAnsi="Times New Roman" w:hint="eastAsia"/>
+                          <w:sz w:val="15"/>
+                          <w:szCs w:val="15"/>
+                        </w:rPr>
+                        <w:t>慢</w:t>
+                      </w:r>
+                      <w:r>
+                        <w:rPr>
+                          <w:rFonts w:ascii="Times New Roman" w:eastAsia="黑体" w:hAnsi="Times New Roman" w:hint="eastAsia"/>
+                          <w:sz w:val="15"/>
+                          <w:szCs w:val="15"/>
+                        </w:rPr>
+                        <w:t>，</w:t>
+                      </w:r>
+                      <w:r>
+                        <w:rPr>
+                          <w:rFonts w:ascii="Times New Roman" w:eastAsia="黑体" w:hAnsi="Times New Roman" w:hint="eastAsia"/>
+                          <w:sz w:val="15"/>
+                          <w:szCs w:val="15"/>
+                        </w:rPr>
+                        <w:t>英特尔</w:t>
+                      </w:r>
+                      <w:r>
+                        <w:rPr>
+                          <w:rFonts w:ascii="Times New Roman" w:eastAsia="黑体" w:hAnsi="Times New Roman" w:hint="eastAsia"/>
+                          <w:sz w:val="15"/>
+                          <w:szCs w:val="15"/>
+                        </w:rPr>
+                        <w:t>尽量</w:t>
+                      </w:r>
+                      <w:r>
+                        <w:rPr>
+                          <w:rFonts w:ascii="Times New Roman" w:eastAsia="黑体" w:hAnsi="Times New Roman" w:hint="eastAsia"/>
+                          <w:sz w:val="15"/>
+                          <w:szCs w:val="15"/>
+                        </w:rPr>
+                        <w:t>避免在原始</w:t>
+                      </w:r>
+                      <w:r>
+                        <w:rPr>
+                          <w:rFonts w:ascii="Times New Roman" w:eastAsia="黑体" w:hAnsi="Times New Roman"/>
+                          <w:sz w:val="15"/>
+                          <w:szCs w:val="15"/>
+                        </w:rPr>
+                        <w:t>MMX SIMD</w:t>
+                      </w:r>
+                      <w:r>
+                        <w:rPr>
+                          <w:rFonts w:ascii="Times New Roman" w:eastAsia="黑体" w:hAnsi="Times New Roman"/>
+                          <w:sz w:val="15"/>
+                          <w:szCs w:val="15"/>
+                        </w:rPr>
+                        <w:t>扩展中添加寄存器。它只是重用现有的浮点寄存器，这意味着没有额外的上下文切换，但程序无法</w:t>
+                      </w:r>
+                      <w:r>
+                        <w:rPr>
+                          <w:rFonts w:ascii="Times New Roman" w:eastAsia="黑体" w:hAnsi="Times New Roman" w:hint="eastAsia"/>
+                          <w:sz w:val="15"/>
+                          <w:szCs w:val="15"/>
+                        </w:rPr>
+                        <w:t>同时出现</w:t>
+                      </w:r>
+                      <w:r>
+                        <w:rPr>
+                          <w:rFonts w:ascii="Times New Roman" w:eastAsia="黑体" w:hAnsi="Times New Roman"/>
+                          <w:sz w:val="15"/>
+                          <w:szCs w:val="15"/>
+                        </w:rPr>
+                        <w:t>浮点和多媒体指令。</w:t>
+                      </w:r>
+                    </w:p>
+                  </w:txbxContent>
+                </v:textbox>
+                <w10:wrap anchorx="margin"/>
+              </v:shape>
+            </w:pict>
+          </mc:Fallback>
+        </mc:AlternateContent>
+      </w:r>
+      <w:r>
+        <w:rPr>
+          <w:rFonts w:ascii="Times New Roman" w:eastAsia="宋体" w:hAnsi="Times New Roman"/>
+          <w:noProof/>
+          <w:color w:val="595959" w:themeColor="text1" w:themeTint="A6"/>
+          <w:sz w:val="24"/>
+          <w:szCs w:val="24"/>
+        </w:rPr>
+        <mc:AlternateContent>
+          <mc:Choice Requires="wps">
+            <w:drawing>
+              <wp:anchor distT="0" distB="0" distL="114300" distR="114300" simplePos="0" relativeHeight="251658240" behindDoc="0" locked="0" layoutInCell="1" allowOverlap="1" wp14:anchorId="69FC9602" wp14:editId="1B884E28">
                 <wp:simplePos x="0" y="0"/>
                 <wp:positionH relativeFrom="margin">
                   <wp:align>left</wp:align>
@@ -3001,11 +4469,7 @@
           </mc:Choice>
           <mc:Fallback>
             <w:pict>
-              <v:shapetype w14:anchorId="69FC9602" id="_x0000_t202" coordsize="21600,21600" o:spt="202" path="m,l,21600r21600,l21600,xe">
-                <v:stroke joinstyle="miter"/>
-                <v:path gradientshapeok="t" o:connecttype="rect"/>
-              </v:shapetype>
-              <v:shape id="文本框 2" o:spid="_x0000_s1026" type="#_x0000_t202" style="position:absolute;left:0;text-align:left;margin-left:0;margin-top:500.35pt;width:369.75pt;height:126.5pt;z-index:251659264;visibility:visible;mso-wrap-style:square;mso-height-percent:0;mso-wrap-distance-left:9pt;mso-wrap-distance-top:0;mso-wrap-distance-right:9pt;mso-wrap-distance-bottom:0;mso-position-horizontal:left;mso-position-horizontal-relative:margin;mso-position-vertical:absolute;mso-position-vertical-relative:page;mso-height-percent:0;mso-height-relative:margin;v-text-anchor:top" o:gfxdata="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" filled="f" stroked="f">
+              <v:shape w14:anchorId="69FC9602" id="文本框 2" o:spid="_x0000_s1031" type="#_x0000_t202" style="position:absolute;left:0;text-align:left;margin-left:0;margin-top:500.35pt;width:369.75pt;height:126.5pt;z-index:251658240;visibility:visible;mso-wrap-style:square;mso-height-percent:0;mso-wrap-distance-left:9pt;mso-wrap-distance-top:0;mso-wrap-distance-right:9pt;mso-wrap-distance-bottom:0;mso-position-horizontal:left;mso-position-horizontal-relative:margin;mso-position-vertical:absolute;mso-position-vertical-relative:page;mso-height-percent:0;mso-height-relative:margin;v-text-anchor:top" o:gfxdata="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" filled="f" stroked="f">
                 <v:textbox inset=",1mm">
                   <w:txbxContent>
                     <w:p>
@@ -3712,6 +5176,316 @@
           <w:szCs w:val="24"/>
         </w:rPr>
       </w:pPr>
+      <w:r>
+        <w:rPr>
+          <w:rFonts w:ascii="Times New Roman" w:eastAsia="宋体" w:hAnsi="Times New Roman"/>
+          <w:noProof/>
+          <w:color w:val="595959" w:themeColor="text1" w:themeTint="A6"/>
+          <w:sz w:val="24"/>
+          <w:szCs w:val="24"/>
+        </w:rPr>
+        <mc:AlternateContent>
+          <mc:Choice Requires="wps">
+            <w:drawing>
+              <wp:anchor distT="45720" distB="45720" distL="114300" distR="114300" simplePos="0" relativeHeight="251675648" behindDoc="0" locked="0" layoutInCell="1" allowOverlap="1" wp14:anchorId="269CCD86" wp14:editId="09CDBA27">
+                <wp:simplePos x="0" y="0"/>
+                <wp:positionH relativeFrom="leftMargin">
+                  <wp:posOffset>190500</wp:posOffset>
+                </wp:positionH>
+                <wp:positionV relativeFrom="paragraph">
+                  <wp:posOffset>175895</wp:posOffset>
+                </wp:positionV>
+                <wp:extent cx="1155065" cy="984250"/>
+                <wp:effectExtent l="0" t="0" r="6985" b="6350"/>
+                <wp:wrapNone/>
+                <wp:docPr id="14" name="文本框 14"/>
+                <wp:cNvGraphicFramePr>
+                  <a:graphicFrameLocks xmlns:a="http://schemas.openxmlformats.org/drawingml/2006/main"/>
+                </wp:cNvGraphicFramePr>
+                <a:graphic xmlns:a="http://schemas.openxmlformats.org/drawingml/2006/main">
+                  <a:graphicData uri="http://schemas.microsoft.com/office/word/2010/wordprocessingShape">
+                    <wps:wsp>
+                      <wps:cNvSpPr txBox="1">
+                        <a:spLocks noChangeArrowheads="1"/>
+                      </wps:cNvSpPr>
+                      <wps:spPr bwMode="auto">
+                        <a:xfrm>
+                          <a:off x="0" y="0"/>
+                          <a:ext cx="1155065" cy="984250"/>
+                        </a:xfrm>
+                        <a:prstGeom prst="rect">
+                          <a:avLst/>
+                        </a:prstGeom>
+                        <a:solidFill>
+                          <a:schemeClr val="bg2"/>
+                        </a:solidFill>
+                        <a:ln w="9525">
+                          <a:noFill/>
+                          <a:miter lim="800000"/>
+                          <a:headEnd/>
+                          <a:tailEnd/>
+                        </a:ln>
+                      </wps:spPr>
+                      <wps:txbx>
+                        <w:txbxContent>
+                          <w:p>
+                            <w:pPr>
+                              <w:spacing w:line="200" w:lineRule="exact"/>
+                              <w:rPr>
+                                <w:rFonts w:ascii="Times New Roman" w:eastAsia="黑体" w:hAnsi="Times New Roman" w:hint="eastAsia"/>
+                                <w:sz w:val="15"/>
+                                <w:szCs w:val="15"/>
+                              </w:rPr>
+                            </w:pPr>
+                            <w:r>
+                              <w:rPr>
+                                <w:rFonts w:ascii="Times New Roman" w:eastAsia="黑体" w:hAnsi="Times New Roman" w:hint="eastAsia"/>
+                                <w:sz w:val="15"/>
+                                <w:szCs w:val="15"/>
+                              </w:rPr>
+                              <w:t>每个</w:t>
+                            </w:r>
+                            <w:r>
+                              <w:rPr>
+                                <w:rFonts w:ascii="Times New Roman" w:eastAsia="黑体" w:hAnsi="Times New Roman"/>
+                                <w:sz w:val="15"/>
+                                <w:szCs w:val="15"/>
+                              </w:rPr>
+                              <w:t>load</w:t>
+                            </w:r>
+                            <w:r>
+                              <w:rPr>
+                                <w:rFonts w:ascii="Times New Roman" w:eastAsia="黑体" w:hAnsi="Times New Roman"/>
+                                <w:sz w:val="15"/>
+                                <w:szCs w:val="15"/>
+                              </w:rPr>
+                              <w:t>和</w:t>
+                            </w:r>
+                            <w:r>
+                              <w:rPr>
+                                <w:rFonts w:ascii="Times New Roman" w:eastAsia="黑体" w:hAnsi="Times New Roman" w:hint="eastAsia"/>
+                                <w:sz w:val="15"/>
+                                <w:szCs w:val="15"/>
+                              </w:rPr>
+                              <w:t>store</w:t>
+                            </w:r>
+                            <w:r>
+                              <w:rPr>
+                                <w:rFonts w:ascii="Times New Roman" w:eastAsia="黑体" w:hAnsi="Times New Roman" w:hint="eastAsia"/>
+                                <w:sz w:val="15"/>
+                                <w:szCs w:val="15"/>
+                              </w:rPr>
+                              <w:t>指令都有一个</w:t>
+                            </w:r>
+                            <w:r>
+                              <w:rPr>
+                                <w:rFonts w:ascii="Times New Roman" w:eastAsia="黑体" w:hAnsi="Times New Roman" w:hint="eastAsia"/>
+                                <w:sz w:val="15"/>
+                                <w:szCs w:val="15"/>
+                              </w:rPr>
+                              <w:t>7</w:t>
+                            </w:r>
+                            <w:r>
+                              <w:rPr>
+                                <w:rFonts w:ascii="Times New Roman" w:eastAsia="黑体" w:hAnsi="Times New Roman"/>
+                                <w:sz w:val="15"/>
+                                <w:szCs w:val="15"/>
+                              </w:rPr>
+                              <w:t>位</w:t>
+                            </w:r>
+                            <w:r>
+                              <w:rPr>
+                                <w:rFonts w:ascii="Times New Roman" w:eastAsia="黑体" w:hAnsi="Times New Roman" w:hint="eastAsia"/>
+                                <w:sz w:val="15"/>
+                                <w:szCs w:val="15"/>
+                              </w:rPr>
+                              <w:t>的无符号立即数偏移量。它对于</w:t>
+                            </w:r>
+                            <w:r>
+                              <w:rPr>
+                                <w:rFonts w:ascii="Times New Roman" w:eastAsia="黑体" w:hAnsi="Times New Roman" w:hint="eastAsia"/>
+                                <w:sz w:val="15"/>
+                                <w:szCs w:val="15"/>
+                              </w:rPr>
+                              <w:t>load</w:t>
+                            </w:r>
+                            <w:r>
+                              <w:rPr>
+                                <w:rFonts w:ascii="Times New Roman" w:eastAsia="黑体" w:hAnsi="Times New Roman" w:hint="eastAsia"/>
+                                <w:sz w:val="15"/>
+                                <w:szCs w:val="15"/>
+                              </w:rPr>
+                              <w:t>按照目标寄存器的元素类型进行缩放，而对于</w:t>
+                            </w:r>
+                            <w:r>
+                              <w:rPr>
+                                <w:rFonts w:ascii="Times New Roman" w:eastAsia="黑体" w:hAnsi="Times New Roman" w:hint="eastAsia"/>
+                                <w:sz w:val="15"/>
+                                <w:szCs w:val="15"/>
+                              </w:rPr>
+                              <w:t>store</w:t>
+                            </w:r>
+                            <w:r>
+                              <w:rPr>
+                                <w:rFonts w:ascii="Times New Roman" w:eastAsia="黑体" w:hAnsi="Times New Roman"/>
+                                <w:sz w:val="15"/>
+                                <w:szCs w:val="15"/>
+                              </w:rPr>
+                              <w:t>则</w:t>
+                            </w:r>
+                            <w:r>
+                              <w:rPr>
+                                <w:rFonts w:ascii="Times New Roman" w:eastAsia="黑体" w:hAnsi="Times New Roman" w:hint="eastAsia"/>
+                                <w:sz w:val="15"/>
+                                <w:szCs w:val="15"/>
+                              </w:rPr>
+                              <w:t>按源寄存器缩放。</w:t>
+                            </w:r>
+                          </w:p>
+                        </w:txbxContent>
+                      </wps:txbx>
+                      <wps:bodyPr rot="0" vert="horz" wrap="square" lIns="91440" tIns="45720" rIns="91440" bIns="45720" anchor="t" anchorCtr="0">
+                        <a:noAutofit/>
+                      </wps:bodyPr>
+                    </wps:wsp>
+                  </a:graphicData>
+                </a:graphic>
+                <wp14:sizeRelH relativeFrom="margin">
+                  <wp14:pctWidth>0</wp14:pctWidth>
+                </wp14:sizeRelH>
+                <wp14:sizeRelV relativeFrom="margin">
+                  <wp14:pctHeight>0</wp14:pctHeight>
+                </wp14:sizeRelV>
+              </wp:anchor>
+            </w:drawing>
+          </mc:Choice>
+          <mc:Fallback>
+            <w:pict>
+              <v:shape w14:anchorId="269CCD86" id="文本框 14" o:spid="_x0000_s1032" type="#_x0000_t202" style="position:absolute;left:0;text-align:left;margin-left:15pt;margin-top:13.85pt;width:90.95pt;height:77.5pt;z-index:251675648;visibility:visible;mso-wrap-style:square;mso-width-percent:0;mso-height-percent:0;mso-wrap-distance-left:9pt;mso-wrap-distance-top:3.6pt;mso-wrap-distance-right:9pt;mso-wrap-distance-bottom:3.6pt;mso-position-horizontal:absolute;mso-position-horizontal-relative:left-margin-area;mso-position-vertical:absolute;mso-position-vertical-relative:text;mso-width-percent:0;mso-height-percent:0;mso-width-relative:margin;mso-height-relative:margin;v-text-anchor:top" o:gfxdata="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" fillcolor="#e7e6e6 [3214]" stroked="f">
+                <v:textbox>
+                  <w:txbxContent>
+                    <w:p>
+                      <w:pPr>
+                        <w:spacing w:line="200" w:lineRule="exact"/>
+                        <w:rPr>
+                          <w:rFonts w:ascii="Times New Roman" w:eastAsia="黑体" w:hAnsi="Times New Roman" w:hint="eastAsia"/>
+                          <w:sz w:val="15"/>
+                          <w:szCs w:val="15"/>
+                        </w:rPr>
+                      </w:pPr>
+                      <w:r>
+                        <w:rPr>
+                          <w:rFonts w:ascii="Times New Roman" w:eastAsia="黑体" w:hAnsi="Times New Roman" w:hint="eastAsia"/>
+                          <w:sz w:val="15"/>
+                          <w:szCs w:val="15"/>
+                        </w:rPr>
+                        <w:t>每个</w:t>
+                      </w:r>
+                      <w:r>
+                        <w:rPr>
+                          <w:rFonts w:ascii="Times New Roman" w:eastAsia="黑体" w:hAnsi="Times New Roman"/>
+                          <w:sz w:val="15"/>
+                          <w:szCs w:val="15"/>
+                        </w:rPr>
+                        <w:t>load</w:t>
+                      </w:r>
+                      <w:r>
+                        <w:rPr>
+                          <w:rFonts w:ascii="Times New Roman" w:eastAsia="黑体" w:hAnsi="Times New Roman"/>
+                          <w:sz w:val="15"/>
+                          <w:szCs w:val="15"/>
+                        </w:rPr>
+                        <w:t>和</w:t>
+                      </w:r>
+                      <w:r>
+                        <w:rPr>
+                          <w:rFonts w:ascii="Times New Roman" w:eastAsia="黑体" w:hAnsi="Times New Roman" w:hint="eastAsia"/>
+                          <w:sz w:val="15"/>
+                          <w:szCs w:val="15"/>
+                        </w:rPr>
+                        <w:t>store</w:t>
+                      </w:r>
+                      <w:r>
+                        <w:rPr>
+                          <w:rFonts w:ascii="Times New Roman" w:eastAsia="黑体" w:hAnsi="Times New Roman" w:hint="eastAsia"/>
+                          <w:sz w:val="15"/>
+                          <w:szCs w:val="15"/>
+                        </w:rPr>
+                        <w:t>指令都有一个</w:t>
+                      </w:r>
+                      <w:r>
+                        <w:rPr>
+                          <w:rFonts w:ascii="Times New Roman" w:eastAsia="黑体" w:hAnsi="Times New Roman" w:hint="eastAsia"/>
+                          <w:sz w:val="15"/>
+                          <w:szCs w:val="15"/>
+                        </w:rPr>
+                        <w:t>7</w:t>
+                      </w:r>
+                      <w:r>
+                        <w:rPr>
+                          <w:rFonts w:ascii="Times New Roman" w:eastAsia="黑体" w:hAnsi="Times New Roman"/>
+                          <w:sz w:val="15"/>
+                          <w:szCs w:val="15"/>
+                        </w:rPr>
+                        <w:t>位</w:t>
+                      </w:r>
+                      <w:r>
+                        <w:rPr>
+                          <w:rFonts w:ascii="Times New Roman" w:eastAsia="黑体" w:hAnsi="Times New Roman" w:hint="eastAsia"/>
+                          <w:sz w:val="15"/>
+                          <w:szCs w:val="15"/>
+                        </w:rPr>
+                        <w:t>的无符号立即数偏移量。它对于</w:t>
+                      </w:r>
+                      <w:r>
+                        <w:rPr>
+                          <w:rFonts w:ascii="Times New Roman" w:eastAsia="黑体" w:hAnsi="Times New Roman" w:hint="eastAsia"/>
+                          <w:sz w:val="15"/>
+                          <w:szCs w:val="15"/>
+                        </w:rPr>
+                        <w:t>load</w:t>
+                      </w:r>
+                      <w:r>
+                        <w:rPr>
+                          <w:rFonts w:ascii="Times New Roman" w:eastAsia="黑体" w:hAnsi="Times New Roman" w:hint="eastAsia"/>
+                          <w:sz w:val="15"/>
+                          <w:szCs w:val="15"/>
+                        </w:rPr>
+                        <w:t>按照目标寄存器的元素类型进行缩放，而对于</w:t>
+                      </w:r>
+                      <w:r>
+                        <w:rPr>
+                          <w:rFonts w:ascii="Times New Roman" w:eastAsia="黑体" w:hAnsi="Times New Roman" w:hint="eastAsia"/>
+                          <w:sz w:val="15"/>
+                          <w:szCs w:val="15"/>
+                        </w:rPr>
+                        <w:t>store</w:t>
+                      </w:r>
+                      <w:r>
+                        <w:rPr>
+                          <w:rFonts w:ascii="Times New Roman" w:eastAsia="黑体" w:hAnsi="Times New Roman"/>
+                          <w:sz w:val="15"/>
+                          <w:szCs w:val="15"/>
+                        </w:rPr>
+                        <w:t>则</w:t>
+                      </w:r>
+                      <w:r>
+                        <w:rPr>
+                          <w:rFonts w:ascii="Times New Roman" w:eastAsia="黑体" w:hAnsi="Times New Roman" w:hint="eastAsia"/>
+                          <w:sz w:val="15"/>
+                          <w:szCs w:val="15"/>
+                        </w:rPr>
+                        <w:t>按源寄存器缩放。</w:t>
+                      </w:r>
+                    </w:p>
+                  </w:txbxContent>
+                </v:textbox>
+                <w10:wrap anchorx="margin"/>
+              </v:shape>
+            </w:pict>
+          </mc:Fallback>
+        </mc:AlternateContent>
+      </w:r>
     </w:p>
     <w:p>
       <w:pPr>
@@ -4405,6 +6179,388 @@
           <w:szCs w:val="21"/>
         </w:rPr>
       </w:pPr>
+      <w:r>
+        <w:rPr>
+          <w:rFonts w:ascii="Times New Roman" w:eastAsia="宋体" w:hAnsi="Times New Roman"/>
+          <w:noProof/>
+          <w:color w:val="595959" w:themeColor="text1" w:themeTint="A6"/>
+          <w:sz w:val="24"/>
+          <w:szCs w:val="24"/>
+        </w:rPr>
+        <mc:AlternateContent>
+          <mc:Choice Requires="wps">
+            <w:drawing>
+              <wp:anchor distT="45720" distB="45720" distL="114300" distR="114300" simplePos="0" relativeHeight="251677696" behindDoc="0" locked="0" layoutInCell="1" allowOverlap="1" wp14:anchorId="707400E6" wp14:editId="0C353A7B">
+                <wp:simplePos x="0" y="0"/>
+                <wp:positionH relativeFrom="leftMargin">
+                  <wp:posOffset>6140450</wp:posOffset>
+                </wp:positionH>
+                <wp:positionV relativeFrom="paragraph">
+                  <wp:posOffset>728980</wp:posOffset>
+                </wp:positionV>
+                <wp:extent cx="1111250" cy="679450"/>
+                <wp:effectExtent l="0" t="0" r="0" b="6350"/>
+                <wp:wrapNone/>
+                <wp:docPr id="15" name="文本框 15"/>
+                <wp:cNvGraphicFramePr>
+                  <a:graphicFrameLocks xmlns:a="http://schemas.openxmlformats.org/drawingml/2006/main"/>
+                </wp:cNvGraphicFramePr>
+                <a:graphic xmlns:a="http://schemas.openxmlformats.org/drawingml/2006/main">
+                  <a:graphicData uri="http://schemas.microsoft.com/office/word/2010/wordprocessingShape">
+                    <wps:wsp>
+                      <wps:cNvSpPr txBox="1">
+                        <a:spLocks noChangeArrowheads="1"/>
+                      </wps:cNvSpPr>
+                      <wps:spPr bwMode="auto">
+                        <a:xfrm>
+                          <a:off x="0" y="0"/>
+                          <a:ext cx="1111250" cy="679450"/>
+                        </a:xfrm>
+                        <a:prstGeom prst="rect">
+                          <a:avLst/>
+                        </a:prstGeom>
+                        <a:solidFill>
+                          <a:schemeClr val="bg2"/>
+                        </a:solidFill>
+                        <a:ln w="9525">
+                          <a:noFill/>
+                          <a:miter lim="800000"/>
+                          <a:headEnd/>
+                          <a:tailEnd/>
+                        </a:ln>
+                      </wps:spPr>
+                      <wps:txbx>
+                        <w:txbxContent>
+                          <w:p>
+                            <w:pPr>
+                              <w:spacing w:line="200" w:lineRule="exact"/>
+                              <w:rPr>
+                                <w:rFonts w:ascii="Times New Roman" w:eastAsia="黑体" w:hAnsi="Times New Roman" w:hint="eastAsia"/>
+                                <w:sz w:val="15"/>
+                                <w:szCs w:val="15"/>
+                              </w:rPr>
+                            </w:pPr>
+                            <w:r>
+                              <w:rPr>
+                                <w:rFonts w:ascii="Times New Roman" w:eastAsia="黑体" w:hAnsi="Times New Roman" w:hint="eastAsia"/>
+                                <w:sz w:val="15"/>
+                                <w:szCs w:val="15"/>
+                              </w:rPr>
+                              <w:t>带索引的</w:t>
+                            </w:r>
+                            <w:r>
+                              <w:rPr>
+                                <w:rFonts w:ascii="Times New Roman" w:eastAsia="黑体" w:hAnsi="Times New Roman" w:hint="eastAsia"/>
+                                <w:sz w:val="15"/>
+                                <w:szCs w:val="15"/>
+                              </w:rPr>
+                              <w:t>load</w:t>
+                            </w:r>
+                            <w:r>
+                              <w:rPr>
+                                <w:rFonts w:ascii="Times New Roman" w:eastAsia="黑体" w:hAnsi="Times New Roman"/>
+                                <w:sz w:val="15"/>
+                                <w:szCs w:val="15"/>
+                              </w:rPr>
+                              <w:t>也</w:t>
+                            </w:r>
+                            <w:r>
+                              <w:rPr>
+                                <w:rFonts w:ascii="Times New Roman" w:eastAsia="黑体" w:hAnsi="Times New Roman" w:hint="eastAsia"/>
+                                <w:sz w:val="15"/>
+                                <w:szCs w:val="15"/>
+                              </w:rPr>
+                              <w:t>称为</w:t>
+                            </w:r>
+                            <w:r>
+                              <w:rPr>
+                                <w:rFonts w:ascii="楷体" w:eastAsia="楷体" w:hAnsi="楷体" w:hint="eastAsia"/>
+                                <w:sz w:val="15"/>
+                                <w:szCs w:val="15"/>
+                              </w:rPr>
+                              <w:t>收集</w:t>
+                            </w:r>
+                            <w:r>
+                              <w:rPr>
+                                <w:rFonts w:ascii="Times New Roman" w:eastAsia="黑体" w:hAnsi="Times New Roman" w:hint="eastAsia"/>
+                                <w:sz w:val="15"/>
+                                <w:szCs w:val="15"/>
+                              </w:rPr>
+                              <w:t>(</w:t>
+                            </w:r>
+                            <w:r>
+                              <w:rPr>
+                                <w:rFonts w:ascii="Times New Roman" w:eastAsia="黑体" w:hAnsi="Times New Roman"/>
+                                <w:b/>
+                                <w:i/>
+                                <w:sz w:val="15"/>
+                                <w:szCs w:val="15"/>
+                              </w:rPr>
+                              <w:t>gather</w:t>
+                            </w:r>
+                            <w:r>
+                              <w:rPr>
+                                <w:rFonts w:ascii="Times New Roman" w:eastAsia="黑体" w:hAnsi="Times New Roman"/>
+                                <w:sz w:val="15"/>
+                                <w:szCs w:val="15"/>
+                              </w:rPr>
+                              <w:t>)</w:t>
+                            </w:r>
+                            <w:r>
+                              <w:rPr>
+                                <w:rFonts w:ascii="Times New Roman" w:eastAsia="黑体" w:hAnsi="Times New Roman" w:hint="eastAsia"/>
+                                <w:sz w:val="15"/>
+                                <w:szCs w:val="15"/>
+                              </w:rPr>
+                              <w:t>；带索引的</w:t>
+                            </w:r>
+                            <w:r>
+                              <w:rPr>
+                                <w:rFonts w:ascii="Times New Roman" w:eastAsia="黑体" w:hAnsi="Times New Roman" w:hint="eastAsia"/>
+                                <w:sz w:val="15"/>
+                                <w:szCs w:val="15"/>
+                              </w:rPr>
+                              <w:t>store</w:t>
+                            </w:r>
+                            <w:r>
+                              <w:rPr>
+                                <w:rFonts w:ascii="Times New Roman" w:eastAsia="黑体" w:hAnsi="Times New Roman"/>
+                                <w:sz w:val="15"/>
+                                <w:szCs w:val="15"/>
+                              </w:rPr>
+                              <w:t>通常</w:t>
+                            </w:r>
+                            <w:r>
+                              <w:rPr>
+                                <w:rFonts w:ascii="Times New Roman" w:eastAsia="黑体" w:hAnsi="Times New Roman" w:hint="eastAsia"/>
+                                <w:sz w:val="15"/>
+                                <w:szCs w:val="15"/>
+                              </w:rPr>
+                              <w:t>称为</w:t>
+                            </w:r>
+                            <w:r>
+                              <w:rPr>
+                                <w:rFonts w:ascii="楷体" w:eastAsia="楷体" w:hAnsi="楷体" w:hint="eastAsia"/>
+                                <w:sz w:val="15"/>
+                                <w:szCs w:val="15"/>
+                              </w:rPr>
+                              <w:t>分散</w:t>
+                            </w:r>
+                            <w:r>
+                              <w:rPr>
+                                <w:rFonts w:ascii="Times New Roman" w:eastAsia="黑体" w:hAnsi="Times New Roman"/>
+                                <w:sz w:val="15"/>
+                                <w:szCs w:val="15"/>
+                              </w:rPr>
+                              <w:t>(</w:t>
+                            </w:r>
+                            <w:r>
+                              <w:rPr>
+                                <w:rFonts w:ascii="Times New Roman" w:eastAsia="黑体" w:hAnsi="Times New Roman"/>
+                                <w:b/>
+                                <w:i/>
+                                <w:sz w:val="15"/>
+                                <w:szCs w:val="15"/>
+                              </w:rPr>
+                              <w:t>scatter</w:t>
+                            </w:r>
+                            <w:r>
+                              <w:rPr>
+                                <w:rFonts w:ascii="Times New Roman" w:eastAsia="黑体" w:hAnsi="Times New Roman"/>
+                                <w:sz w:val="15"/>
+                                <w:szCs w:val="15"/>
+                              </w:rPr>
+                              <w:t>)</w:t>
+                            </w:r>
+                            <w:r>
+                              <w:rPr>
+                                <w:rFonts w:ascii="Times New Roman" w:eastAsia="黑体" w:hAnsi="Times New Roman" w:hint="eastAsia"/>
+                                <w:sz w:val="15"/>
+                                <w:szCs w:val="15"/>
+                              </w:rPr>
+                              <w:t>。</w:t>
+                            </w:r>
+                          </w:p>
+                        </w:txbxContent>
+                      </wps:txbx>
+                      <wps:bodyPr rot="0" vert="horz" wrap="square" lIns="91440" tIns="45720" rIns="91440" bIns="45720" anchor="t" anchorCtr="0">
+                        <a:noAutofit/>
+                      </wps:bodyPr>
+                    </wps:wsp>
+                  </a:graphicData>
+                </a:graphic>
+                <wp14:sizeRelH relativeFrom="margin">
+                  <wp14:pctWidth>0</wp14:pctWidth>
+                </wp14:sizeRelH>
+                <wp14:sizeRelV relativeFrom="margin">
+                  <wp14:pctHeight>0</wp14:pctHeight>
+                </wp14:sizeRelV>
+              </wp:anchor>
+            </w:drawing>
+          </mc:Choice>
+          <mc:Fallback>
+            <w:pict>
+              <v:shape w14:anchorId="707400E6" id="文本框 15" o:spid="_x0000_s1033" type="#_x0000_t202" style="position:absolute;left:0;text-align:left;margin-left:483.5pt;margin-top:57.4pt;width:87.5pt;height:53.5pt;z-index:251677696;visibility:visible;mso-wrap-style:square;mso-width-percent:0;mso-height-percent:0;mso-wrap-distance-left:9pt;mso-wrap-distance-top:3.6pt;mso-wrap-distance-right:9pt;mso-wrap-distance-bottom:3.6pt;mso-position-horizontal:absolute;mso-position-horizontal-relative:left-margin-area;mso-position-vertical:absolute;mso-position-vertical-relative:text;mso-width-percent:0;mso-height-percent:0;mso-width-relative:margin;mso-height-relative:margin;v-text-anchor:top" o:gfxdata="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" fillcolor="#e7e6e6 [3214]" stroked="f">
+                <v:textbox>
+                  <w:txbxContent>
+                    <w:p>
+                      <w:pPr>
+                        <w:spacing w:line="200" w:lineRule="exact"/>
+                        <w:rPr>
+                          <w:rFonts w:ascii="Times New Roman" w:eastAsia="黑体" w:hAnsi="Times New Roman" w:hint="eastAsia"/>
+                          <w:sz w:val="15"/>
+                          <w:szCs w:val="15"/>
+                        </w:rPr>
+                      </w:pPr>
+                      <w:r>
+                        <w:rPr>
+                          <w:rFonts w:ascii="Times New Roman" w:eastAsia="黑体" w:hAnsi="Times New Roman" w:hint="eastAsia"/>
+                          <w:sz w:val="15"/>
+                          <w:szCs w:val="15"/>
+                        </w:rPr>
+                        <w:t>带索引的</w:t>
+                      </w:r>
+                      <w:r>
+                        <w:rPr>
+                          <w:rFonts w:ascii="Times New Roman" w:eastAsia="黑体" w:hAnsi="Times New Roman" w:hint="eastAsia"/>
+                          <w:sz w:val="15"/>
+                          <w:szCs w:val="15"/>
+                        </w:rPr>
+                        <w:t>load</w:t>
+                      </w:r>
+                      <w:r>
+                        <w:rPr>
+                          <w:rFonts w:ascii="Times New Roman" w:eastAsia="黑体" w:hAnsi="Times New Roman"/>
+                          <w:sz w:val="15"/>
+                          <w:szCs w:val="15"/>
+                        </w:rPr>
+                        <w:t>也</w:t>
+                      </w:r>
+                      <w:r>
+                        <w:rPr>
+                          <w:rFonts w:ascii="Times New Roman" w:eastAsia="黑体" w:hAnsi="Times New Roman" w:hint="eastAsia"/>
+                          <w:sz w:val="15"/>
+                          <w:szCs w:val="15"/>
+                        </w:rPr>
+                        <w:t>称为</w:t>
+                      </w:r>
+                      <w:r>
+                        <w:rPr>
+                          <w:rFonts w:ascii="楷体" w:eastAsia="楷体" w:hAnsi="楷体" w:hint="eastAsia"/>
+                          <w:sz w:val="15"/>
+                          <w:szCs w:val="15"/>
+                        </w:rPr>
+                        <w:t>收集</w:t>
+                      </w:r>
+                      <w:r>
+                        <w:rPr>
+                          <w:rFonts w:ascii="Times New Roman" w:eastAsia="黑体" w:hAnsi="Times New Roman" w:hint="eastAsia"/>
+                          <w:sz w:val="15"/>
+                          <w:szCs w:val="15"/>
+                        </w:rPr>
+                        <w:t>(</w:t>
+                      </w:r>
+                      <w:r>
+                        <w:rPr>
+                          <w:rFonts w:ascii="Times New Roman" w:eastAsia="黑体" w:hAnsi="Times New Roman"/>
+                          <w:b/>
+                          <w:i/>
+                          <w:sz w:val="15"/>
+                          <w:szCs w:val="15"/>
+                        </w:rPr>
+                        <w:t>gather</w:t>
+                      </w:r>
+                      <w:r>
+                        <w:rPr>
+                          <w:rFonts w:ascii="Times New Roman" w:eastAsia="黑体" w:hAnsi="Times New Roman"/>
+                          <w:sz w:val="15"/>
+                          <w:szCs w:val="15"/>
+                        </w:rPr>
+                        <w:t>)</w:t>
+                      </w:r>
+                      <w:r>
+                        <w:rPr>
+                          <w:rFonts w:ascii="Times New Roman" w:eastAsia="黑体" w:hAnsi="Times New Roman" w:hint="eastAsia"/>
+                          <w:sz w:val="15"/>
+                          <w:szCs w:val="15"/>
+                        </w:rPr>
+                        <w:t>；带索引的</w:t>
+                      </w:r>
+                      <w:r>
+                        <w:rPr>
+                          <w:rFonts w:ascii="Times New Roman" w:eastAsia="黑体" w:hAnsi="Times New Roman" w:hint="eastAsia"/>
+                          <w:sz w:val="15"/>
+                          <w:szCs w:val="15"/>
+                        </w:rPr>
+                        <w:t>store</w:t>
+                      </w:r>
+                      <w:r>
+                        <w:rPr>
+                          <w:rFonts w:ascii="Times New Roman" w:eastAsia="黑体" w:hAnsi="Times New Roman"/>
+                          <w:sz w:val="15"/>
+                          <w:szCs w:val="15"/>
+                        </w:rPr>
+                        <w:t>通常</w:t>
+                      </w:r>
+                      <w:r>
+                        <w:rPr>
+                          <w:rFonts w:ascii="Times New Roman" w:eastAsia="黑体" w:hAnsi="Times New Roman" w:hint="eastAsia"/>
+                          <w:sz w:val="15"/>
+                          <w:szCs w:val="15"/>
+                        </w:rPr>
+                        <w:t>称为</w:t>
+                      </w:r>
+                      <w:r>
+                        <w:rPr>
+                          <w:rFonts w:ascii="楷体" w:eastAsia="楷体" w:hAnsi="楷体" w:hint="eastAsia"/>
+                          <w:sz w:val="15"/>
+                          <w:szCs w:val="15"/>
+                        </w:rPr>
+                        <w:t>分散</w:t>
+                      </w:r>
+                      <w:r>
+                        <w:rPr>
+                          <w:rFonts w:ascii="Times New Roman" w:eastAsia="黑体" w:hAnsi="Times New Roman"/>
+                          <w:sz w:val="15"/>
+                          <w:szCs w:val="15"/>
+                        </w:rPr>
+                        <w:t>(</w:t>
+                      </w:r>
+                      <w:r>
+                        <w:rPr>
+                          <w:rFonts w:ascii="Times New Roman" w:eastAsia="黑体" w:hAnsi="Times New Roman"/>
+                          <w:b/>
+                          <w:i/>
+                          <w:sz w:val="15"/>
+                          <w:szCs w:val="15"/>
+                        </w:rPr>
+                        <w:t>scatter</w:t>
+                      </w:r>
+                      <w:r>
+                        <w:rPr>
+                          <w:rFonts w:ascii="Times New Roman" w:eastAsia="黑体" w:hAnsi="Times New Roman"/>
+                          <w:sz w:val="15"/>
+                          <w:szCs w:val="15"/>
+                        </w:rPr>
+                        <w:t>)</w:t>
+                      </w:r>
+                      <w:r>
+                        <w:rPr>
+                          <w:rFonts w:ascii="Times New Roman" w:eastAsia="黑体" w:hAnsi="Times New Roman" w:hint="eastAsia"/>
+                          <w:sz w:val="15"/>
+                          <w:szCs w:val="15"/>
+                        </w:rPr>
+                        <w:t>。</w:t>
+                      </w:r>
+                    </w:p>
+                  </w:txbxContent>
+                </v:textbox>
+                <w10:wrap anchorx="margin"/>
+              </v:shape>
+            </w:pict>
+          </mc:Fallback>
+        </mc:AlternateContent>
+      </w:r>
       <w:r>
         <w:rPr>
           <w:rFonts w:ascii="Times New Roman" w:eastAsia="宋体" w:hAnsi="Times New Roman" w:hint="eastAsia"/>
@@ -5487,9 +7643,575 @@
       <w:r>
         <w:rPr>
           <w:rFonts w:ascii="Times New Roman" w:eastAsia="宋体" w:hAnsi="Times New Roman"/>
-          <w:szCs w:val="21"/>
+          <w:noProof/>
+          <w:color w:val="595959" w:themeColor="text1" w:themeTint="A6"/>
+          <w:sz w:val="24"/>
+          <w:szCs w:val="24"/>
         </w:rPr>
         <w:lastRenderedPageBreak/>
+        <mc:AlternateContent>
+          <mc:Choice Requires="wps">
+            <w:drawing>
+              <wp:anchor distT="45720" distB="45720" distL="114300" distR="114300" simplePos="0" relativeHeight="251679744" behindDoc="0" locked="0" layoutInCell="1" allowOverlap="1" wp14:anchorId="47B57599" wp14:editId="6A971C3C">
+                <wp:simplePos x="0" y="0"/>
+                <wp:positionH relativeFrom="leftMargin">
+                  <wp:posOffset>304800</wp:posOffset>
+                </wp:positionH>
+                <wp:positionV relativeFrom="paragraph">
+                  <wp:posOffset>63500</wp:posOffset>
+                </wp:positionV>
+                <wp:extent cx="1111250" cy="1352550"/>
+                <wp:effectExtent l="0" t="0" r="0" b="0"/>
+                <wp:wrapNone/>
+                <wp:docPr id="16" name="文本框 16"/>
+                <wp:cNvGraphicFramePr>
+                  <a:graphicFrameLocks xmlns:a="http://schemas.openxmlformats.org/drawingml/2006/main"/>
+                </wp:cNvGraphicFramePr>
+                <a:graphic xmlns:a="http://schemas.openxmlformats.org/drawingml/2006/main">
+                  <a:graphicData uri="http://schemas.microsoft.com/office/word/2010/wordprocessingShape">
+                    <wps:wsp>
+                      <wps:cNvSpPr txBox="1">
+                        <a:spLocks noChangeArrowheads="1"/>
+                      </wps:cNvSpPr>
+                      <wps:spPr bwMode="auto">
+                        <a:xfrm>
+                          <a:off x="0" y="0"/>
+                          <a:ext cx="1111250" cy="1352550"/>
+                        </a:xfrm>
+                        <a:prstGeom prst="rect">
+                          <a:avLst/>
+                        </a:prstGeom>
+                        <a:solidFill>
+                          <a:schemeClr val="bg2"/>
+                        </a:solidFill>
+                        <a:ln w="9525">
+                          <a:noFill/>
+                          <a:miter lim="800000"/>
+                          <a:headEnd/>
+                          <a:tailEnd/>
+                        </a:ln>
+                      </wps:spPr>
+                      <wps:txbx>
+                        <w:txbxContent>
+                          <w:p>
+                            <w:pPr>
+                              <w:spacing w:line="200" w:lineRule="exact"/>
+                              <w:rPr>
+                                <w:rFonts w:ascii="Times New Roman" w:eastAsia="黑体" w:hAnsi="Times New Roman" w:hint="eastAsia"/>
+                                <w:sz w:val="15"/>
+                                <w:szCs w:val="15"/>
+                              </w:rPr>
+                            </w:pPr>
+                            <w:r>
+                              <w:rPr>
+                                <w:rFonts w:ascii="Times New Roman" w:eastAsia="黑体" w:hAnsi="Times New Roman"/>
+                                <w:sz w:val="15"/>
+                                <w:szCs w:val="15"/>
+                              </w:rPr>
+                              <w:t>RISC-V</w:t>
+                            </w:r>
+                            <w:r>
+                              <w:rPr>
+                                <w:rFonts w:ascii="Times New Roman" w:eastAsia="黑体" w:hAnsi="Times New Roman"/>
+                                <w:sz w:val="15"/>
+                                <w:szCs w:val="15"/>
+                              </w:rPr>
+                              <w:t>中的</w:t>
+                            </w:r>
+                            <w:r>
+                              <w:rPr>
+                                <w:rFonts w:ascii="Times New Roman" w:eastAsia="黑体" w:hAnsi="Times New Roman"/>
+                                <w:sz w:val="15"/>
+                                <w:szCs w:val="15"/>
+                              </w:rPr>
+                              <w:t>V</w:t>
+                            </w:r>
+                            <w:r>
+                              <w:rPr>
+                                <w:rFonts w:ascii="Times New Roman" w:eastAsia="黑体" w:hAnsi="Times New Roman"/>
+                                <w:sz w:val="15"/>
+                                <w:szCs w:val="15"/>
+                              </w:rPr>
+                              <w:t>也</w:t>
+                            </w:r>
+                            <w:r>
+                              <w:rPr>
+                                <w:rFonts w:ascii="Times New Roman" w:eastAsia="黑体" w:hAnsi="Times New Roman" w:hint="eastAsia"/>
+                                <w:sz w:val="15"/>
+                                <w:szCs w:val="15"/>
+                              </w:rPr>
+                              <w:t>代表向量</w:t>
+                            </w:r>
+                            <w:r>
+                              <w:rPr>
+                                <w:rFonts w:ascii="Times New Roman" w:eastAsia="黑体" w:hAnsi="Times New Roman"/>
+                                <w:sz w:val="15"/>
+                                <w:szCs w:val="15"/>
+                              </w:rPr>
+                              <w:t>。</w:t>
+                            </w:r>
+                            <w:r>
+                              <w:rPr>
+                                <w:rFonts w:ascii="Times New Roman" w:eastAsia="黑体" w:hAnsi="Times New Roman"/>
+                                <w:sz w:val="15"/>
+                                <w:szCs w:val="15"/>
+                              </w:rPr>
+                              <w:t xml:space="preserve"> RISC-V</w:t>
+                            </w:r>
+                            <w:r>
+                              <w:rPr>
+                                <w:rFonts w:ascii="Times New Roman" w:eastAsia="黑体" w:hAnsi="Times New Roman"/>
+                                <w:sz w:val="15"/>
+                                <w:szCs w:val="15"/>
+                              </w:rPr>
+                              <w:t>架构师在</w:t>
+                            </w:r>
+                            <w:r>
+                              <w:rPr>
+                                <w:rFonts w:ascii="Times New Roman" w:eastAsia="黑体" w:hAnsi="Times New Roman" w:hint="eastAsia"/>
+                                <w:sz w:val="15"/>
+                                <w:szCs w:val="15"/>
+                              </w:rPr>
+                              <w:t>向量</w:t>
+                            </w:r>
+                            <w:r>
+                              <w:rPr>
+                                <w:rFonts w:ascii="Times New Roman" w:eastAsia="黑体" w:hAnsi="Times New Roman"/>
+                                <w:sz w:val="15"/>
+                                <w:szCs w:val="15"/>
+                              </w:rPr>
+                              <w:t>架构方面拥有丰富的经验，并且对</w:t>
+                            </w:r>
+                            <w:r>
+                              <w:rPr>
+                                <w:rFonts w:ascii="Times New Roman" w:eastAsia="黑体" w:hAnsi="Times New Roman"/>
+                                <w:sz w:val="15"/>
+                                <w:szCs w:val="15"/>
+                              </w:rPr>
+                              <w:t>SIMD</w:t>
+                            </w:r>
+                            <w:r>
+                              <w:rPr>
+                                <w:rFonts w:ascii="Times New Roman" w:eastAsia="黑体" w:hAnsi="Times New Roman" w:hint="eastAsia"/>
+                                <w:sz w:val="15"/>
+                                <w:szCs w:val="15"/>
+                              </w:rPr>
+                              <w:t>在</w:t>
+                            </w:r>
+                            <w:r>
+                              <w:rPr>
+                                <w:rFonts w:ascii="Times New Roman" w:eastAsia="黑体" w:hAnsi="Times New Roman"/>
+                                <w:sz w:val="15"/>
+                                <w:szCs w:val="15"/>
+                              </w:rPr>
+                              <w:t>微处理器</w:t>
+                            </w:r>
+                            <w:r>
+                              <w:rPr>
+                                <w:rFonts w:ascii="Times New Roman" w:eastAsia="黑体" w:hAnsi="Times New Roman" w:hint="eastAsia"/>
+                                <w:sz w:val="15"/>
+                                <w:szCs w:val="15"/>
+                              </w:rPr>
+                              <w:t>中的主导地位</w:t>
+                            </w:r>
+                            <w:r>
+                              <w:rPr>
+                                <w:rFonts w:ascii="Times New Roman" w:eastAsia="黑体" w:hAnsi="Times New Roman"/>
+                                <w:sz w:val="15"/>
+                                <w:szCs w:val="15"/>
+                              </w:rPr>
+                              <w:t>感到沮丧。</w:t>
+                            </w:r>
+                            <w:r>
+                              <w:rPr>
+                                <w:rFonts w:ascii="Times New Roman" w:eastAsia="黑体" w:hAnsi="Times New Roman"/>
+                                <w:sz w:val="15"/>
+                                <w:szCs w:val="15"/>
+                              </w:rPr>
+                              <w:t xml:space="preserve"> </w:t>
+                            </w:r>
+                            <w:r>
+                              <w:rPr>
+                                <w:rFonts w:ascii="Times New Roman" w:eastAsia="黑体" w:hAnsi="Times New Roman"/>
+                                <w:sz w:val="15"/>
+                                <w:szCs w:val="15"/>
+                              </w:rPr>
+                              <w:t>因此，</w:t>
+                            </w:r>
+                            <w:r>
+                              <w:rPr>
+                                <w:rFonts w:ascii="Times New Roman" w:eastAsia="黑体" w:hAnsi="Times New Roman"/>
+                                <w:sz w:val="15"/>
+                                <w:szCs w:val="15"/>
+                              </w:rPr>
+                              <w:t>V</w:t>
+                            </w:r>
+                            <w:r>
+                              <w:rPr>
+                                <w:rFonts w:ascii="Times New Roman" w:eastAsia="黑体" w:hAnsi="Times New Roman"/>
+                                <w:sz w:val="15"/>
+                                <w:szCs w:val="15"/>
+                              </w:rPr>
+                              <w:t>不仅</w:t>
+                            </w:r>
+                            <w:r>
+                              <w:rPr>
+                                <w:rFonts w:ascii="Times New Roman" w:eastAsia="黑体" w:hAnsi="Times New Roman"/>
+                                <w:sz w:val="15"/>
+                                <w:szCs w:val="15"/>
+                              </w:rPr>
+                              <w:t>代表</w:t>
+                            </w:r>
+                            <w:r>
+                              <w:rPr>
+                                <w:rFonts w:ascii="Times New Roman" w:eastAsia="黑体" w:hAnsi="Times New Roman" w:hint="eastAsia"/>
+                                <w:sz w:val="15"/>
+                                <w:szCs w:val="15"/>
+                              </w:rPr>
+                              <w:t>这是第五个</w:t>
+                            </w:r>
+                            <w:r>
+                              <w:rPr>
+                                <w:rFonts w:ascii="Times New Roman" w:eastAsia="黑体" w:hAnsi="Times New Roman"/>
+                                <w:sz w:val="15"/>
+                                <w:szCs w:val="15"/>
+                              </w:rPr>
+                              <w:t>伯克利</w:t>
+                            </w:r>
+                            <w:r>
+                              <w:rPr>
+                                <w:rFonts w:ascii="Times New Roman" w:eastAsia="黑体" w:hAnsi="Times New Roman"/>
+                                <w:sz w:val="15"/>
+                                <w:szCs w:val="15"/>
+                              </w:rPr>
+                              <w:t>RISC</w:t>
+                            </w:r>
+                            <w:r>
+                              <w:rPr>
+                                <w:rFonts w:ascii="Times New Roman" w:eastAsia="黑体" w:hAnsi="Times New Roman"/>
+                                <w:sz w:val="15"/>
+                                <w:szCs w:val="15"/>
+                              </w:rPr>
+                              <w:t>项目，</w:t>
+                            </w:r>
+                            <w:r>
+                              <w:rPr>
+                                <w:rFonts w:ascii="Times New Roman" w:eastAsia="黑体" w:hAnsi="Times New Roman" w:hint="eastAsia"/>
+                                <w:sz w:val="15"/>
+                                <w:szCs w:val="15"/>
+                              </w:rPr>
+                              <w:t>也意味着这个</w:t>
+                            </w:r>
+                            <w:r>
+                              <w:rPr>
+                                <w:rFonts w:ascii="Times New Roman" w:eastAsia="黑体" w:hAnsi="Times New Roman"/>
+                                <w:sz w:val="15"/>
+                                <w:szCs w:val="15"/>
+                              </w:rPr>
+                              <w:t>ISA</w:t>
+                            </w:r>
+                            <w:r>
+                              <w:rPr>
+                                <w:rFonts w:ascii="Times New Roman" w:eastAsia="黑体" w:hAnsi="Times New Roman"/>
+                                <w:sz w:val="15"/>
+                                <w:szCs w:val="15"/>
+                              </w:rPr>
+                              <w:t>会突出</w:t>
+                            </w:r>
+                            <w:r>
+                              <w:rPr>
+                                <w:rFonts w:ascii="Times New Roman" w:eastAsia="黑体" w:hAnsi="Times New Roman" w:hint="eastAsia"/>
+                                <w:sz w:val="15"/>
+                                <w:szCs w:val="15"/>
+                              </w:rPr>
+                              <w:t>向</w:t>
+                            </w:r>
+                            <w:r>
+                              <w:rPr>
+                                <w:rFonts w:ascii="Times New Roman" w:eastAsia="黑体" w:hAnsi="Times New Roman"/>
+                                <w:sz w:val="15"/>
+                                <w:szCs w:val="15"/>
+                              </w:rPr>
+                              <w:t>量。</w:t>
+                            </w:r>
+                          </w:p>
+                        </w:txbxContent>
+                      </wps:txbx>
+                      <wps:bodyPr rot="0" vert="horz" wrap="square" lIns="91440" tIns="45720" rIns="91440" bIns="45720" anchor="t" anchorCtr="0">
+                        <a:noAutofit/>
+                      </wps:bodyPr>
+                    </wps:wsp>
+                  </a:graphicData>
+                </a:graphic>
+                <wp14:sizeRelH relativeFrom="margin">
+                  <wp14:pctWidth>0</wp14:pctWidth>
+                </wp14:sizeRelH>
+                <wp14:sizeRelV relativeFrom="margin">
+                  <wp14:pctHeight>0</wp14:pctHeight>
+                </wp14:sizeRelV>
+              </wp:anchor>
+            </w:drawing>
+          </mc:Choice>
+          <mc:Fallback>
+            <w:pict>
+              <v:shape w14:anchorId="47B57599" id="文本框 16" o:spid="_x0000_s1034" type="#_x0000_t202" style="position:absolute;margin-left:24pt;margin-top:5pt;width:87.5pt;height:106.5pt;z-index:251679744;visibility:visible;mso-wrap-style:square;mso-width-percent:0;mso-height-percent:0;mso-wrap-distance-left:9pt;mso-wrap-distance-top:3.6pt;mso-wrap-distance-right:9pt;mso-wrap-distance-bottom:3.6pt;mso-position-horizontal:absolute;mso-position-horizontal-relative:left-margin-area;mso-position-vertical:absolute;mso-position-vertical-relative:text;mso-width-percent:0;mso-height-percent:0;mso-width-relative:margin;mso-height-relative:margin;v-text-anchor:top" o:gfxdata="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" fillcolor="#e7e6e6 [3214]" stroked="f">
+                <v:textbox>
+                  <w:txbxContent>
+                    <w:p>
+                      <w:pPr>
+                        <w:spacing w:line="200" w:lineRule="exact"/>
+                        <w:rPr>
+                          <w:rFonts w:ascii="Times New Roman" w:eastAsia="黑体" w:hAnsi="Times New Roman" w:hint="eastAsia"/>
+                          <w:sz w:val="15"/>
+                          <w:szCs w:val="15"/>
+                        </w:rPr>
+                      </w:pPr>
+                      <w:r>
+                        <w:rPr>
+                          <w:rFonts w:ascii="Times New Roman" w:eastAsia="黑体" w:hAnsi="Times New Roman"/>
+                          <w:sz w:val="15"/>
+                          <w:szCs w:val="15"/>
+                        </w:rPr>
+                        <w:t>RISC-V</w:t>
+                      </w:r>
+                      <w:r>
+                        <w:rPr>
+                          <w:rFonts w:ascii="Times New Roman" w:eastAsia="黑体" w:hAnsi="Times New Roman"/>
+                          <w:sz w:val="15"/>
+                          <w:szCs w:val="15"/>
+                        </w:rPr>
+                        <w:t>中的</w:t>
+                      </w:r>
+                      <w:r>
+                        <w:rPr>
+                          <w:rFonts w:ascii="Times New Roman" w:eastAsia="黑体" w:hAnsi="Times New Roman"/>
+                          <w:sz w:val="15"/>
+                          <w:szCs w:val="15"/>
+                        </w:rPr>
+                        <w:t>V</w:t>
+                      </w:r>
+                      <w:r>
+                        <w:rPr>
+                          <w:rFonts w:ascii="Times New Roman" w:eastAsia="黑体" w:hAnsi="Times New Roman"/>
+                          <w:sz w:val="15"/>
+                          <w:szCs w:val="15"/>
+                        </w:rPr>
+                        <w:t>也</w:t>
+                      </w:r>
+                      <w:r>
+                        <w:rPr>
+                          <w:rFonts w:ascii="Times New Roman" w:eastAsia="黑体" w:hAnsi="Times New Roman" w:hint="eastAsia"/>
+                          <w:sz w:val="15"/>
+                          <w:szCs w:val="15"/>
+                        </w:rPr>
+                        <w:t>代表向量</w:t>
+                      </w:r>
+                      <w:r>
+                        <w:rPr>
+                          <w:rFonts w:ascii="Times New Roman" w:eastAsia="黑体" w:hAnsi="Times New Roman"/>
+                          <w:sz w:val="15"/>
+                          <w:szCs w:val="15"/>
+                        </w:rPr>
+                        <w:t>。</w:t>
+                      </w:r>
+                      <w:r>
+                        <w:rPr>
+                          <w:rFonts w:ascii="Times New Roman" w:eastAsia="黑体" w:hAnsi="Times New Roman"/>
+                          <w:sz w:val="15"/>
+                          <w:szCs w:val="15"/>
+                        </w:rPr>
+                        <w:t xml:space="preserve"> RISC-V</w:t>
+                      </w:r>
+                      <w:r>
+                        <w:rPr>
+                          <w:rFonts w:ascii="Times New Roman" w:eastAsia="黑体" w:hAnsi="Times New Roman"/>
+                          <w:sz w:val="15"/>
+                          <w:szCs w:val="15"/>
+                        </w:rPr>
+                        <w:t>架构师在</w:t>
+                      </w:r>
+                      <w:r>
+                        <w:rPr>
+                          <w:rFonts w:ascii="Times New Roman" w:eastAsia="黑体" w:hAnsi="Times New Roman" w:hint="eastAsia"/>
+                          <w:sz w:val="15"/>
+                          <w:szCs w:val="15"/>
+                        </w:rPr>
+                        <w:t>向量</w:t>
+                      </w:r>
+                      <w:r>
+                        <w:rPr>
+                          <w:rFonts w:ascii="Times New Roman" w:eastAsia="黑体" w:hAnsi="Times New Roman"/>
+                          <w:sz w:val="15"/>
+                          <w:szCs w:val="15"/>
+                        </w:rPr>
+                        <w:t>架构方面拥有丰富的经验，并且对</w:t>
+                      </w:r>
+                      <w:r>
+                        <w:rPr>
+                          <w:rFonts w:ascii="Times New Roman" w:eastAsia="黑体" w:hAnsi="Times New Roman"/>
+                          <w:sz w:val="15"/>
+                          <w:szCs w:val="15"/>
+                        </w:rPr>
+                        <w:t>SIMD</w:t>
+                      </w:r>
+                      <w:r>
+                        <w:rPr>
+                          <w:rFonts w:ascii="Times New Roman" w:eastAsia="黑体" w:hAnsi="Times New Roman" w:hint="eastAsia"/>
+                          <w:sz w:val="15"/>
+                          <w:szCs w:val="15"/>
+                        </w:rPr>
+                        <w:t>在</w:t>
+                      </w:r>
+                      <w:r>
+                        <w:rPr>
+                          <w:rFonts w:ascii="Times New Roman" w:eastAsia="黑体" w:hAnsi="Times New Roman"/>
+                          <w:sz w:val="15"/>
+                          <w:szCs w:val="15"/>
+                        </w:rPr>
+                        <w:t>微处理器</w:t>
+                      </w:r>
+                      <w:r>
+                        <w:rPr>
+                          <w:rFonts w:ascii="Times New Roman" w:eastAsia="黑体" w:hAnsi="Times New Roman" w:hint="eastAsia"/>
+                          <w:sz w:val="15"/>
+                          <w:szCs w:val="15"/>
+                        </w:rPr>
+                        <w:t>中的主导地位</w:t>
+                      </w:r>
+                      <w:r>
+                        <w:rPr>
+                          <w:rFonts w:ascii="Times New Roman" w:eastAsia="黑体" w:hAnsi="Times New Roman"/>
+                          <w:sz w:val="15"/>
+                          <w:szCs w:val="15"/>
+                        </w:rPr>
+                        <w:t>感到沮丧。</w:t>
+                      </w:r>
+                      <w:r>
+                        <w:rPr>
+                          <w:rFonts w:ascii="Times New Roman" w:eastAsia="黑体" w:hAnsi="Times New Roman"/>
+                          <w:sz w:val="15"/>
+                          <w:szCs w:val="15"/>
+                        </w:rPr>
+                        <w:t xml:space="preserve"> </w:t>
+                      </w:r>
+                      <w:r>
+                        <w:rPr>
+                          <w:rFonts w:ascii="Times New Roman" w:eastAsia="黑体" w:hAnsi="Times New Roman"/>
+                          <w:sz w:val="15"/>
+                          <w:szCs w:val="15"/>
+                        </w:rPr>
+                        <w:t>因此，</w:t>
+                      </w:r>
+                      <w:r>
+                        <w:rPr>
+                          <w:rFonts w:ascii="Times New Roman" w:eastAsia="黑体" w:hAnsi="Times New Roman"/>
+                          <w:sz w:val="15"/>
+                          <w:szCs w:val="15"/>
+                        </w:rPr>
+                        <w:t>V</w:t>
+                      </w:r>
+                      <w:r>
+                        <w:rPr>
+                          <w:rFonts w:ascii="Times New Roman" w:eastAsia="黑体" w:hAnsi="Times New Roman"/>
+                          <w:sz w:val="15"/>
+                          <w:szCs w:val="15"/>
+                        </w:rPr>
+                        <w:t>不仅</w:t>
+                      </w:r>
+                      <w:r>
+                        <w:rPr>
+                          <w:rFonts w:ascii="Times New Roman" w:eastAsia="黑体" w:hAnsi="Times New Roman"/>
+                          <w:sz w:val="15"/>
+                          <w:szCs w:val="15"/>
+                        </w:rPr>
+                        <w:t>代表</w:t>
+                      </w:r>
+                      <w:r>
+                        <w:rPr>
+                          <w:rFonts w:ascii="Times New Roman" w:eastAsia="黑体" w:hAnsi="Times New Roman" w:hint="eastAsia"/>
+                          <w:sz w:val="15"/>
+                          <w:szCs w:val="15"/>
+                        </w:rPr>
+                        <w:t>这是第五个</w:t>
+                      </w:r>
+                      <w:r>
+                        <w:rPr>
+                          <w:rFonts w:ascii="Times New Roman" w:eastAsia="黑体" w:hAnsi="Times New Roman"/>
+                          <w:sz w:val="15"/>
+                          <w:szCs w:val="15"/>
+                        </w:rPr>
+                        <w:t>伯克利</w:t>
+                      </w:r>
+                      <w:r>
+                        <w:rPr>
+                          <w:rFonts w:ascii="Times New Roman" w:eastAsia="黑体" w:hAnsi="Times New Roman"/>
+                          <w:sz w:val="15"/>
+                          <w:szCs w:val="15"/>
+                        </w:rPr>
+                        <w:t>RISC</w:t>
+                      </w:r>
+                      <w:r>
+                        <w:rPr>
+                          <w:rFonts w:ascii="Times New Roman" w:eastAsia="黑体" w:hAnsi="Times New Roman"/>
+                          <w:sz w:val="15"/>
+                          <w:szCs w:val="15"/>
+                        </w:rPr>
+                        <w:t>项目，</w:t>
+                      </w:r>
+                      <w:r>
+                        <w:rPr>
+                          <w:rFonts w:ascii="Times New Roman" w:eastAsia="黑体" w:hAnsi="Times New Roman" w:hint="eastAsia"/>
+                          <w:sz w:val="15"/>
+                          <w:szCs w:val="15"/>
+                        </w:rPr>
+                        <w:t>也意味着这个</w:t>
+                      </w:r>
+                      <w:r>
+                        <w:rPr>
+                          <w:rFonts w:ascii="Times New Roman" w:eastAsia="黑体" w:hAnsi="Times New Roman"/>
+                          <w:sz w:val="15"/>
+                          <w:szCs w:val="15"/>
+                        </w:rPr>
+                        <w:t>ISA</w:t>
+                      </w:r>
+                      <w:r>
+                        <w:rPr>
+                          <w:rFonts w:ascii="Times New Roman" w:eastAsia="黑体" w:hAnsi="Times New Roman"/>
+                          <w:sz w:val="15"/>
+                          <w:szCs w:val="15"/>
+                        </w:rPr>
+                        <w:t>会突出</w:t>
+                      </w:r>
+                      <w:r>
+                        <w:rPr>
+                          <w:rFonts w:ascii="Times New Roman" w:eastAsia="黑体" w:hAnsi="Times New Roman" w:hint="eastAsia"/>
+                          <w:sz w:val="15"/>
+                          <w:szCs w:val="15"/>
+                        </w:rPr>
+                        <w:t>向</w:t>
+                      </w:r>
+                      <w:r>
+                        <w:rPr>
+                          <w:rFonts w:ascii="Times New Roman" w:eastAsia="黑体" w:hAnsi="Times New Roman"/>
+                          <w:sz w:val="15"/>
+                          <w:szCs w:val="15"/>
+                        </w:rPr>
+                        <w:t>量。</w:t>
+                      </w:r>
+                    </w:p>
+                  </w:txbxContent>
+                </v:textbox>
+                <w10:wrap anchorx="margin"/>
+              </v:shape>
+            </w:pict>
+          </mc:Fallback>
+        </mc:AlternateContent>
+      </w:r>
+      <w:r>
+        <w:rPr>
+          <w:rFonts w:ascii="Times New Roman" w:eastAsia="宋体" w:hAnsi="Times New Roman"/>
+          <w:szCs w:val="21"/>
+        </w:rPr>
         <w:tab/>
       </w:r>
       <w:r>
@@ -8183,7 +10905,7 @@
           <w:szCs w:val="18"/>
         </w:rPr>
         <w:drawing>
-          <wp:anchor distT="0" distB="0" distL="114300" distR="114300" simplePos="0" relativeHeight="251663360" behindDoc="0" locked="0" layoutInCell="1" allowOverlap="1" wp14:anchorId="7D8F6348" wp14:editId="752A7799">
+          <wp:anchor distT="0" distB="0" distL="114300" distR="114300" simplePos="0" relativeHeight="251662336" behindDoc="0" locked="0" layoutInCell="1" allowOverlap="1" wp14:anchorId="7D8F6348" wp14:editId="0D10EFE1">
             <wp:simplePos x="0" y="0"/>
             <wp:positionH relativeFrom="column">
               <wp:posOffset>0</wp:posOffset>
@@ -8206,7 +10928,7 @@
                     <pic:cNvPicPr/>
                   </pic:nvPicPr>
                   <pic:blipFill>
-                    <a:blip r:embed="rId7">
+                    <a:blip r:embed="rId9">
                       <a:extLst>
                         <a:ext uri="{28A0092B-C50C-407E-A947-70E740481C1C}">
                           <a14:useLocalDpi xmlns:a14="http://schemas.microsoft.com/office/drawing/2010/main" val="0"/>
@@ -8730,11 +11452,408 @@
       <w:r>
         <w:rPr>
           <w:rFonts w:ascii="Times New Roman" w:eastAsia="宋体" w:hAnsi="Times New Roman"/>
+          <w:noProof/>
+          <w:color w:val="595959" w:themeColor="text1" w:themeTint="A6"/>
+          <w:sz w:val="24"/>
+          <w:szCs w:val="24"/>
+        </w:rPr>
+        <mc:AlternateContent>
+          <mc:Choice Requires="wps">
+            <w:drawing>
+              <wp:anchor distT="45720" distB="45720" distL="114300" distR="114300" simplePos="0" relativeHeight="251681792" behindDoc="0" locked="0" layoutInCell="1" allowOverlap="1" wp14:anchorId="1FEE5396" wp14:editId="39E0DABC">
+                <wp:simplePos x="0" y="0"/>
+                <wp:positionH relativeFrom="page">
+                  <wp:posOffset>6140450</wp:posOffset>
+                </wp:positionH>
+                <wp:positionV relativeFrom="paragraph">
+                  <wp:posOffset>482600</wp:posOffset>
+                </wp:positionV>
+                <wp:extent cx="1111250" cy="869950"/>
+                <wp:effectExtent l="0" t="0" r="0" b="6350"/>
+                <wp:wrapNone/>
+                <wp:docPr id="17" name="文本框 17"/>
+                <wp:cNvGraphicFramePr>
+                  <a:graphicFrameLocks xmlns:a="http://schemas.openxmlformats.org/drawingml/2006/main"/>
+                </wp:cNvGraphicFramePr>
+                <a:graphic xmlns:a="http://schemas.openxmlformats.org/drawingml/2006/main">
+                  <a:graphicData uri="http://schemas.microsoft.com/office/word/2010/wordprocessingShape">
+                    <wps:wsp>
+                      <wps:cNvSpPr txBox="1">
+                        <a:spLocks noChangeArrowheads="1"/>
+                      </wps:cNvSpPr>
+                      <wps:spPr bwMode="auto">
+                        <a:xfrm>
+                          <a:off x="0" y="0"/>
+                          <a:ext cx="1111250" cy="869950"/>
+                        </a:xfrm>
+                        <a:prstGeom prst="rect">
+                          <a:avLst/>
+                        </a:prstGeom>
+                        <a:solidFill>
+                          <a:schemeClr val="bg2"/>
+                        </a:solidFill>
+                        <a:ln w="9525">
+                          <a:noFill/>
+                          <a:miter lim="800000"/>
+                          <a:headEnd/>
+                          <a:tailEnd/>
+                        </a:ln>
+                      </wps:spPr>
+                      <wps:txbx>
+                        <w:txbxContent>
+                          <w:p>
+                            <w:pPr>
+                              <w:spacing w:line="200" w:lineRule="exact"/>
+                              <w:rPr>
+                                <w:rFonts w:ascii="Times New Roman" w:eastAsia="黑体" w:hAnsi="Times New Roman" w:hint="eastAsia"/>
+                                <w:sz w:val="15"/>
+                                <w:szCs w:val="15"/>
+                              </w:rPr>
+                            </w:pPr>
+                            <w:r>
+                              <w:rPr>
+                                <w:rFonts w:ascii="Times New Roman" w:eastAsia="黑体" w:hAnsi="Times New Roman" w:hint="eastAsia"/>
+                                <w:sz w:val="15"/>
+                                <w:szCs w:val="15"/>
+                              </w:rPr>
+                              <w:t>没有</w:t>
+                            </w:r>
+                            <w:proofErr w:type="spellStart"/>
+                            <w:r>
+                              <w:rPr>
+                                <w:rFonts w:ascii="Sitka Text" w:eastAsia="黑体" w:hAnsi="Sitka Text"/>
+                                <w:sz w:val="15"/>
+                                <w:szCs w:val="15"/>
+                              </w:rPr>
+                              <w:t>setvl</w:t>
+                            </w:r>
+                            <w:proofErr w:type="spellEnd"/>
+                            <w:r>
+                              <w:rPr>
+                                <w:rFonts w:ascii="Times New Roman" w:eastAsia="黑体" w:hAnsi="Times New Roman"/>
+                                <w:sz w:val="15"/>
+                                <w:szCs w:val="15"/>
+                              </w:rPr>
+                              <w:t>的</w:t>
+                            </w:r>
+                            <w:r>
+                              <w:rPr>
+                                <w:rFonts w:ascii="Times New Roman" w:eastAsia="黑体" w:hAnsi="Times New Roman" w:hint="eastAsia"/>
+                                <w:sz w:val="15"/>
+                                <w:szCs w:val="15"/>
+                              </w:rPr>
+                              <w:t>向</w:t>
+                            </w:r>
+                            <w:r>
+                              <w:rPr>
+                                <w:rFonts w:ascii="Times New Roman" w:eastAsia="黑体" w:hAnsi="Times New Roman"/>
+                                <w:sz w:val="15"/>
+                                <w:szCs w:val="15"/>
+                              </w:rPr>
+                              <w:t>量</w:t>
+                            </w:r>
+                            <w:r>
+                              <w:rPr>
+                                <w:rFonts w:ascii="Times New Roman" w:eastAsia="黑体" w:hAnsi="Times New Roman" w:hint="eastAsia"/>
+                                <w:sz w:val="15"/>
+                                <w:szCs w:val="15"/>
+                              </w:rPr>
+                              <w:t>架</w:t>
+                            </w:r>
+                            <w:r>
+                              <w:rPr>
+                                <w:rFonts w:ascii="Times New Roman" w:eastAsia="黑体" w:hAnsi="Times New Roman"/>
+                                <w:sz w:val="15"/>
+                                <w:szCs w:val="15"/>
+                              </w:rPr>
+                              <w:t>构具有额外的</w:t>
+                            </w:r>
+                            <w:r>
+                              <w:rPr>
+                                <w:rFonts w:ascii="Times New Roman" w:eastAsia="黑体" w:hAnsi="Times New Roman" w:hint="eastAsia"/>
+                                <w:sz w:val="15"/>
+                                <w:szCs w:val="15"/>
+                              </w:rPr>
+                              <w:t>类似</w:t>
+                            </w:r>
+                            <w:r>
+                              <w:rPr>
+                                <w:rFonts w:ascii="楷体" w:eastAsia="楷体" w:hAnsi="楷体" w:hint="eastAsia"/>
+                                <w:sz w:val="15"/>
+                                <w:szCs w:val="15"/>
+                              </w:rPr>
+                              <w:t>露天采矿</w:t>
+                            </w:r>
+                            <w:r>
+                              <w:rPr>
+                                <w:rFonts w:ascii="黑体" w:eastAsia="黑体" w:hAnsi="黑体" w:hint="eastAsia"/>
+                                <w:sz w:val="15"/>
+                                <w:szCs w:val="15"/>
+                              </w:rPr>
+                              <w:t>（意为降低效率）</w:t>
+                            </w:r>
+                            <w:r>
+                              <w:rPr>
+                                <w:rFonts w:ascii="Times New Roman" w:eastAsia="黑体" w:hAnsi="Times New Roman" w:hint="eastAsia"/>
+                                <w:sz w:val="15"/>
+                                <w:szCs w:val="15"/>
+                              </w:rPr>
+                              <w:t>的</w:t>
+                            </w:r>
+                            <w:r>
+                              <w:rPr>
+                                <w:rFonts w:ascii="Times New Roman" w:eastAsia="黑体" w:hAnsi="Times New Roman"/>
+                                <w:sz w:val="15"/>
+                                <w:szCs w:val="15"/>
+                              </w:rPr>
+                              <w:t>代码，用于将</w:t>
+                            </w:r>
+                            <w:proofErr w:type="spellStart"/>
+                            <w:r>
+                              <w:rPr>
+                                <w:rFonts w:ascii="Sitka Text" w:eastAsia="黑体" w:hAnsi="Sitka Text"/>
+                                <w:sz w:val="15"/>
+                                <w:szCs w:val="15"/>
+                              </w:rPr>
+                              <w:t>vl</w:t>
+                            </w:r>
+                            <w:proofErr w:type="spellEnd"/>
+                            <w:r>
+                              <w:rPr>
+                                <w:rFonts w:ascii="Times New Roman" w:eastAsia="黑体" w:hAnsi="Times New Roman"/>
+                                <w:sz w:val="15"/>
+                                <w:szCs w:val="15"/>
+                              </w:rPr>
+                              <w:t>设置为循环的最后</w:t>
+                            </w:r>
+                            <w:r>
+                              <w:rPr>
+                                <w:rFonts w:ascii="Times New Roman" w:eastAsia="黑体" w:hAnsi="Times New Roman"/>
+                                <w:sz w:val="15"/>
+                                <w:szCs w:val="15"/>
+                              </w:rPr>
+                              <w:t>n</w:t>
+                            </w:r>
+                            <w:r>
+                              <w:rPr>
+                                <w:rFonts w:ascii="Times New Roman" w:eastAsia="黑体" w:hAnsi="Times New Roman"/>
+                                <w:sz w:val="15"/>
+                                <w:szCs w:val="15"/>
+                              </w:rPr>
+                              <w:t>个元素，并检查</w:t>
+                            </w:r>
+                            <w:r>
+                              <w:rPr>
+                                <w:rFonts w:ascii="Times New Roman" w:eastAsia="黑体" w:hAnsi="Times New Roman"/>
+                                <w:sz w:val="15"/>
+                                <w:szCs w:val="15"/>
+                              </w:rPr>
+                              <w:t>n</w:t>
+                            </w:r>
+                            <w:r>
+                              <w:rPr>
+                                <w:rFonts w:ascii="Times New Roman" w:eastAsia="黑体" w:hAnsi="Times New Roman"/>
+                                <w:sz w:val="15"/>
+                                <w:szCs w:val="15"/>
+                              </w:rPr>
+                              <w:t>是否为零。</w:t>
+                            </w:r>
+                          </w:p>
+                        </w:txbxContent>
+                      </wps:txbx>
+                      <wps:bodyPr rot="0" vert="horz" wrap="square" lIns="91440" tIns="45720" rIns="91440" bIns="45720" anchor="t" anchorCtr="0">
+                        <a:noAutofit/>
+                      </wps:bodyPr>
+                    </wps:wsp>
+                  </a:graphicData>
+                </a:graphic>
+                <wp14:sizeRelH relativeFrom="margin">
+                  <wp14:pctWidth>0</wp14:pctWidth>
+                </wp14:sizeRelH>
+                <wp14:sizeRelV relativeFrom="margin">
+                  <wp14:pctHeight>0</wp14:pctHeight>
+                </wp14:sizeRelV>
+              </wp:anchor>
+            </w:drawing>
+          </mc:Choice>
+          <mc:Fallback>
+            <w:pict>
+              <v:shape w14:anchorId="1FEE5396" id="文本框 17" o:spid="_x0000_s1035" type="#_x0000_t202" style="position:absolute;margin-left:483.5pt;margin-top:38pt;width:87.5pt;height:68.5pt;z-index:251681792;visibility:visible;mso-wrap-style:square;mso-width-percent:0;mso-height-percent:0;mso-wrap-distance-left:9pt;mso-wrap-distance-top:3.6pt;mso-wrap-distance-right:9pt;mso-wrap-distance-bottom:3.6pt;mso-position-horizontal:absolute;mso-position-horizontal-relative:page;mso-position-vertical:absolute;mso-position-vertical-relative:text;mso-width-percent:0;mso-height-percent:0;mso-width-relative:margin;mso-height-relative:margin;v-text-anchor:top" o:gfxdata="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" fillcolor="#e7e6e6 [3214]" stroked="f">
+                <v:textbox>
+                  <w:txbxContent>
+                    <w:p>
+                      <w:pPr>
+                        <w:spacing w:line="200" w:lineRule="exact"/>
+                        <w:rPr>
+                          <w:rFonts w:ascii="Times New Roman" w:eastAsia="黑体" w:hAnsi="Times New Roman" w:hint="eastAsia"/>
+                          <w:sz w:val="15"/>
+                          <w:szCs w:val="15"/>
+                        </w:rPr>
+                      </w:pPr>
+                      <w:r>
+                        <w:rPr>
+                          <w:rFonts w:ascii="Times New Roman" w:eastAsia="黑体" w:hAnsi="Times New Roman" w:hint="eastAsia"/>
+                          <w:sz w:val="15"/>
+                          <w:szCs w:val="15"/>
+                        </w:rPr>
+                        <w:t>没有</w:t>
+                      </w:r>
+                      <w:proofErr w:type="spellStart"/>
+                      <w:r>
+                        <w:rPr>
+                          <w:rFonts w:ascii="Sitka Text" w:eastAsia="黑体" w:hAnsi="Sitka Text"/>
+                          <w:sz w:val="15"/>
+                          <w:szCs w:val="15"/>
+                        </w:rPr>
+                        <w:t>setvl</w:t>
+                      </w:r>
+                      <w:proofErr w:type="spellEnd"/>
+                      <w:r>
+                        <w:rPr>
+                          <w:rFonts w:ascii="Times New Roman" w:eastAsia="黑体" w:hAnsi="Times New Roman"/>
+                          <w:sz w:val="15"/>
+                          <w:szCs w:val="15"/>
+                        </w:rPr>
+                        <w:t>的</w:t>
+                      </w:r>
+                      <w:r>
+                        <w:rPr>
+                          <w:rFonts w:ascii="Times New Roman" w:eastAsia="黑体" w:hAnsi="Times New Roman" w:hint="eastAsia"/>
+                          <w:sz w:val="15"/>
+                          <w:szCs w:val="15"/>
+                        </w:rPr>
+                        <w:t>向</w:t>
+                      </w:r>
+                      <w:r>
+                        <w:rPr>
+                          <w:rFonts w:ascii="Times New Roman" w:eastAsia="黑体" w:hAnsi="Times New Roman"/>
+                          <w:sz w:val="15"/>
+                          <w:szCs w:val="15"/>
+                        </w:rPr>
+                        <w:t>量</w:t>
+                      </w:r>
+                      <w:r>
+                        <w:rPr>
+                          <w:rFonts w:ascii="Times New Roman" w:eastAsia="黑体" w:hAnsi="Times New Roman" w:hint="eastAsia"/>
+                          <w:sz w:val="15"/>
+                          <w:szCs w:val="15"/>
+                        </w:rPr>
+                        <w:t>架</w:t>
+                      </w:r>
+                      <w:r>
+                        <w:rPr>
+                          <w:rFonts w:ascii="Times New Roman" w:eastAsia="黑体" w:hAnsi="Times New Roman"/>
+                          <w:sz w:val="15"/>
+                          <w:szCs w:val="15"/>
+                        </w:rPr>
+                        <w:t>构具有额外的</w:t>
+                      </w:r>
+                      <w:r>
+                        <w:rPr>
+                          <w:rFonts w:ascii="Times New Roman" w:eastAsia="黑体" w:hAnsi="Times New Roman" w:hint="eastAsia"/>
+                          <w:sz w:val="15"/>
+                          <w:szCs w:val="15"/>
+                        </w:rPr>
+                        <w:t>类似</w:t>
+                      </w:r>
+                      <w:r>
+                        <w:rPr>
+                          <w:rFonts w:ascii="楷体" w:eastAsia="楷体" w:hAnsi="楷体" w:hint="eastAsia"/>
+                          <w:sz w:val="15"/>
+                          <w:szCs w:val="15"/>
+                        </w:rPr>
+                        <w:t>露天采矿</w:t>
+                      </w:r>
+                      <w:r>
+                        <w:rPr>
+                          <w:rFonts w:ascii="黑体" w:eastAsia="黑体" w:hAnsi="黑体" w:hint="eastAsia"/>
+                          <w:sz w:val="15"/>
+                          <w:szCs w:val="15"/>
+                        </w:rPr>
+                        <w:t>（意为降低效率）</w:t>
+                      </w:r>
+                      <w:r>
+                        <w:rPr>
+                          <w:rFonts w:ascii="Times New Roman" w:eastAsia="黑体" w:hAnsi="Times New Roman" w:hint="eastAsia"/>
+                          <w:sz w:val="15"/>
+                          <w:szCs w:val="15"/>
+                        </w:rPr>
+                        <w:t>的</w:t>
+                      </w:r>
+                      <w:r>
+                        <w:rPr>
+                          <w:rFonts w:ascii="Times New Roman" w:eastAsia="黑体" w:hAnsi="Times New Roman"/>
+                          <w:sz w:val="15"/>
+                          <w:szCs w:val="15"/>
+                        </w:rPr>
+                        <w:t>代码，用于将</w:t>
+                      </w:r>
+                      <w:proofErr w:type="spellStart"/>
+                      <w:r>
+                        <w:rPr>
+                          <w:rFonts w:ascii="Sitka Text" w:eastAsia="黑体" w:hAnsi="Sitka Text"/>
+                          <w:sz w:val="15"/>
+                          <w:szCs w:val="15"/>
+                        </w:rPr>
+                        <w:t>vl</w:t>
+                      </w:r>
+                      <w:proofErr w:type="spellEnd"/>
+                      <w:r>
+                        <w:rPr>
+                          <w:rFonts w:ascii="Times New Roman" w:eastAsia="黑体" w:hAnsi="Times New Roman"/>
+                          <w:sz w:val="15"/>
+                          <w:szCs w:val="15"/>
+                        </w:rPr>
+                        <w:t>设置为循环的最后</w:t>
+                      </w:r>
+                      <w:r>
+                        <w:rPr>
+                          <w:rFonts w:ascii="Times New Roman" w:eastAsia="黑体" w:hAnsi="Times New Roman"/>
+                          <w:sz w:val="15"/>
+                          <w:szCs w:val="15"/>
+                        </w:rPr>
+                        <w:t>n</w:t>
+                      </w:r>
+                      <w:r>
+                        <w:rPr>
+                          <w:rFonts w:ascii="Times New Roman" w:eastAsia="黑体" w:hAnsi="Times New Roman"/>
+                          <w:sz w:val="15"/>
+                          <w:szCs w:val="15"/>
+                        </w:rPr>
+                        <w:t>个元素，并检查</w:t>
+                      </w:r>
+                      <w:r>
+                        <w:rPr>
+                          <w:rFonts w:ascii="Times New Roman" w:eastAsia="黑体" w:hAnsi="Times New Roman"/>
+                          <w:sz w:val="15"/>
+                          <w:szCs w:val="15"/>
+                        </w:rPr>
+                        <w:t>n</w:t>
+                      </w:r>
+                      <w:r>
+                        <w:rPr>
+                          <w:rFonts w:ascii="Times New Roman" w:eastAsia="黑体" w:hAnsi="Times New Roman"/>
+                          <w:sz w:val="15"/>
+                          <w:szCs w:val="15"/>
+                        </w:rPr>
+                        <w:t>是否为零。</w:t>
+                      </w:r>
+                    </w:p>
+                  </w:txbxContent>
+                </v:textbox>
+                <w10:wrap anchorx="page"/>
+              </v:shape>
+            </w:pict>
+          </mc:Fallback>
+        </mc:AlternateContent>
+      </w:r>
+      <w:r>
+        <w:rPr>
+          <w:rFonts w:ascii="Times New Roman" w:eastAsia="宋体" w:hAnsi="Times New Roman"/>
           <w:szCs w:val="21"/>
         </w:rPr>
         <w:tab/>
       </w:r>
-      <w:bookmarkStart w:id="0" w:name="_GoBack"/>
       <w:r>
         <w:rPr>
           <w:rFonts w:ascii="Times New Roman" w:eastAsia="宋体" w:hAnsi="Times New Roman" w:hint="eastAsia"/>
@@ -9157,7 +12276,6 @@
         </w:rPr>
         <w:t>用到。</w:t>
       </w:r>
-      <w:bookmarkEnd w:id="0"/>
     </w:p>
     <w:p>
       <w:pPr>
@@ -10331,6 +13449,272 @@
           <w:szCs w:val="24"/>
         </w:rPr>
       </w:pPr>
+      <w:r>
+        <w:rPr>
+          <w:rFonts w:ascii="Times New Roman" w:eastAsia="宋体" w:hAnsi="Times New Roman"/>
+          <w:noProof/>
+          <w:color w:val="595959" w:themeColor="text1" w:themeTint="A6"/>
+          <w:sz w:val="24"/>
+          <w:szCs w:val="24"/>
+        </w:rPr>
+        <mc:AlternateContent>
+          <mc:Choice Requires="wps">
+            <w:drawing>
+              <wp:anchor distT="45720" distB="45720" distL="114300" distR="114300" simplePos="0" relativeHeight="251683840" behindDoc="0" locked="0" layoutInCell="1" allowOverlap="1" wp14:anchorId="69E03A64" wp14:editId="3CC69DE2">
+                <wp:simplePos x="0" y="0"/>
+                <wp:positionH relativeFrom="page">
+                  <wp:posOffset>260350</wp:posOffset>
+                </wp:positionH>
+                <wp:positionV relativeFrom="paragraph">
+                  <wp:posOffset>262890</wp:posOffset>
+                </wp:positionV>
+                <wp:extent cx="1111250" cy="736600"/>
+                <wp:effectExtent l="0" t="0" r="0" b="6350"/>
+                <wp:wrapNone/>
+                <wp:docPr id="18" name="文本框 18"/>
+                <wp:cNvGraphicFramePr>
+                  <a:graphicFrameLocks xmlns:a="http://schemas.openxmlformats.org/drawingml/2006/main"/>
+                </wp:cNvGraphicFramePr>
+                <a:graphic xmlns:a="http://schemas.openxmlformats.org/drawingml/2006/main">
+                  <a:graphicData uri="http://schemas.microsoft.com/office/word/2010/wordprocessingShape">
+                    <wps:wsp>
+                      <wps:cNvSpPr txBox="1">
+                        <a:spLocks noChangeArrowheads="1"/>
+                      </wps:cNvSpPr>
+                      <wps:spPr bwMode="auto">
+                        <a:xfrm>
+                          <a:off x="0" y="0"/>
+                          <a:ext cx="1111250" cy="736600"/>
+                        </a:xfrm>
+                        <a:prstGeom prst="rect">
+                          <a:avLst/>
+                        </a:prstGeom>
+                        <a:solidFill>
+                          <a:schemeClr val="bg2"/>
+                        </a:solidFill>
+                        <a:ln w="9525">
+                          <a:noFill/>
+                          <a:miter lim="800000"/>
+                          <a:headEnd/>
+                          <a:tailEnd/>
+                        </a:ln>
+                      </wps:spPr>
+                      <wps:txbx>
+                        <w:txbxContent>
+                          <w:p>
+                            <w:pPr>
+                              <w:spacing w:line="200" w:lineRule="exact"/>
+                              <w:jc w:val="distribute"/>
+                              <w:rPr>
+                                <w:rFonts w:ascii="Times New Roman" w:eastAsia="黑体" w:hAnsi="Times New Roman" w:hint="eastAsia"/>
+                                <w:sz w:val="15"/>
+                                <w:szCs w:val="15"/>
+                              </w:rPr>
+                            </w:pPr>
+                            <w:r>
+                              <w:rPr>
+                                <w:rFonts w:ascii="Times New Roman" w:eastAsia="黑体" w:hAnsi="Times New Roman"/>
+                                <w:b/>
+                                <w:sz w:val="15"/>
+                                <w:szCs w:val="15"/>
+                              </w:rPr>
+                              <w:t>ARM-32</w:t>
+                            </w:r>
+                            <w:r>
+                              <w:rPr>
+                                <w:rFonts w:ascii="Times New Roman" w:eastAsia="黑体" w:hAnsi="Times New Roman"/>
+                                <w:sz w:val="15"/>
+                                <w:szCs w:val="15"/>
+                              </w:rPr>
+                              <w:t>有一个名为</w:t>
+                            </w:r>
+                            <w:r>
+                              <w:rPr>
+                                <w:rFonts w:ascii="Times New Roman" w:eastAsia="黑体" w:hAnsi="Times New Roman"/>
+                                <w:sz w:val="15"/>
+                                <w:szCs w:val="15"/>
+                              </w:rPr>
+                              <w:t>NEON</w:t>
+                            </w:r>
+                            <w:r>
+                              <w:rPr>
+                                <w:rFonts w:ascii="Times New Roman" w:eastAsia="黑体" w:hAnsi="Times New Roman"/>
+                                <w:sz w:val="15"/>
+                                <w:szCs w:val="15"/>
+                              </w:rPr>
+                              <w:t>的</w:t>
+                            </w:r>
+                            <w:r>
+                              <w:rPr>
+                                <w:rFonts w:ascii="Times New Roman" w:eastAsia="黑体" w:hAnsi="Times New Roman"/>
+                                <w:sz w:val="15"/>
+                                <w:szCs w:val="15"/>
+                              </w:rPr>
+                              <w:t>SIMD</w:t>
+                            </w:r>
+                            <w:r>
+                              <w:rPr>
+                                <w:rFonts w:ascii="Times New Roman" w:eastAsia="黑体" w:hAnsi="Times New Roman"/>
+                                <w:sz w:val="15"/>
+                                <w:szCs w:val="15"/>
+                              </w:rPr>
+                              <w:t>扩展，但它不支持双精度浮点指令，</w:t>
+                            </w:r>
+                            <w:r>
+                              <w:rPr>
+                                <w:rFonts w:ascii="Times New Roman" w:eastAsia="黑体" w:hAnsi="Times New Roman" w:hint="eastAsia"/>
+                                <w:sz w:val="15"/>
+                                <w:szCs w:val="15"/>
+                              </w:rPr>
+                              <w:t>所以它对</w:t>
+                            </w:r>
+                            <w:r>
+                              <w:rPr>
+                                <w:rFonts w:ascii="Times New Roman" w:eastAsia="黑体" w:hAnsi="Times New Roman" w:hint="eastAsia"/>
+                                <w:sz w:val="15"/>
+                                <w:szCs w:val="15"/>
+                              </w:rPr>
+                              <w:t>DAXPY</w:t>
+                            </w:r>
+                            <w:r>
+                              <w:rPr>
+                                <w:rFonts w:ascii="Times New Roman" w:eastAsia="黑体" w:hAnsi="Times New Roman"/>
+                                <w:sz w:val="15"/>
+                                <w:szCs w:val="15"/>
+                              </w:rPr>
+                              <w:t>没有</w:t>
+                            </w:r>
+                            <w:r>
+                              <w:rPr>
+                                <w:rFonts w:ascii="Times New Roman" w:eastAsia="黑体" w:hAnsi="Times New Roman" w:hint="eastAsia"/>
+                                <w:sz w:val="15"/>
+                                <w:szCs w:val="15"/>
+                              </w:rPr>
+                              <w:t>帮助。</w:t>
+                            </w:r>
+                          </w:p>
+                        </w:txbxContent>
+                      </wps:txbx>
+                      <wps:bodyPr rot="0" vert="horz" wrap="square" lIns="91440" tIns="45720" rIns="91440" bIns="45720" anchor="t" anchorCtr="0">
+                        <a:noAutofit/>
+                      </wps:bodyPr>
+                    </wps:wsp>
+                  </a:graphicData>
+                </a:graphic>
+                <wp14:sizeRelH relativeFrom="margin">
+                  <wp14:pctWidth>0</wp14:pctWidth>
+                </wp14:sizeRelH>
+                <wp14:sizeRelV relativeFrom="margin">
+                  <wp14:pctHeight>0</wp14:pctHeight>
+                </wp14:sizeRelV>
+              </wp:anchor>
+            </w:drawing>
+          </mc:Choice>
+          <mc:Fallback>
+            <w:pict>
+              <v:shape w14:anchorId="69E03A64" id="文本框 18" o:spid="_x0000_s1036" type="#_x0000_t202" style="position:absolute;margin-left:20.5pt;margin-top:20.7pt;width:87.5pt;height:58pt;z-index:251683840;visibility:visible;mso-wrap-style:square;mso-width-percent:0;mso-height-percent:0;mso-wrap-distance-left:9pt;mso-wrap-distance-top:3.6pt;mso-wrap-distance-right:9pt;mso-wrap-distance-bottom:3.6pt;mso-position-horizontal:absolute;mso-position-horizontal-relative:page;mso-position-vertical:absolute;mso-position-vertical-relative:text;mso-width-percent:0;mso-height-percent:0;mso-width-relative:margin;mso-height-relative:margin;v-text-anchor:top" o:gfxdata="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" fillcolor="#e7e6e6 [3214]" stroked="f">
+                <v:textbox>
+                  <w:txbxContent>
+                    <w:p>
+                      <w:pPr>
+                        <w:spacing w:line="200" w:lineRule="exact"/>
+                        <w:jc w:val="distribute"/>
+                        <w:rPr>
+                          <w:rFonts w:ascii="Times New Roman" w:eastAsia="黑体" w:hAnsi="Times New Roman" w:hint="eastAsia"/>
+                          <w:sz w:val="15"/>
+                          <w:szCs w:val="15"/>
+                        </w:rPr>
+                      </w:pPr>
+                      <w:r>
+                        <w:rPr>
+                          <w:rFonts w:ascii="Times New Roman" w:eastAsia="黑体" w:hAnsi="Times New Roman"/>
+                          <w:b/>
+                          <w:sz w:val="15"/>
+                          <w:szCs w:val="15"/>
+                        </w:rPr>
+                        <w:t>ARM-32</w:t>
+                      </w:r>
+                      <w:r>
+                        <w:rPr>
+                          <w:rFonts w:ascii="Times New Roman" w:eastAsia="黑体" w:hAnsi="Times New Roman"/>
+                          <w:sz w:val="15"/>
+                          <w:szCs w:val="15"/>
+                        </w:rPr>
+                        <w:t>有一个名为</w:t>
+                      </w:r>
+                      <w:r>
+                        <w:rPr>
+                          <w:rFonts w:ascii="Times New Roman" w:eastAsia="黑体" w:hAnsi="Times New Roman"/>
+                          <w:sz w:val="15"/>
+                          <w:szCs w:val="15"/>
+                        </w:rPr>
+                        <w:t>NEON</w:t>
+                      </w:r>
+                      <w:r>
+                        <w:rPr>
+                          <w:rFonts w:ascii="Times New Roman" w:eastAsia="黑体" w:hAnsi="Times New Roman"/>
+                          <w:sz w:val="15"/>
+                          <w:szCs w:val="15"/>
+                        </w:rPr>
+                        <w:t>的</w:t>
+                      </w:r>
+                      <w:r>
+                        <w:rPr>
+                          <w:rFonts w:ascii="Times New Roman" w:eastAsia="黑体" w:hAnsi="Times New Roman"/>
+                          <w:sz w:val="15"/>
+                          <w:szCs w:val="15"/>
+                        </w:rPr>
+                        <w:t>SIMD</w:t>
+                      </w:r>
+                      <w:r>
+                        <w:rPr>
+                          <w:rFonts w:ascii="Times New Roman" w:eastAsia="黑体" w:hAnsi="Times New Roman"/>
+                          <w:sz w:val="15"/>
+                          <w:szCs w:val="15"/>
+                        </w:rPr>
+                        <w:t>扩展，但它不支持双精度浮点指令，</w:t>
+                      </w:r>
+                      <w:r>
+                        <w:rPr>
+                          <w:rFonts w:ascii="Times New Roman" w:eastAsia="黑体" w:hAnsi="Times New Roman" w:hint="eastAsia"/>
+                          <w:sz w:val="15"/>
+                          <w:szCs w:val="15"/>
+                        </w:rPr>
+                        <w:t>所以它对</w:t>
+                      </w:r>
+                      <w:r>
+                        <w:rPr>
+                          <w:rFonts w:ascii="Times New Roman" w:eastAsia="黑体" w:hAnsi="Times New Roman" w:hint="eastAsia"/>
+                          <w:sz w:val="15"/>
+                          <w:szCs w:val="15"/>
+                        </w:rPr>
+                        <w:t>DAXPY</w:t>
+                      </w:r>
+                      <w:r>
+                        <w:rPr>
+                          <w:rFonts w:ascii="Times New Roman" w:eastAsia="黑体" w:hAnsi="Times New Roman"/>
+                          <w:sz w:val="15"/>
+                          <w:szCs w:val="15"/>
+                        </w:rPr>
+                        <w:t>没有</w:t>
+                      </w:r>
+                      <w:r>
+                        <w:rPr>
+                          <w:rFonts w:ascii="Times New Roman" w:eastAsia="黑体" w:hAnsi="Times New Roman" w:hint="eastAsia"/>
+                          <w:sz w:val="15"/>
+                          <w:szCs w:val="15"/>
+                        </w:rPr>
+                        <w:t>帮助。</w:t>
+                      </w:r>
+                    </w:p>
+                  </w:txbxContent>
+                </v:textbox>
+                <w10:wrap anchorx="page"/>
+              </v:shape>
+            </w:pict>
+          </mc:Fallback>
+        </mc:AlternateContent>
+      </w:r>
     </w:p>
     <w:p>
       <w:pPr>
@@ -10633,6 +14017,612 @@
       <w:r>
         <w:rPr>
           <w:rFonts w:ascii="Times New Roman" w:eastAsia="宋体" w:hAnsi="Times New Roman"/>
+          <w:noProof/>
+          <w:color w:val="595959" w:themeColor="text1" w:themeTint="A6"/>
+          <w:sz w:val="24"/>
+          <w:szCs w:val="24"/>
+        </w:rPr>
+        <mc:AlternateContent>
+          <mc:Choice Requires="wps">
+            <w:drawing>
+              <wp:anchor distT="45720" distB="45720" distL="114300" distR="114300" simplePos="0" relativeHeight="251685888" behindDoc="0" locked="0" layoutInCell="1" allowOverlap="1" wp14:anchorId="3C2683DC" wp14:editId="4374BBC3">
+                <wp:simplePos x="0" y="0"/>
+                <wp:positionH relativeFrom="page">
+                  <wp:posOffset>247650</wp:posOffset>
+                </wp:positionH>
+                <wp:positionV relativeFrom="paragraph">
+                  <wp:posOffset>88900</wp:posOffset>
+                </wp:positionV>
+                <wp:extent cx="1111250" cy="1746250"/>
+                <wp:effectExtent l="0" t="0" r="0" b="6350"/>
+                <wp:wrapNone/>
+                <wp:docPr id="19" name="文本框 19"/>
+                <wp:cNvGraphicFramePr>
+                  <a:graphicFrameLocks xmlns:a="http://schemas.openxmlformats.org/drawingml/2006/main"/>
+                </wp:cNvGraphicFramePr>
+                <a:graphic xmlns:a="http://schemas.openxmlformats.org/drawingml/2006/main">
+                  <a:graphicData uri="http://schemas.microsoft.com/office/word/2010/wordprocessingShape">
+                    <wps:wsp>
+                      <wps:cNvSpPr txBox="1">
+                        <a:spLocks noChangeArrowheads="1"/>
+                      </wps:cNvSpPr>
+                      <wps:spPr bwMode="auto">
+                        <a:xfrm>
+                          <a:off x="0" y="0"/>
+                          <a:ext cx="1111250" cy="1746250"/>
+                        </a:xfrm>
+                        <a:prstGeom prst="rect">
+                          <a:avLst/>
+                        </a:prstGeom>
+                        <a:solidFill>
+                          <a:schemeClr val="bg2"/>
+                        </a:solidFill>
+                        <a:ln w="9525">
+                          <a:noFill/>
+                          <a:miter lim="800000"/>
+                          <a:headEnd/>
+                          <a:tailEnd/>
+                        </a:ln>
+                      </wps:spPr>
+                      <wps:txbx>
+                        <w:txbxContent>
+                          <w:p>
+                            <w:pPr>
+                              <w:spacing w:line="200" w:lineRule="exact"/>
+                              <w:rPr>
+                                <w:rFonts w:ascii="Times New Roman" w:eastAsia="黑体" w:hAnsi="Times New Roman" w:hint="eastAsia"/>
+                                <w:sz w:val="15"/>
+                                <w:szCs w:val="15"/>
+                              </w:rPr>
+                            </w:pPr>
+                            <w:r>
+                              <w:rPr>
+                                <w:rFonts w:ascii="Times New Roman" w:eastAsia="黑体" w:hAnsi="Times New Roman" w:hint="eastAsia"/>
+                                <w:sz w:val="15"/>
+                                <w:szCs w:val="15"/>
+                              </w:rPr>
+                              <w:t>这种簿记代码被认为是</w:t>
+                            </w:r>
+                            <w:r>
+                              <w:rPr>
+                                <w:rFonts w:ascii="Times New Roman" w:eastAsia="黑体" w:hAnsi="Times New Roman"/>
+                                <w:sz w:val="15"/>
+                                <w:szCs w:val="15"/>
+                              </w:rPr>
+                              <w:t>向量</w:t>
+                            </w:r>
+                            <w:r>
+                              <w:rPr>
+                                <w:rFonts w:ascii="Times New Roman" w:eastAsia="黑体" w:hAnsi="Times New Roman" w:hint="eastAsia"/>
+                                <w:sz w:val="15"/>
+                                <w:szCs w:val="15"/>
+                              </w:rPr>
+                              <w:t>架</w:t>
+                            </w:r>
+                            <w:r>
+                              <w:rPr>
+                                <w:rFonts w:ascii="Times New Roman" w:eastAsia="黑体" w:hAnsi="Times New Roman" w:hint="eastAsia"/>
+                                <w:sz w:val="15"/>
+                                <w:szCs w:val="15"/>
+                              </w:rPr>
+                              <w:t>构中</w:t>
+                            </w:r>
+                            <w:r>
+                              <w:rPr>
+                                <w:rFonts w:ascii="Times New Roman" w:eastAsia="黑体" w:hAnsi="Times New Roman" w:hint="eastAsia"/>
+                                <w:sz w:val="15"/>
+                                <w:szCs w:val="15"/>
+                              </w:rPr>
+                              <w:t>露天采矿代码</w:t>
+                            </w:r>
+                            <w:r>
+                              <w:rPr>
+                                <w:rFonts w:ascii="Times New Roman" w:eastAsia="黑体" w:hAnsi="Times New Roman" w:hint="eastAsia"/>
+                                <w:sz w:val="15"/>
+                                <w:szCs w:val="15"/>
+                              </w:rPr>
+                              <w:t>的一部分。</w:t>
+                            </w:r>
+                            <w:r>
+                              <w:rPr>
+                                <w:rFonts w:ascii="Times New Roman" w:eastAsia="黑体" w:hAnsi="Times New Roman"/>
+                                <w:sz w:val="15"/>
+                                <w:szCs w:val="15"/>
+                              </w:rPr>
+                              <w:t>如图</w:t>
+                            </w:r>
+                            <w:r>
+                              <w:rPr>
+                                <w:rFonts w:ascii="Times New Roman" w:eastAsia="黑体" w:hAnsi="Times New Roman"/>
+                                <w:sz w:val="15"/>
+                                <w:szCs w:val="15"/>
+                              </w:rPr>
+                              <w:t>8.5</w:t>
+                            </w:r>
+                            <w:r>
+                              <w:rPr>
+                                <w:rFonts w:ascii="Times New Roman" w:eastAsia="黑体" w:hAnsi="Times New Roman"/>
+                                <w:sz w:val="15"/>
+                                <w:szCs w:val="15"/>
+                              </w:rPr>
+                              <w:t>的标题所示，向量长度寄存器</w:t>
+                            </w:r>
+                            <w:proofErr w:type="spellStart"/>
+                            <w:r>
+                              <w:rPr>
+                                <w:rFonts w:ascii="Times New Roman" w:eastAsia="黑体" w:hAnsi="Times New Roman"/>
+                                <w:sz w:val="15"/>
+                                <w:szCs w:val="15"/>
+                              </w:rPr>
+                              <w:t>v</w:t>
+                            </w:r>
+                            <w:r>
+                              <w:rPr>
+                                <w:rFonts w:ascii="Times New Roman" w:eastAsia="黑体" w:hAnsi="Times New Roman"/>
+                                <w:sz w:val="15"/>
+                                <w:szCs w:val="15"/>
+                              </w:rPr>
+                              <w:t>l</w:t>
+                            </w:r>
+                            <w:proofErr w:type="spellEnd"/>
+                            <w:r>
+                              <w:rPr>
+                                <w:rFonts w:ascii="Times New Roman" w:eastAsia="黑体" w:hAnsi="Times New Roman"/>
+                                <w:sz w:val="15"/>
+                                <w:szCs w:val="15"/>
+                              </w:rPr>
+                              <w:t>使得这样的</w:t>
+                            </w:r>
+                            <w:r>
+                              <w:rPr>
+                                <w:rFonts w:ascii="Times New Roman" w:eastAsia="黑体" w:hAnsi="Times New Roman"/>
+                                <w:sz w:val="15"/>
+                                <w:szCs w:val="15"/>
+                              </w:rPr>
+                              <w:t>SIMD</w:t>
+                            </w:r>
+                            <w:r>
+                              <w:rPr>
+                                <w:rFonts w:ascii="Times New Roman" w:eastAsia="黑体" w:hAnsi="Times New Roman"/>
+                                <w:sz w:val="15"/>
+                                <w:szCs w:val="15"/>
+                              </w:rPr>
+                              <w:t>簿记代码对于</w:t>
+                            </w:r>
+                            <w:r>
+                              <w:rPr>
+                                <w:rFonts w:ascii="Times New Roman" w:eastAsia="黑体" w:hAnsi="Times New Roman"/>
+                                <w:sz w:val="15"/>
+                                <w:szCs w:val="15"/>
+                              </w:rPr>
+                              <w:t>RV32V</w:t>
+                            </w:r>
+                            <w:r>
+                              <w:rPr>
+                                <w:rFonts w:ascii="Times New Roman" w:eastAsia="黑体" w:hAnsi="Times New Roman"/>
+                                <w:sz w:val="15"/>
+                                <w:szCs w:val="15"/>
+                              </w:rPr>
+                              <w:t>没有实际意义。传统的</w:t>
+                            </w:r>
+                            <w:r>
+                              <w:rPr>
+                                <w:rFonts w:ascii="Times New Roman" w:eastAsia="黑体" w:hAnsi="Times New Roman" w:hint="eastAsia"/>
+                                <w:sz w:val="15"/>
+                                <w:szCs w:val="15"/>
+                              </w:rPr>
+                              <w:t>向</w:t>
+                            </w:r>
+                            <w:r>
+                              <w:rPr>
+                                <w:rFonts w:ascii="Times New Roman" w:eastAsia="黑体" w:hAnsi="Times New Roman"/>
+                                <w:sz w:val="15"/>
+                                <w:szCs w:val="15"/>
+                              </w:rPr>
+                              <w:t>量</w:t>
+                            </w:r>
+                            <w:r>
+                              <w:rPr>
+                                <w:rFonts w:ascii="Times New Roman" w:eastAsia="黑体" w:hAnsi="Times New Roman" w:hint="eastAsia"/>
+                                <w:sz w:val="15"/>
+                                <w:szCs w:val="15"/>
+                              </w:rPr>
+                              <w:t>架</w:t>
+                            </w:r>
+                            <w:r>
+                              <w:rPr>
+                                <w:rFonts w:ascii="Times New Roman" w:eastAsia="黑体" w:hAnsi="Times New Roman"/>
+                                <w:sz w:val="15"/>
+                                <w:szCs w:val="15"/>
+                              </w:rPr>
+                              <w:t>构需要额外的代码来处理</w:t>
+                            </w:r>
+                            <w:r>
+                              <w:rPr>
+                                <w:rFonts w:ascii="Times New Roman" w:eastAsia="黑体" w:hAnsi="Times New Roman"/>
+                                <w:sz w:val="15"/>
+                                <w:szCs w:val="15"/>
+                              </w:rPr>
+                              <w:t>n = 0</w:t>
+                            </w:r>
+                            <w:r>
+                              <w:rPr>
+                                <w:rFonts w:ascii="Times New Roman" w:eastAsia="黑体" w:hAnsi="Times New Roman"/>
+                                <w:sz w:val="15"/>
+                                <w:szCs w:val="15"/>
+                              </w:rPr>
+                              <w:t>的极端情况</w:t>
+                            </w:r>
+                            <w:r>
+                              <w:rPr>
+                                <w:rFonts w:ascii="Times New Roman" w:eastAsia="黑体" w:hAnsi="Times New Roman" w:hint="eastAsia"/>
+                                <w:sz w:val="15"/>
+                                <w:szCs w:val="15"/>
+                              </w:rPr>
+                              <w:t>。</w:t>
+                            </w:r>
+                            <w:r>
+                              <w:rPr>
+                                <w:rFonts w:ascii="Times New Roman" w:eastAsia="黑体" w:hAnsi="Times New Roman"/>
+                                <w:sz w:val="15"/>
+                                <w:szCs w:val="15"/>
+                              </w:rPr>
+                              <w:t>RV32V</w:t>
+                            </w:r>
+                            <w:r>
+                              <w:rPr>
+                                <w:rFonts w:ascii="Times New Roman" w:eastAsia="黑体" w:hAnsi="Times New Roman"/>
+                                <w:sz w:val="15"/>
+                                <w:szCs w:val="15"/>
+                              </w:rPr>
+                              <w:t>只是在</w:t>
+                            </w:r>
+                            <w:r>
+                              <w:rPr>
+                                <w:rFonts w:ascii="Times New Roman" w:eastAsia="黑体" w:hAnsi="Times New Roman"/>
+                                <w:sz w:val="15"/>
+                                <w:szCs w:val="15"/>
+                              </w:rPr>
+                              <w:t>n = 0</w:t>
+                            </w:r>
+                            <w:r>
+                              <w:rPr>
+                                <w:rFonts w:ascii="Times New Roman" w:eastAsia="黑体" w:hAnsi="Times New Roman"/>
+                                <w:sz w:val="15"/>
+                                <w:szCs w:val="15"/>
+                              </w:rPr>
+                              <w:t>时使</w:t>
+                            </w:r>
+                            <w:r>
+                              <w:rPr>
+                                <w:rFonts w:ascii="Times New Roman" w:eastAsia="黑体" w:hAnsi="Times New Roman" w:hint="eastAsia"/>
+                                <w:sz w:val="15"/>
+                                <w:szCs w:val="15"/>
+                              </w:rPr>
+                              <w:t>向</w:t>
+                            </w:r>
+                            <w:r>
+                              <w:rPr>
+                                <w:rFonts w:ascii="Times New Roman" w:eastAsia="黑体" w:hAnsi="Times New Roman"/>
+                                <w:sz w:val="15"/>
+                                <w:szCs w:val="15"/>
+                              </w:rPr>
+                              <w:t>量指令像</w:t>
+                            </w:r>
+                            <w:proofErr w:type="spellStart"/>
+                            <w:r>
+                              <w:rPr>
+                                <w:rFonts w:ascii="Times New Roman" w:eastAsia="黑体" w:hAnsi="Times New Roman"/>
+                                <w:sz w:val="15"/>
+                                <w:szCs w:val="15"/>
+                              </w:rPr>
+                              <w:t>nops</w:t>
+                            </w:r>
+                            <w:proofErr w:type="spellEnd"/>
+                            <w:r>
+                              <w:rPr>
+                                <w:rFonts w:ascii="Times New Roman" w:eastAsia="黑体" w:hAnsi="Times New Roman"/>
+                                <w:sz w:val="15"/>
+                                <w:szCs w:val="15"/>
+                              </w:rPr>
+                              <w:t>一样。</w:t>
+                            </w:r>
+                          </w:p>
+                        </w:txbxContent>
+                      </wps:txbx>
+                      <wps:bodyPr rot="0" vert="horz" wrap="square" lIns="91440" tIns="45720" rIns="91440" bIns="45720" anchor="t" anchorCtr="0">
+                        <a:noAutofit/>
+                      </wps:bodyPr>
+                    </wps:wsp>
+                  </a:graphicData>
+                </a:graphic>
+                <wp14:sizeRelH relativeFrom="margin">
+                  <wp14:pctWidth>0</wp14:pctWidth>
+                </wp14:sizeRelH>
+                <wp14:sizeRelV relativeFrom="margin">
+                  <wp14:pctHeight>0</wp14:pctHeight>
+                </wp14:sizeRelV>
+              </wp:anchor>
+            </w:drawing>
+          </mc:Choice>
+          <mc:Fallback>
+            <w:pict>
+              <v:shape w14:anchorId="3C2683DC" id="文本框 19" o:spid="_x0000_s1037" type="#_x0000_t202" style="position:absolute;margin-left:19.5pt;margin-top:7pt;width:87.5pt;height:137.5pt;z-index:251685888;visibility:visible;mso-wrap-style:square;mso-width-percent:0;mso-height-percent:0;mso-wrap-distance-left:9pt;mso-wrap-distance-top:3.6pt;mso-wrap-distance-right:9pt;mso-wrap-distance-bottom:3.6pt;mso-position-horizontal:absolute;mso-position-horizontal-relative:page;mso-position-vertical:absolute;mso-position-vertical-relative:text;mso-width-percent:0;mso-height-percent:0;mso-width-relative:margin;mso-height-relative:margin;v-text-anchor:top" o:gfxdata="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" fillcolor="#e7e6e6 [3214]" stroked="f">
+                <v:textbox>
+                  <w:txbxContent>
+                    <w:p>
+                      <w:pPr>
+                        <w:spacing w:line="200" w:lineRule="exact"/>
+                        <w:rPr>
+                          <w:rFonts w:ascii="Times New Roman" w:eastAsia="黑体" w:hAnsi="Times New Roman" w:hint="eastAsia"/>
+                          <w:sz w:val="15"/>
+                          <w:szCs w:val="15"/>
+                        </w:rPr>
+                      </w:pPr>
+                      <w:r>
+                        <w:rPr>
+                          <w:rFonts w:ascii="Times New Roman" w:eastAsia="黑体" w:hAnsi="Times New Roman" w:hint="eastAsia"/>
+                          <w:sz w:val="15"/>
+                          <w:szCs w:val="15"/>
+                        </w:rPr>
+                        <w:t>这种簿记代码被认为是</w:t>
+                      </w:r>
+                      <w:r>
+                        <w:rPr>
+                          <w:rFonts w:ascii="Times New Roman" w:eastAsia="黑体" w:hAnsi="Times New Roman"/>
+                          <w:sz w:val="15"/>
+                          <w:szCs w:val="15"/>
+                        </w:rPr>
+                        <w:t>向量</w:t>
+                      </w:r>
+                      <w:r>
+                        <w:rPr>
+                          <w:rFonts w:ascii="Times New Roman" w:eastAsia="黑体" w:hAnsi="Times New Roman" w:hint="eastAsia"/>
+                          <w:sz w:val="15"/>
+                          <w:szCs w:val="15"/>
+                        </w:rPr>
+                        <w:t>架</w:t>
+                      </w:r>
+                      <w:r>
+                        <w:rPr>
+                          <w:rFonts w:ascii="Times New Roman" w:eastAsia="黑体" w:hAnsi="Times New Roman" w:hint="eastAsia"/>
+                          <w:sz w:val="15"/>
+                          <w:szCs w:val="15"/>
+                        </w:rPr>
+                        <w:t>构中</w:t>
+                      </w:r>
+                      <w:r>
+                        <w:rPr>
+                          <w:rFonts w:ascii="Times New Roman" w:eastAsia="黑体" w:hAnsi="Times New Roman" w:hint="eastAsia"/>
+                          <w:sz w:val="15"/>
+                          <w:szCs w:val="15"/>
+                        </w:rPr>
+                        <w:t>露天采矿代码</w:t>
+                      </w:r>
+                      <w:r>
+                        <w:rPr>
+                          <w:rFonts w:ascii="Times New Roman" w:eastAsia="黑体" w:hAnsi="Times New Roman" w:hint="eastAsia"/>
+                          <w:sz w:val="15"/>
+                          <w:szCs w:val="15"/>
+                        </w:rPr>
+                        <w:t>的一部分。</w:t>
+                      </w:r>
+                      <w:r>
+                        <w:rPr>
+                          <w:rFonts w:ascii="Times New Roman" w:eastAsia="黑体" w:hAnsi="Times New Roman"/>
+                          <w:sz w:val="15"/>
+                          <w:szCs w:val="15"/>
+                        </w:rPr>
+                        <w:t>如图</w:t>
+                      </w:r>
+                      <w:r>
+                        <w:rPr>
+                          <w:rFonts w:ascii="Times New Roman" w:eastAsia="黑体" w:hAnsi="Times New Roman"/>
+                          <w:sz w:val="15"/>
+                          <w:szCs w:val="15"/>
+                        </w:rPr>
+                        <w:t>8.5</w:t>
+                      </w:r>
+                      <w:r>
+                        <w:rPr>
+                          <w:rFonts w:ascii="Times New Roman" w:eastAsia="黑体" w:hAnsi="Times New Roman"/>
+                          <w:sz w:val="15"/>
+                          <w:szCs w:val="15"/>
+                        </w:rPr>
+                        <w:t>的标题所示，向量长度寄存器</w:t>
+                      </w:r>
+                      <w:proofErr w:type="spellStart"/>
+                      <w:r>
+                        <w:rPr>
+                          <w:rFonts w:ascii="Times New Roman" w:eastAsia="黑体" w:hAnsi="Times New Roman"/>
+                          <w:sz w:val="15"/>
+                          <w:szCs w:val="15"/>
+                        </w:rPr>
+                        <w:t>v</w:t>
+                      </w:r>
+                      <w:r>
+                        <w:rPr>
+                          <w:rFonts w:ascii="Times New Roman" w:eastAsia="黑体" w:hAnsi="Times New Roman"/>
+                          <w:sz w:val="15"/>
+                          <w:szCs w:val="15"/>
+                        </w:rPr>
+                        <w:t>l</w:t>
+                      </w:r>
+                      <w:proofErr w:type="spellEnd"/>
+                      <w:r>
+                        <w:rPr>
+                          <w:rFonts w:ascii="Times New Roman" w:eastAsia="黑体" w:hAnsi="Times New Roman"/>
+                          <w:sz w:val="15"/>
+                          <w:szCs w:val="15"/>
+                        </w:rPr>
+                        <w:t>使得这样的</w:t>
+                      </w:r>
+                      <w:r>
+                        <w:rPr>
+                          <w:rFonts w:ascii="Times New Roman" w:eastAsia="黑体" w:hAnsi="Times New Roman"/>
+                          <w:sz w:val="15"/>
+                          <w:szCs w:val="15"/>
+                        </w:rPr>
+                        <w:t>SIMD</w:t>
+                      </w:r>
+                      <w:r>
+                        <w:rPr>
+                          <w:rFonts w:ascii="Times New Roman" w:eastAsia="黑体" w:hAnsi="Times New Roman"/>
+                          <w:sz w:val="15"/>
+                          <w:szCs w:val="15"/>
+                        </w:rPr>
+                        <w:t>簿记代码对于</w:t>
+                      </w:r>
+                      <w:r>
+                        <w:rPr>
+                          <w:rFonts w:ascii="Times New Roman" w:eastAsia="黑体" w:hAnsi="Times New Roman"/>
+                          <w:sz w:val="15"/>
+                          <w:szCs w:val="15"/>
+                        </w:rPr>
+                        <w:t>RV32V</w:t>
+                      </w:r>
+                      <w:r>
+                        <w:rPr>
+                          <w:rFonts w:ascii="Times New Roman" w:eastAsia="黑体" w:hAnsi="Times New Roman"/>
+                          <w:sz w:val="15"/>
+                          <w:szCs w:val="15"/>
+                        </w:rPr>
+                        <w:t>没有实际意义。传统的</w:t>
+                      </w:r>
+                      <w:r>
+                        <w:rPr>
+                          <w:rFonts w:ascii="Times New Roman" w:eastAsia="黑体" w:hAnsi="Times New Roman" w:hint="eastAsia"/>
+                          <w:sz w:val="15"/>
+                          <w:szCs w:val="15"/>
+                        </w:rPr>
+                        <w:t>向</w:t>
+                      </w:r>
+                      <w:r>
+                        <w:rPr>
+                          <w:rFonts w:ascii="Times New Roman" w:eastAsia="黑体" w:hAnsi="Times New Roman"/>
+                          <w:sz w:val="15"/>
+                          <w:szCs w:val="15"/>
+                        </w:rPr>
+                        <w:t>量</w:t>
+                      </w:r>
+                      <w:r>
+                        <w:rPr>
+                          <w:rFonts w:ascii="Times New Roman" w:eastAsia="黑体" w:hAnsi="Times New Roman" w:hint="eastAsia"/>
+                          <w:sz w:val="15"/>
+                          <w:szCs w:val="15"/>
+                        </w:rPr>
+                        <w:t>架</w:t>
+                      </w:r>
+                      <w:r>
+                        <w:rPr>
+                          <w:rFonts w:ascii="Times New Roman" w:eastAsia="黑体" w:hAnsi="Times New Roman"/>
+                          <w:sz w:val="15"/>
+                          <w:szCs w:val="15"/>
+                        </w:rPr>
+                        <w:t>构需要额外的代码来处理</w:t>
+                      </w:r>
+                      <w:r>
+                        <w:rPr>
+                          <w:rFonts w:ascii="Times New Roman" w:eastAsia="黑体" w:hAnsi="Times New Roman"/>
+                          <w:sz w:val="15"/>
+                          <w:szCs w:val="15"/>
+                        </w:rPr>
+                        <w:t>n = 0</w:t>
+                      </w:r>
+                      <w:r>
+                        <w:rPr>
+                          <w:rFonts w:ascii="Times New Roman" w:eastAsia="黑体" w:hAnsi="Times New Roman"/>
+                          <w:sz w:val="15"/>
+                          <w:szCs w:val="15"/>
+                        </w:rPr>
+                        <w:t>的极端情况</w:t>
+                      </w:r>
+                      <w:r>
+                        <w:rPr>
+                          <w:rFonts w:ascii="Times New Roman" w:eastAsia="黑体" w:hAnsi="Times New Roman" w:hint="eastAsia"/>
+                          <w:sz w:val="15"/>
+                          <w:szCs w:val="15"/>
+                        </w:rPr>
+                        <w:t>。</w:t>
+                      </w:r>
+                      <w:r>
+                        <w:rPr>
+                          <w:rFonts w:ascii="Times New Roman" w:eastAsia="黑体" w:hAnsi="Times New Roman"/>
+                          <w:sz w:val="15"/>
+                          <w:szCs w:val="15"/>
+                        </w:rPr>
+                        <w:t>RV32V</w:t>
+                      </w:r>
+                      <w:r>
+                        <w:rPr>
+                          <w:rFonts w:ascii="Times New Roman" w:eastAsia="黑体" w:hAnsi="Times New Roman"/>
+                          <w:sz w:val="15"/>
+                          <w:szCs w:val="15"/>
+                        </w:rPr>
+                        <w:t>只是在</w:t>
+                      </w:r>
+                      <w:r>
+                        <w:rPr>
+                          <w:rFonts w:ascii="Times New Roman" w:eastAsia="黑体" w:hAnsi="Times New Roman"/>
+                          <w:sz w:val="15"/>
+                          <w:szCs w:val="15"/>
+                        </w:rPr>
+                        <w:t>n = 0</w:t>
+                      </w:r>
+                      <w:r>
+                        <w:rPr>
+                          <w:rFonts w:ascii="Times New Roman" w:eastAsia="黑体" w:hAnsi="Times New Roman"/>
+                          <w:sz w:val="15"/>
+                          <w:szCs w:val="15"/>
+                        </w:rPr>
+                        <w:t>时使</w:t>
+                      </w:r>
+                      <w:r>
+                        <w:rPr>
+                          <w:rFonts w:ascii="Times New Roman" w:eastAsia="黑体" w:hAnsi="Times New Roman" w:hint="eastAsia"/>
+                          <w:sz w:val="15"/>
+                          <w:szCs w:val="15"/>
+                        </w:rPr>
+                        <w:t>向</w:t>
+                      </w:r>
+                      <w:r>
+                        <w:rPr>
+                          <w:rFonts w:ascii="Times New Roman" w:eastAsia="黑体" w:hAnsi="Times New Roman"/>
+                          <w:sz w:val="15"/>
+                          <w:szCs w:val="15"/>
+                        </w:rPr>
+                        <w:t>量指令像</w:t>
+                      </w:r>
+                      <w:proofErr w:type="spellStart"/>
+                      <w:r>
+                        <w:rPr>
+                          <w:rFonts w:ascii="Times New Roman" w:eastAsia="黑体" w:hAnsi="Times New Roman"/>
+                          <w:sz w:val="15"/>
+                          <w:szCs w:val="15"/>
+                        </w:rPr>
+                        <w:t>nops</w:t>
+                      </w:r>
+                      <w:proofErr w:type="spellEnd"/>
+                      <w:r>
+                        <w:rPr>
+                          <w:rFonts w:ascii="Times New Roman" w:eastAsia="黑体" w:hAnsi="Times New Roman"/>
+                          <w:sz w:val="15"/>
+                          <w:szCs w:val="15"/>
+                        </w:rPr>
+                        <w:t>一样。</w:t>
+                      </w:r>
+                    </w:p>
+                  </w:txbxContent>
+                </v:textbox>
+                <w10:wrap anchorx="page"/>
+              </v:shape>
+            </w:pict>
+          </mc:Fallback>
+        </mc:AlternateContent>
+      </w:r>
+      <w:r>
+        <w:rPr>
+          <w:rFonts w:ascii="Times New Roman" w:eastAsia="宋体" w:hAnsi="Times New Roman"/>
           <w:szCs w:val="21"/>
         </w:rPr>
         <w:tab/>
@@ -11372,7 +15362,7 @@
           <w:szCs w:val="21"/>
         </w:rPr>
         <w:drawing>
-          <wp:anchor distT="0" distB="0" distL="114300" distR="114300" simplePos="0" relativeHeight="251664384" behindDoc="0" locked="0" layoutInCell="1" allowOverlap="1" wp14:anchorId="0D656D27" wp14:editId="7719DDD8">
+          <wp:anchor distT="0" distB="0" distL="114300" distR="114300" simplePos="0" relativeHeight="251663360" behindDoc="0" locked="0" layoutInCell="1" allowOverlap="1" wp14:anchorId="0D656D27" wp14:editId="2C0F61AC">
             <wp:simplePos x="0" y="0"/>
             <wp:positionH relativeFrom="margin">
               <wp:align>center</wp:align>
@@ -11395,7 +15385,7 @@
                     <pic:cNvPicPr/>
                   </pic:nvPicPr>
                   <pic:blipFill>
-                    <a:blip r:embed="rId8">
+                    <a:blip r:embed="rId10">
                       <a:extLst>
                         <a:ext uri="{28A0092B-C50C-407E-A947-70E740481C1C}">
                           <a14:useLocalDpi xmlns:a14="http://schemas.microsoft.com/office/drawing/2010/main" val="0"/>
@@ -12868,7 +16858,7 @@
         <mc:AlternateContent>
           <mc:Choice Requires="wps">
             <w:drawing>
-              <wp:anchor distT="0" distB="0" distL="114300" distR="114300" simplePos="0" relativeHeight="251661312" behindDoc="0" locked="0" layoutInCell="1" allowOverlap="1" wp14:anchorId="4305FC48" wp14:editId="2B373896">
+              <wp:anchor distT="0" distB="0" distL="114300" distR="114300" simplePos="0" relativeHeight="251660288" behindDoc="0" locked="0" layoutInCell="1" allowOverlap="1" wp14:anchorId="4305FC48" wp14:editId="6522C964">
                 <wp:simplePos x="0" y="0"/>
                 <wp:positionH relativeFrom="margin">
                   <wp:align>center</wp:align>
@@ -13186,7 +17176,18 @@
                                 <w:sz w:val="18"/>
                                 <w:szCs w:val="18"/>
                               </w:rPr>
-                              <w:t>00万</w:t>
+                              <w:t>0</w:t>
+                            </w:r>
+                            <w:bookmarkStart w:id="0" w:name="_GoBack"/>
+                            <w:r>
+                              <w:rPr>
+                                <w:rFonts w:ascii="宋体" w:eastAsia="宋体" w:hAnsi="宋体"/>
+                                <w:iCs/>
+                                <w:color w:val="000000" w:themeColor="text1"/>
+                                <w:sz w:val="18"/>
+                                <w:szCs w:val="18"/>
+                              </w:rPr>
+                              <w:t>0万</w:t>
                             </w:r>
                             <w:r>
                               <w:rPr>
@@ -13398,6 +17399,7 @@
                               </w:rPr>
                               <w:t>。</w:t>
                             </w:r>
+                            <w:bookmarkEnd w:id="0"/>
                           </w:p>
                         </w:txbxContent>
                       </wps:txbx>
@@ -13415,7 +17417,7 @@
           </mc:Choice>
           <mc:Fallback>
             <w:pict>
-              <v:shape w14:anchorId="4305FC48" id="_x0000_s1027" type="#_x0000_t202" style="position:absolute;margin-left:0;margin-top:16.8pt;width:369.75pt;height:126.5pt;z-index:251661312;visibility:visible;mso-wrap-style:square;mso-height-percent:0;mso-wrap-distance-left:9pt;mso-wrap-distance-top:0;mso-wrap-distance-right:9pt;mso-wrap-distance-bottom:0;mso-position-horizontal:center;mso-position-horizontal-relative:margin;mso-position-vertical:absolute;mso-position-vertical-relative:text;mso-height-percent:0;mso-height-relative:margin;v-text-anchor:top" o:gfxdata="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" filled="f" stroked="f">
+              <v:shape w14:anchorId="4305FC48" id="_x0000_s1038" type="#_x0000_t202" style="position:absolute;margin-left:0;margin-top:16.8pt;width:369.75pt;height:126.5pt;z-index:251660288;visibility:visible;mso-wrap-style:square;mso-height-percent:0;mso-wrap-distance-left:9pt;mso-wrap-distance-top:0;mso-wrap-distance-right:9pt;mso-wrap-distance-bottom:0;mso-position-horizontal:center;mso-position-horizontal-relative:margin;mso-position-vertical:absolute;mso-position-vertical-relative:text;mso-height-percent:0;mso-height-relative:margin;v-text-anchor:top" o:gfxdata="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" filled="f" stroked="f">
                 <v:textbox inset=",1mm">
                   <w:txbxContent>
                     <w:p>
@@ -13697,7 +17699,18 @@
                           <w:sz w:val="18"/>
                           <w:szCs w:val="18"/>
                         </w:rPr>
-                        <w:t>00万</w:t>
+                        <w:t>0</w:t>
+                      </w:r>
+                      <w:bookmarkStart w:id="1" w:name="_GoBack"/>
+                      <w:r>
+                        <w:rPr>
+                          <w:rFonts w:ascii="宋体" w:eastAsia="宋体" w:hAnsi="宋体"/>
+                          <w:iCs/>
+                          <w:color w:val="000000" w:themeColor="text1"/>
+                          <w:sz w:val="18"/>
+                          <w:szCs w:val="18"/>
+                        </w:rPr>
+                        <w:t>0万</w:t>
                       </w:r>
                       <w:r>
                         <w:rPr>
@@ -13909,6 +17922,7 @@
                         </w:rPr>
                         <w:t>。</w:t>
                       </w:r>
+                      <w:bookmarkEnd w:id="1"/>
                     </w:p>
                   </w:txbxContent>
                 </v:textbox>
@@ -15783,7 +19797,7 @@
         </w:rPr>
         <w:t xml:space="preserve">. May 2017. URL </w:t>
       </w:r>
-      <w:hyperlink r:id="rId9" w:history="1">
+      <w:hyperlink r:id="rId11" w:history="1">
         <w:r>
           <w:rPr>
             <w:rStyle w:val="ac"/>
@@ -15954,7 +19968,7 @@
         </w:rPr>
         <w:lastRenderedPageBreak/>
         <w:drawing>
-          <wp:anchor distT="0" distB="0" distL="114300" distR="114300" simplePos="0" relativeHeight="251665408" behindDoc="0" locked="0" layoutInCell="1" allowOverlap="1" wp14:anchorId="3AA1858C" wp14:editId="2F9F28CE">
+          <wp:anchor distT="0" distB="0" distL="114300" distR="114300" simplePos="0" relativeHeight="251664384" behindDoc="0" locked="0" layoutInCell="1" allowOverlap="1" wp14:anchorId="3AA1858C" wp14:editId="0294ED3B">
             <wp:simplePos x="0" y="0"/>
             <wp:positionH relativeFrom="margin">
               <wp:align>center</wp:align>
@@ -15977,7 +19991,7 @@
                     <pic:cNvPicPr/>
                   </pic:nvPicPr>
                   <pic:blipFill>
-                    <a:blip r:embed="rId10">
+                    <a:blip r:embed="rId12">
                       <a:extLst>
                         <a:ext uri="{28A0092B-C50C-407E-A947-70E740481C1C}">
                           <a14:useLocalDpi xmlns:a14="http://schemas.microsoft.com/office/drawing/2010/main" val="0"/>
@@ -16687,7 +20701,7 @@
         </w:rPr>
         <w:lastRenderedPageBreak/>
         <w:drawing>
-          <wp:anchor distT="0" distB="0" distL="114300" distR="114300" simplePos="0" relativeHeight="251666432" behindDoc="0" locked="0" layoutInCell="1" allowOverlap="1" wp14:anchorId="2EB01EDD" wp14:editId="26C5DD7D">
+          <wp:anchor distT="0" distB="0" distL="114300" distR="114300" simplePos="0" relativeHeight="251665408" behindDoc="0" locked="0" layoutInCell="1" allowOverlap="1" wp14:anchorId="2EB01EDD" wp14:editId="265D9321">
             <wp:simplePos x="0" y="0"/>
             <wp:positionH relativeFrom="margin">
               <wp:align>center</wp:align>
@@ -16710,7 +20724,7 @@
                     <pic:cNvPicPr/>
                   </pic:nvPicPr>
                   <pic:blipFill>
-                    <a:blip r:embed="rId11">
+                    <a:blip r:embed="rId13">
                       <a:extLst>
                         <a:ext uri="{28A0092B-C50C-407E-A947-70E740481C1C}">
                           <a14:useLocalDpi xmlns:a14="http://schemas.microsoft.com/office/drawing/2010/main" val="0"/>
@@ -17560,7 +21574,7 @@
     </w:p>
     <w:sectPr>
       <w:pgSz w:w="11906" w:h="16838"/>
-      <w:pgMar w:top="1440" w:right="1800" w:bottom="1440" w:left="1800" w:header="851" w:footer="992" w:gutter="0"/>
+      <w:pgMar w:top="1440" w:right="1230" w:bottom="1440" w:left="2364" w:header="851" w:footer="992" w:gutter="0"/>
       <w:cols w:space="425"/>
       <w:docGrid w:type="lines" w:linePitch="312"/>
     </w:sectPr>
@@ -18423,7 +22437,7 @@
 </file>
 
 <file path=customXml/itemProps1.xml><?xml version="1.0" encoding="utf-8"?>
-<ds:datastoreItem xmlns:ds="http://schemas.openxmlformats.org/officeDocument/2006/customXml" ds:itemID="{76330F7A-DC92-40E4-A8BC-5EB3354D3A18}">
+<ds:datastoreItem xmlns:ds="http://schemas.openxmlformats.org/officeDocument/2006/customXml" ds:itemID="{E317A3F9-153C-4F04-BD6C-805E0C21BE8C}">
   <ds:schemaRefs>
     <ds:schemaRef ds:uri="http://schemas.openxmlformats.org/officeDocument/2006/bibliography"/>
   </ds:schemaRefs>

</xml_diff>